<commit_message>
monica fixes, -student profile
</commit_message>
<xml_diff>
--- a/public/images/TrainingManualCareerCoach.docx
+++ b/public/images/TrainingManualCareerCoach.docx
@@ -1,9 +1,7 @@
 
 <file path=word/document.xml><?xml version="1.0" encoding="utf-8"?>
-<w:document xmlns:wpc="http://schemas.microsoft.com/office/word/2010/wordprocessingCanvas" xmlns:mc="http://schemas.openxmlformats.org/markup-compatibility/2006" xmlns:o="urn:schemas-microsoft-com:office:office" xmlns:r="http://schemas.openxmlformats.org/officeDocument/2006/relationships" xmlns:m="http://schemas.openxmlformats.org/officeDocument/2006/math" xmlns:v="urn:schemas-microsoft-com:vml" xmlns:wp14="http://schemas.microsoft.com/office/word/2010/wordprocessingDrawing" xmlns:wp="http://schemas.openxmlformats.org/drawingml/2006/wordprocessingDrawing" xmlns:w10="urn:schemas-microsoft-com:office:word" xmlns:w="http://schemas.openxmlformats.org/wordprocessingml/2006/main" xmlns:w14="http://schemas.microsoft.com/office/word/2010/wordml" xmlns:wpg="http://schemas.microsoft.com/office/word/2010/wordprocessingGroup" xmlns:wpi="http://schemas.microsoft.com/office/word/2010/wordprocessingInk" xmlns:wne="http://schemas.microsoft.com/office/word/2006/wordml" xmlns:wps="http://schemas.microsoft.com/office/word/2010/wordprocessingShape" mc:Ignorable="w14 wp14">
+<w:document xmlns:wpc="http://schemas.microsoft.com/office/word/2010/wordprocessingCanvas" xmlns:mc="http://schemas.openxmlformats.org/markup-compatibility/2006" xmlns:o="urn:schemas-microsoft-com:office:office" xmlns:r="http://schemas.openxmlformats.org/officeDocument/2006/relationships" xmlns:m="http://schemas.openxmlformats.org/officeDocument/2006/math" xmlns:v="urn:schemas-microsoft-com:vml" xmlns:wp14="http://schemas.microsoft.com/office/word/2010/wordprocessingDrawing" xmlns:wp="http://schemas.openxmlformats.org/drawingml/2006/wordprocessingDrawing" xmlns:w10="urn:schemas-microsoft-com:office:word" xmlns:w="http://schemas.openxmlformats.org/wordprocessingml/2006/main" xmlns:w14="http://schemas.microsoft.com/office/word/2010/wordml" xmlns:w15="http://schemas.microsoft.com/office/word/2012/wordml" xmlns:wpg="http://schemas.microsoft.com/office/word/2010/wordprocessingGroup" xmlns:wpi="http://schemas.microsoft.com/office/word/2010/wordprocessingInk" xmlns:wne="http://schemas.microsoft.com/office/word/2006/wordml" xmlns:wps="http://schemas.microsoft.com/office/word/2010/wordprocessingShape" mc:Ignorable="w14 w15 wp14">
   <w:body>
-    <w:bookmarkStart w:id="0" w:name="_GoBack" w:displacedByCustomXml="next"/>
-    <w:bookmarkEnd w:id="0" w:displacedByCustomXml="next"/>
     <w:sdt>
       <w:sdtPr>
         <w:id w:val="-388415555"/>
@@ -49,7 +47,7 @@
                             <pic:cNvPicPr/>
                           </pic:nvPicPr>
                           <pic:blipFill>
-                            <a:blip r:embed="rId11">
+                            <a:blip r:embed="rId10">
                               <a:extLst>
                                 <a:ext uri="{28A0092B-C50C-407E-A947-70E740481C1C}">
                                   <a14:useLocalDpi xmlns:a14="http://schemas.microsoft.com/office/drawing/2010/main" val="0"/>
@@ -159,6 +157,7 @@
                                     <w:tag w:val=""/>
                                     <w:id w:val="1398315692"/>
                                     <w:dataBinding w:prefixMappings="xmlns:ns0='http://purl.org/dc/elements/1.1/' xmlns:ns1='http://schemas.openxmlformats.org/package/2006/metadata/core-properties' " w:xpath="/ns1:coreProperties[1]/ns0:title[1]" w:storeItemID="{6C3C8BC8-F283-45AE-878A-BAB7291924A1}"/>
+                                    <w15:appearance w15:val="hidden"/>
                                     <w:text/>
                                   </w:sdtPr>
                                   <w:sdtEndPr/>
@@ -169,15 +168,7 @@
                                         <w:color w:val="993333"/>
                                         <w:sz w:val="144"/>
                                       </w:rPr>
-                                      <w:t>College To</w:t>
-                                    </w:r>
-                                    <w:r>
-                                      <w:rPr>
-                                        <w:rFonts w:ascii="Tungsten Light" w:hAnsi="Tungsten Light"/>
-                                        <w:color w:val="993333"/>
-                                        <w:sz w:val="144"/>
-                                      </w:rPr>
-                                      <w:t xml:space="preserve"> Career</w:t>
+                                      <w:t>Career Connections</w:t>
                                     </w:r>
                                   </w:sdtContent>
                                 </w:sdt>
@@ -200,6 +191,7 @@
                                     <w:tag w:val=""/>
                                     <w:id w:val="728655622"/>
                                     <w:dataBinding w:prefixMappings="xmlns:ns0='http://purl.org/dc/elements/1.1/' xmlns:ns1='http://schemas.openxmlformats.org/package/2006/metadata/core-properties' " w:xpath="/ns1:coreProperties[1]/ns0:subject[1]" w:storeItemID="{6C3C8BC8-F283-45AE-878A-BAB7291924A1}"/>
+                                    <w15:appearance w15:val="hidden"/>
                                     <w:text/>
                                   </w:sdtPr>
                                   <w:sdtEndPr/>
@@ -209,14 +201,21 @@
                                         <w:rFonts w:ascii="Sentinel Bold" w:hAnsi="Sentinel Bold"/>
                                         <w:b/>
                                       </w:rPr>
-                                      <w:t>Career Connections</w:t>
+                                      <w:t xml:space="preserve">College to </w:t>
                                     </w:r>
                                     <w:r>
                                       <w:rPr>
                                         <w:rFonts w:ascii="Sentinel Bold" w:hAnsi="Sentinel Bold"/>
                                         <w:b/>
                                       </w:rPr>
-                                      <w:t xml:space="preserve"> Program</w:t>
+                                      <w:t xml:space="preserve">Career </w:t>
+                                    </w:r>
+                                    <w:r>
+                                      <w:rPr>
+                                        <w:rFonts w:ascii="Sentinel Bold" w:hAnsi="Sentinel Bold"/>
+                                        <w:b/>
+                                      </w:rPr>
+                                      <w:t>Program</w:t>
                                     </w:r>
                                   </w:sdtContent>
                                 </w:sdt>
@@ -249,7 +248,7 @@
                                               <pic:cNvPicPr/>
                                             </pic:nvPicPr>
                                             <pic:blipFill>
-                                              <a:blip r:embed="rId12">
+                                              <a:blip r:embed="rId11">
                                                 <a:extLst>
                                                   <a:ext uri="{28A0092B-C50C-407E-A947-70E740481C1C}">
                                                     <a14:useLocalDpi xmlns:a14="http://schemas.microsoft.com/office/drawing/2010/main" val="0"/>
@@ -312,7 +311,7 @@
                   </wp:anchor>
                 </w:drawing>
               </mc:Choice>
-              <mc:Fallback xmlns:w15="http://schemas.microsoft.com/office/word/2012/wordml">
+              <mc:Fallback>
                 <w:pict>
                   <v:shapetype w14:anchorId="3D041693" id="_x0000_t202" coordsize="21600,21600" o:spt="202" path="m,l,21600r21600,l21600,xe">
                     <v:stroke joinstyle="miter"/>
@@ -353,15 +352,7 @@
                                   <w:color w:val="993333"/>
                                   <w:sz w:val="144"/>
                                 </w:rPr>
-                                <w:t>College To</w:t>
-                              </w:r>
-                              <w:r>
-                                <w:rPr>
-                                  <w:rFonts w:ascii="Tungsten Light" w:hAnsi="Tungsten Light"/>
-                                  <w:color w:val="993333"/>
-                                  <w:sz w:val="144"/>
-                                </w:rPr>
-                                <w:t xml:space="preserve"> Career</w:t>
+                                <w:t>Career Connections</w:t>
                               </w:r>
                             </w:sdtContent>
                           </w:sdt>
@@ -394,14 +385,21 @@
                                   <w:rFonts w:ascii="Sentinel Bold" w:hAnsi="Sentinel Bold"/>
                                   <w:b/>
                                 </w:rPr>
-                                <w:t>Career Connections</w:t>
+                                <w:t xml:space="preserve">College to </w:t>
                               </w:r>
                               <w:r>
                                 <w:rPr>
                                   <w:rFonts w:ascii="Sentinel Bold" w:hAnsi="Sentinel Bold"/>
                                   <w:b/>
                                 </w:rPr>
-                                <w:t xml:space="preserve"> Program</w:t>
+                                <w:t xml:space="preserve">Career </w:t>
+                              </w:r>
+                              <w:r>
+                                <w:rPr>
+                                  <w:rFonts w:ascii="Sentinel Bold" w:hAnsi="Sentinel Bold"/>
+                                  <w:b/>
+                                </w:rPr>
+                                <w:t>Program</w:t>
                               </w:r>
                             </w:sdtContent>
                           </w:sdt>
@@ -434,7 +432,7 @@
                                         <pic:cNvPicPr/>
                                       </pic:nvPicPr>
                                       <pic:blipFill>
-                                        <a:blip r:embed="rId13">
+                                        <a:blip r:embed="rId11">
                                           <a:extLst>
                                             <a:ext uri="{28A0092B-C50C-407E-A947-70E740481C1C}">
                                               <a14:useLocalDpi xmlns:a14="http://schemas.microsoft.com/office/drawing/2010/main" val="0"/>
@@ -530,6 +528,7 @@
                   <w:docPart w:val="006BDE76D2304BA8A2FA65C029969FC4"/>
                 </w:placeholder>
                 <w:dataBinding w:prefixMappings="xmlns:ns0='http://schemas.microsoft.com/office/2006/coverPageProps' " w:xpath="/ns0:CoverPageProperties[1]/ns0:CompanyAddress[1]" w:storeItemID="{55AF091B-3C7A-41E3-B477-F2FDAA23CFDA}"/>
+                <w15:appearance w15:val="hidden"/>
                 <w:text w:multiLine="1"/>
               </w:sdtPr>
               <w:sdtEndPr/>
@@ -608,6 +607,7 @@
                       <w:docPart w:val="6A7BF5A8AB9142CBAF9C18FF3B5D4635"/>
                     </w:placeholder>
                     <w:dataBinding w:prefixMappings="xmlns:ns0='http://schemas.microsoft.com/office/2006/coverPageProps' " w:xpath="/ns0:CoverPageProperties[1]/ns0:CompanyPhone[1]" w:storeItemID="{55AF091B-3C7A-41E3-B477-F2FDAA23CFDA}"/>
+                    <w15:appearance w15:val="hidden"/>
                     <w:text/>
                   </w:sdtPr>
                   <w:sdtEndPr/>
@@ -665,6 +665,7 @@
                     <w:docPart w:val="AA976BA9428244A084D7BB8F80D0108D"/>
                   </w:placeholder>
                   <w:dataBinding w:prefixMappings="xmlns:ns0='http://schemas.microsoft.com/office/2006/coverPageProps' " w:xpath="/ns0:CoverPageProperties[1]/ns0:CompanyEmail[1]" w:storeItemID="{55AF091B-3C7A-41E3-B477-F2FDAA23CFDA}"/>
+                  <w15:appearance w15:val="hidden"/>
                   <w:text/>
                 </w:sdtPr>
                 <w:sdtEndPr/>
@@ -683,7 +684,14 @@
                         <w:rFonts w:ascii="Sentinel Book" w:hAnsi="Sentinel Book"/>
                         <w:sz w:val="24"/>
                       </w:rPr>
-                      <w:t>info@scholarmatch.org</w:t>
+                      <w:t>c2c</w:t>
+                    </w:r>
+                    <w:r>
+                      <w:rPr>
+                        <w:rFonts w:ascii="Sentinel Book" w:hAnsi="Sentinel Book"/>
+                        <w:sz w:val="24"/>
+                      </w:rPr>
+                      <w:t>@scholarmatch.org</w:t>
                     </w:r>
                   </w:p>
                 </w:sdtContent>
@@ -710,6 +718,7 @@
                       <w:docPart w:val="4B24F649DEF54821A738156D9AD20114"/>
                     </w:placeholder>
                     <w:dataBinding w:prefixMappings="xmlns:ns0='http://purl.org/dc/elements/1.1/' xmlns:ns1='http://schemas.openxmlformats.org/package/2006/metadata/core-properties' " w:xpath="/ns1:coreProperties[1]/ns1:contentStatus[1]" w:storeItemID="{6C3C8BC8-F283-45AE-878A-BAB7291924A1}"/>
+                    <w15:appearance w15:val="hidden"/>
                     <w:text/>
                   </w:sdtPr>
                   <w:sdtEndPr/>
@@ -788,7 +797,7 @@
                         <pic:cNvPicPr/>
                       </pic:nvPicPr>
                       <pic:blipFill>
-                        <a:blip r:embed="rId12">
+                        <a:blip r:embed="rId11">
                           <a:extLst>
                             <a:ext uri="{28A0092B-C50C-407E-A947-70E740481C1C}">
                               <a14:useLocalDpi xmlns:a14="http://schemas.microsoft.com/office/drawing/2010/main" val="0"/>
@@ -1041,7 +1050,7 @@
             <w:pStyle w:val="TOC2"/>
           </w:pPr>
           <w:r>
-            <w:t>Pilot Program Timeline</w:t>
+            <w:t>Program Timeline</w:t>
           </w:r>
           <w:hyperlink w:anchor="_Toc340506955" w:history="1"/>
           <w:hyperlink w:anchor="_Toc340506955" w:history="1"/>
@@ -1264,41 +1273,11 @@
         <w:p>
           <w:pPr>
             <w:pStyle w:val="TOC2"/>
-            <w:numPr>
-              <w:ilvl w:val="0"/>
-              <w:numId w:val="30"/>
-            </w:numPr>
+            <w:ind w:left="1440"/>
             <w:rPr>
               <w:color w:val="auto"/>
             </w:rPr>
           </w:pPr>
-          <w:r>
-            <w:t>Professional Etiquette</w:t>
-          </w:r>
-          <w:r>
-            <w:rPr>
-              <w:webHidden/>
-            </w:rPr>
-            <w:tab/>
-          </w:r>
-          <w:r>
-            <w:rPr>
-              <w:webHidden/>
-            </w:rPr>
-            <w:t>9</w:t>
-          </w:r>
-          <w:r>
-            <w:rPr>
-              <w:webHidden/>
-            </w:rPr>
-            <w:t>-1</w:t>
-          </w:r>
-          <w:r>
-            <w:rPr>
-              <w:webHidden/>
-            </w:rPr>
-            <w:t>2</w:t>
-          </w:r>
           <w:hyperlink w:anchor="_Toc340506962" w:history="1"/>
         </w:p>
         <w:p>
@@ -1377,7 +1356,7 @@
           <w:sz w:val="24"/>
         </w:rPr>
         <w:sectPr>
-          <w:footerReference w:type="default" r:id="rId14"/>
+          <w:footerReference w:type="default" r:id="rId12"/>
           <w:pgSz w:w="12240" w:h="15840" w:code="1"/>
           <w:pgMar w:top="1080" w:right="1440" w:bottom="1080" w:left="1440" w:header="720" w:footer="576" w:gutter="0"/>
           <w:pgNumType w:start="0"/>
@@ -1431,13 +1410,14 @@
           <w:sz w:val="52"/>
         </w:rPr>
       </w:pPr>
-      <w:bookmarkStart w:id="1" w:name="_Toc340506951"/>
+      <w:bookmarkStart w:id="0" w:name="_Toc340506951"/>
       <w:r>
         <w:rPr>
           <w:rFonts w:ascii="Tungsten Light" w:hAnsi="Tungsten Light"/>
           <w:noProof/>
           <w:lang w:eastAsia="en-US"/>
         </w:rPr>
+        <w:lastRenderedPageBreak/>
         <w:drawing>
           <wp:inline distT="0" distB="0" distL="0" distR="0" wp14:anchorId="2C837E40" wp14:editId="4B8F2ED9">
             <wp:extent cx="551753" cy="476250"/>
@@ -1454,7 +1434,7 @@
                     <pic:cNvPicPr/>
                   </pic:nvPicPr>
                   <pic:blipFill>
-                    <a:blip r:embed="rId12">
+                    <a:blip r:embed="rId11">
                       <a:extLst>
                         <a:ext uri="{28A0092B-C50C-407E-A947-70E740481C1C}">
                           <a14:useLocalDpi xmlns:a14="http://schemas.microsoft.com/office/drawing/2010/main" val="0"/>
@@ -1515,7 +1495,7 @@
         </w:rPr>
         <w:t>Overview</w:t>
       </w:r>
-      <w:bookmarkEnd w:id="1"/>
+      <w:bookmarkEnd w:id="0"/>
     </w:p>
     <w:p>
       <w:pPr>
@@ -1883,7 +1863,7 @@
           <w:sz w:val="22"/>
         </w:rPr>
       </w:pPr>
-      <w:hyperlink r:id="rId15" w:history="1">
+      <w:hyperlink r:id="rId13" w:history="1">
         <w:r>
           <w:rPr>
             <w:rStyle w:val="Hyperlink"/>
@@ -1904,7 +1884,7 @@
           <w:b w:val="0"/>
         </w:rPr>
       </w:pPr>
-      <w:bookmarkStart w:id="2" w:name="_Toc340506953"/>
+      <w:bookmarkStart w:id="1" w:name="_Toc340506953"/>
       <w:r>
         <w:rPr>
           <w:rFonts w:ascii="Sentinel Bold" w:hAnsi="Sentinel Bold"/>
@@ -1919,7 +1899,7 @@
         </w:rPr>
         <w:t>Objectives</w:t>
       </w:r>
-      <w:bookmarkEnd w:id="2"/>
+      <w:bookmarkEnd w:id="1"/>
     </w:p>
     <w:p>
       <w:pPr>
@@ -2263,6 +2243,7 @@
           <w:sz w:val="26"/>
           <w:szCs w:val="26"/>
         </w:rPr>
+        <w:lastRenderedPageBreak/>
         <w:t>Working with students</w:t>
       </w:r>
     </w:p>
@@ -2286,26 +2267,8 @@
           <w:rFonts w:ascii="Sentinel Book" w:hAnsi="Sentinel Book"/>
           <w:sz w:val="22"/>
         </w:rPr>
-        <w:t xml:space="preserve">copied to the </w:t>
-      </w:r>
-      <w:r>
-        <w:rPr>
-          <w:rFonts w:ascii="Sentinel Book" w:hAnsi="Sentinel Book"/>
-          <w:sz w:val="22"/>
-        </w:rPr>
-        <w:t xml:space="preserve">email </w:t>
-      </w:r>
-      <w:hyperlink r:id="rId16" w:history="1">
-        <w:r>
-          <w:rPr>
-            <w:rStyle w:val="Hyperlink"/>
-            <w:rFonts w:ascii="Sentinel Book" w:hAnsi="Sentinel Book"/>
-            <w:b/>
-            <w:sz w:val="22"/>
-          </w:rPr>
-          <w:t>c2c@scholarmatch.org</w:t>
-        </w:r>
-      </w:hyperlink>
+        <w:t>added to the Career Connections portal</w:t>
+      </w:r>
       <w:r>
         <w:rPr>
           <w:rFonts w:ascii="Sentinel Book" w:hAnsi="Sentinel Book"/>
@@ -2404,7 +2367,21 @@
           <w:rFonts w:ascii="Sentinel Book" w:hAnsi="Sentinel Book"/>
           <w:sz w:val="22"/>
         </w:rPr>
-        <w:t>Below are six relevant sessions to help students grow professionally. Students and coaches will mutually agree on</w:t>
+        <w:t xml:space="preserve">Below are </w:t>
+      </w:r>
+      <w:r>
+        <w:rPr>
+          <w:rFonts w:ascii="Sentinel Book" w:hAnsi="Sentinel Book"/>
+          <w:sz w:val="22"/>
+        </w:rPr>
+        <w:t>five</w:t>
+      </w:r>
+      <w:r>
+        <w:rPr>
+          <w:rFonts w:ascii="Sentinel Book" w:hAnsi="Sentinel Book"/>
+          <w:sz w:val="22"/>
+        </w:rPr>
+        <w:t xml:space="preserve"> relevant sessions to help students grow professionally. Students and coaches will mutually agree on</w:t>
       </w:r>
       <w:r>
         <w:rPr>
@@ -2737,9 +2714,15 @@
         <w:rPr>
           <w:rFonts w:ascii="Sentinel Book" w:hAnsi="Sentinel Book"/>
           <w:sz w:val="22"/>
-          <w:highlight w:val="yellow"/>
-        </w:rPr>
-        <w:t>December-January</w:t>
+        </w:rPr>
+        <w:t>March</w:t>
+      </w:r>
+      <w:r>
+        <w:rPr>
+          <w:rFonts w:ascii="Sentinel Book" w:hAnsi="Sentinel Book"/>
+          <w:sz w:val="22"/>
+        </w:rPr>
+        <w:tab/>
       </w:r>
       <w:r>
         <w:rPr>
@@ -2754,6 +2737,19 @@
           <w:sz w:val="22"/>
         </w:rPr>
         <w:tab/>
+      </w:r>
+      <w:r>
+        <w:rPr>
+          <w:rFonts w:ascii="Sentinel Book" w:hAnsi="Sentinel Book"/>
+          <w:sz w:val="22"/>
+        </w:rPr>
+        <w:tab/>
+      </w:r>
+      <w:r>
+        <w:rPr>
+          <w:rFonts w:ascii="Sentinel Book" w:hAnsi="Sentinel Book"/>
+          <w:sz w:val="22"/>
+        </w:rPr>
         <w:t>Student</w:t>
       </w:r>
       <w:r>
@@ -2776,9 +2772,8 @@
         <w:rPr>
           <w:rFonts w:ascii="Sentinel Book" w:hAnsi="Sentinel Book"/>
           <w:sz w:val="22"/>
-          <w:highlight w:val="yellow"/>
-        </w:rPr>
-        <w:t>February 2 - 13</w:t>
+        </w:rPr>
+        <w:t>April</w:t>
       </w:r>
       <w:r>
         <w:rPr>
@@ -2799,6 +2794,13 @@
           <w:rFonts w:ascii="Sentinel Book" w:hAnsi="Sentinel Book"/>
           <w:sz w:val="22"/>
         </w:rPr>
+        <w:tab/>
+      </w:r>
+      <w:r>
+        <w:rPr>
+          <w:rFonts w:ascii="Sentinel Book" w:hAnsi="Sentinel Book"/>
+          <w:sz w:val="22"/>
+        </w:rPr>
         <w:t xml:space="preserve">Career Coach </w:t>
       </w:r>
       <w:r>
@@ -2806,14 +2808,7 @@
           <w:rFonts w:ascii="Sentinel Book" w:hAnsi="Sentinel Book"/>
           <w:sz w:val="22"/>
         </w:rPr>
-        <w:t>r</w:t>
-      </w:r>
-      <w:r>
-        <w:rPr>
-          <w:rFonts w:ascii="Sentinel Book" w:hAnsi="Sentinel Book"/>
-          <w:sz w:val="22"/>
-        </w:rPr>
-        <w:t>egistration</w:t>
+        <w:t>registration</w:t>
       </w:r>
     </w:p>
     <w:p>
@@ -2828,25 +2823,22 @@
         <w:rPr>
           <w:rFonts w:ascii="Sentinel Book" w:hAnsi="Sentinel Book"/>
           <w:sz w:val="22"/>
-          <w:highlight w:val="yellow"/>
-        </w:rPr>
-        <w:t>February</w:t>
-      </w:r>
-      <w:r>
-        <w:rPr>
-          <w:rFonts w:ascii="Sentinel Book" w:hAnsi="Sentinel Book"/>
-          <w:sz w:val="22"/>
-          <w:highlight w:val="yellow"/>
-        </w:rPr>
-        <w:t xml:space="preserve"> 16- 2</w:t>
-      </w:r>
-      <w:r>
-        <w:rPr>
-          <w:rFonts w:ascii="Sentinel Book" w:hAnsi="Sentinel Book"/>
-          <w:sz w:val="22"/>
-          <w:highlight w:val="yellow"/>
-        </w:rPr>
-        <w:t>8</w:t>
+        </w:rPr>
+        <w:t>May</w:t>
+      </w:r>
+      <w:r>
+        <w:rPr>
+          <w:rFonts w:ascii="Sentinel Book" w:hAnsi="Sentinel Book"/>
+          <w:sz w:val="22"/>
+        </w:rPr>
+        <w:tab/>
+      </w:r>
+      <w:r>
+        <w:rPr>
+          <w:rFonts w:ascii="Sentinel Book" w:hAnsi="Sentinel Book"/>
+          <w:sz w:val="22"/>
+        </w:rPr>
+        <w:tab/>
       </w:r>
       <w:r>
         <w:rPr>
@@ -2904,9 +2896,8 @@
         <w:rPr>
           <w:rFonts w:ascii="Sentinel Book" w:hAnsi="Sentinel Book"/>
           <w:sz w:val="22"/>
-          <w:highlight w:val="yellow"/>
-        </w:rPr>
-        <w:t>March</w:t>
+        </w:rPr>
+        <w:t>June</w:t>
       </w:r>
       <w:r>
         <w:rPr>
@@ -2966,21 +2957,14 @@
           <w:sz w:val="22"/>
         </w:rPr>
       </w:pPr>
-      <w:r>
-        <w:rPr>
-          <w:rFonts w:ascii="Sentinel Book" w:hAnsi="Sentinel Book"/>
-          <w:sz w:val="22"/>
-          <w:highlight w:val="yellow"/>
-        </w:rPr>
-        <w:t>June</w:t>
-      </w:r>
-      <w:r>
-        <w:rPr>
-          <w:rFonts w:ascii="Sentinel Book" w:hAnsi="Sentinel Book"/>
-          <w:sz w:val="22"/>
-          <w:highlight w:val="yellow"/>
-        </w:rPr>
-        <w:t xml:space="preserve"> 30</w:t>
+      <w:bookmarkStart w:id="2" w:name="_GoBack"/>
+      <w:bookmarkEnd w:id="2"/>
+      <w:r>
+        <w:rPr>
+          <w:rFonts w:ascii="Sentinel Book" w:hAnsi="Sentinel Book"/>
+          <w:sz w:val="22"/>
+        </w:rPr>
+        <w:t>August 31</w:t>
       </w:r>
       <w:r>
         <w:rPr>
@@ -3059,6 +3043,7 @@
           <w:noProof/>
           <w:lang w:eastAsia="en-US"/>
         </w:rPr>
+        <w:lastRenderedPageBreak/>
         <w:drawing>
           <wp:inline distT="0" distB="0" distL="0" distR="0" wp14:anchorId="168D5FDA" wp14:editId="48A2E664">
             <wp:extent cx="562788" cy="485775"/>
@@ -3075,7 +3060,7 @@
                     <pic:cNvPicPr/>
                   </pic:nvPicPr>
                   <pic:blipFill>
-                    <a:blip r:embed="rId12">
+                    <a:blip r:embed="rId11">
                       <a:extLst>
                         <a:ext uri="{28A0092B-C50C-407E-A947-70E740481C1C}">
                           <a14:useLocalDpi xmlns:a14="http://schemas.microsoft.com/office/drawing/2010/main" val="0"/>
@@ -3240,7 +3225,21 @@
           <w:rFonts w:ascii="Sentinel Book" w:hAnsi="Sentinel Book"/>
           <w:sz w:val="22"/>
         </w:rPr>
-        <w:t xml:space="preserve"> Student will create a LinkedIn Account and send link to Career Coach for review.</w:t>
+        <w:t xml:space="preserve"> </w:t>
+      </w:r>
+      <w:r>
+        <w:rPr>
+          <w:rFonts w:ascii="Sentinel Book" w:hAnsi="Sentinel Book"/>
+          <w:sz w:val="22"/>
+        </w:rPr>
+        <w:t>Student will create a LinkedIn a</w:t>
+      </w:r>
+      <w:r>
+        <w:rPr>
+          <w:rFonts w:ascii="Sentinel Book" w:hAnsi="Sentinel Book"/>
+          <w:sz w:val="22"/>
+        </w:rPr>
+        <w:t>ccount and send link to Career Coach for review.</w:t>
       </w:r>
     </w:p>
     <w:p>
@@ -3786,7 +3785,7 @@
           <w:sz w:val="22"/>
         </w:rPr>
       </w:pPr>
-      <w:hyperlink r:id="rId17" w:history="1">
+      <w:hyperlink r:id="rId14" w:history="1">
         <w:r>
           <w:rPr>
             <w:rStyle w:val="Hyperlink"/>
@@ -3808,7 +3807,7 @@
           <w:u w:val="single"/>
         </w:rPr>
       </w:pPr>
-      <w:hyperlink r:id="rId18" w:history="1">
+      <w:hyperlink r:id="rId15" w:history="1">
         <w:r>
           <w:rPr>
             <w:rStyle w:val="Hyperlink"/>
@@ -3850,7 +3849,7 @@
           <w:b w:val="0"/>
         </w:rPr>
         <w:sectPr>
-          <w:footerReference w:type="default" r:id="rId19"/>
+          <w:footerReference w:type="default" r:id="rId16"/>
           <w:pgSz w:w="12240" w:h="15840" w:code="1"/>
           <w:pgMar w:top="1080" w:right="1440" w:bottom="1080" w:left="1440" w:header="720" w:footer="720" w:gutter="0"/>
           <w:cols w:space="720"/>
@@ -3872,6 +3871,7 @@
           <w:rFonts w:ascii="Sentinel Bold" w:hAnsi="Sentinel Bold"/>
           <w:b w:val="0"/>
         </w:rPr>
+        <w:lastRenderedPageBreak/>
         <w:t>Interview</w:t>
       </w:r>
     </w:p>
@@ -3888,14 +3888,14 @@
           <w:rFonts w:ascii="Sentinel Book" w:hAnsi="Sentinel Book"/>
           <w:sz w:val="22"/>
         </w:rPr>
-        <w:t>Review</w:t>
-      </w:r>
-      <w:r>
-        <w:rPr>
-          <w:rFonts w:ascii="Sentinel Book" w:hAnsi="Sentinel Book"/>
-          <w:sz w:val="22"/>
-        </w:rPr>
-        <w:t xml:space="preserve"> interview best practices</w:t>
+        <w:t xml:space="preserve">Review </w:t>
+      </w:r>
+      <w:r>
+        <w:rPr>
+          <w:rFonts w:ascii="Sentinel Book" w:hAnsi="Sentinel Book"/>
+          <w:sz w:val="22"/>
+        </w:rPr>
+        <w:t>interview best practices</w:t>
       </w:r>
       <w:r>
         <w:rPr>
@@ -4104,14 +4104,7 @@
           <w:rFonts w:ascii="Sentinel Book" w:hAnsi="Sentinel Book"/>
           <w:sz w:val="22"/>
         </w:rPr>
-        <w:t xml:space="preserve">helpful </w:t>
-      </w:r>
-      <w:r>
-        <w:rPr>
-          <w:rFonts w:ascii="Sentinel Book" w:hAnsi="Sentinel Book"/>
-          <w:sz w:val="22"/>
-        </w:rPr>
-        <w:t xml:space="preserve">interview tips and answer any initial interview questions. </w:t>
+        <w:t xml:space="preserve">interview tips and answer any initial questions. </w:t>
       </w:r>
       <w:r>
         <w:rPr>
@@ -4139,7 +4132,21 @@
           <w:rFonts w:ascii="Sentinel Book" w:hAnsi="Sentinel Book"/>
           <w:sz w:val="22"/>
         </w:rPr>
-        <w:t>mock interview using career-field specific questions</w:t>
+        <w:t xml:space="preserve">mock interview using </w:t>
+      </w:r>
+      <w:r>
+        <w:rPr>
+          <w:rFonts w:ascii="Sentinel Book" w:hAnsi="Sentinel Book"/>
+          <w:sz w:val="22"/>
+        </w:rPr>
+        <w:t>industry</w:t>
+      </w:r>
+      <w:r>
+        <w:rPr>
+          <w:rFonts w:ascii="Sentinel Book" w:hAnsi="Sentinel Book"/>
+          <w:sz w:val="22"/>
+        </w:rPr>
+        <w:t xml:space="preserve"> specific questions</w:t>
       </w:r>
       <w:r>
         <w:rPr>
@@ -4160,7 +4167,7 @@
           <w:rFonts w:ascii="Sentinel Book" w:hAnsi="Sentinel Book"/>
           <w:sz w:val="22"/>
         </w:rPr>
-        <w:t xml:space="preserve"> and suggestions for improvement</w:t>
+        <w:t xml:space="preserve"> for improvement</w:t>
       </w:r>
       <w:r>
         <w:rPr>
@@ -4513,7 +4520,7 @@
           <w:sz w:val="22"/>
         </w:rPr>
       </w:pPr>
-      <w:hyperlink r:id="rId20" w:history="1">
+      <w:hyperlink r:id="rId17" w:history="1">
         <w:r>
           <w:rPr>
             <w:rStyle w:val="Hyperlink"/>
@@ -4565,6 +4572,7 @@
           <w:rFonts w:ascii="Sentinel Bold" w:hAnsi="Sentinel Bold"/>
           <w:b w:val="0"/>
         </w:rPr>
+        <w:lastRenderedPageBreak/>
         <w:t>In</w:t>
       </w:r>
       <w:bookmarkEnd w:id="4"/>
@@ -4955,7 +4963,21 @@
           <w:rFonts w:ascii="Sentinel Book" w:hAnsi="Sentinel Book"/>
           <w:sz w:val="22"/>
         </w:rPr>
-        <w:t>Remember when you were a college student or recent graduate and think about</w:t>
+        <w:t>Remember</w:t>
+      </w:r>
+      <w:r>
+        <w:rPr>
+          <w:rFonts w:ascii="Sentinel Book" w:hAnsi="Sentinel Book"/>
+          <w:sz w:val="22"/>
+        </w:rPr>
+        <w:t xml:space="preserve"> back</w:t>
+      </w:r>
+      <w:r>
+        <w:rPr>
+          <w:rFonts w:ascii="Sentinel Book" w:hAnsi="Sentinel Book"/>
+          <w:sz w:val="22"/>
+        </w:rPr>
+        <w:t xml:space="preserve"> when you were a college student or recent graduate and think about</w:t>
       </w:r>
       <w:r>
         <w:rPr>
@@ -5031,7 +5053,7 @@
           <w:u w:val="single"/>
         </w:rPr>
       </w:pPr>
-      <w:hyperlink r:id="rId21" w:history="1">
+      <w:hyperlink r:id="rId18" w:history="1">
         <w:r>
           <w:rPr>
             <w:rStyle w:val="Hyperlink"/>
@@ -5083,6 +5105,7 @@
           <w:rFonts w:ascii="Sentinel Bold" w:hAnsi="Sentinel Bold"/>
           <w:b w:val="0"/>
         </w:rPr>
+        <w:lastRenderedPageBreak/>
         <w:t>Internship</w:t>
       </w:r>
     </w:p>
@@ -5134,7 +5157,21 @@
           <w:rFonts w:ascii="Sentinel Book" w:hAnsi="Sentinel Book"/>
           <w:sz w:val="22"/>
         </w:rPr>
-        <w:t>review internship and job search best practices, and speak about tips on how to be a successful intern.</w:t>
+        <w:t>review internship and job search best practices, and speak about tips on how to be a successful intern</w:t>
+      </w:r>
+      <w:r>
+        <w:rPr>
+          <w:rFonts w:ascii="Sentinel Book" w:hAnsi="Sentinel Book"/>
+          <w:sz w:val="22"/>
+        </w:rPr>
+        <w:t xml:space="preserve"> or entry level candidate</w:t>
+      </w:r>
+      <w:r>
+        <w:rPr>
+          <w:rFonts w:ascii="Sentinel Book" w:hAnsi="Sentinel Book"/>
+          <w:sz w:val="22"/>
+        </w:rPr>
+        <w:t>.</w:t>
       </w:r>
     </w:p>
     <w:p>
@@ -5229,7 +5266,7 @@
           <w:rFonts w:ascii="Sentinel Book" w:hAnsi="Sentinel Book"/>
           <w:sz w:val="22"/>
         </w:rPr>
-        <w:t>list of top job search websites specific to industry.</w:t>
+        <w:t>list of job search websites specific to industry.</w:t>
       </w:r>
     </w:p>
     <w:p>
@@ -5771,7 +5808,7 @@
           <w:sz w:val="22"/>
         </w:rPr>
       </w:pPr>
-      <w:hyperlink r:id="rId22" w:history="1">
+      <w:hyperlink r:id="rId19" w:history="1">
         <w:r>
           <w:rPr>
             <w:rStyle w:val="Hyperlink"/>
@@ -5793,7 +5830,7 @@
           <w:u w:val="single"/>
         </w:rPr>
       </w:pPr>
-      <w:hyperlink r:id="rId23" w:history="1">
+      <w:hyperlink r:id="rId20" w:history="1">
         <w:r>
           <w:rPr>
             <w:rStyle w:val="Hyperlink"/>
@@ -5819,6 +5856,7 @@
           <w:rFonts w:ascii="Sentinel Bold" w:hAnsi="Sentinel Bold"/>
           <w:b w:val="0"/>
         </w:rPr>
+        <w:lastRenderedPageBreak/>
         <w:t>Office Visit</w:t>
       </w:r>
     </w:p>
@@ -6310,7 +6348,7 @@
           <w:sz w:val="22"/>
         </w:rPr>
       </w:pPr>
-      <w:hyperlink r:id="rId24" w:history="1">
+      <w:hyperlink r:id="rId21" w:history="1">
         <w:r>
           <w:rPr>
             <w:rStyle w:val="Hyperlink"/>
@@ -6342,7 +6380,7 @@
 </file>
 
 <file path=word/endnotes.xml><?xml version="1.0" encoding="utf-8"?>
-<w:endnotes xmlns:wpc="http://schemas.microsoft.com/office/word/2010/wordprocessingCanvas" xmlns:mc="http://schemas.openxmlformats.org/markup-compatibility/2006" xmlns:o="urn:schemas-microsoft-com:office:office" xmlns:r="http://schemas.openxmlformats.org/officeDocument/2006/relationships" xmlns:m="http://schemas.openxmlformats.org/officeDocument/2006/math" xmlns:v="urn:schemas-microsoft-com:vml" xmlns:wp14="http://schemas.microsoft.com/office/word/2010/wordprocessingDrawing" xmlns:wp="http://schemas.openxmlformats.org/drawingml/2006/wordprocessingDrawing" xmlns:w10="urn:schemas-microsoft-com:office:word" xmlns:w="http://schemas.openxmlformats.org/wordprocessingml/2006/main" xmlns:w14="http://schemas.microsoft.com/office/word/2010/wordml" xmlns:wpg="http://schemas.microsoft.com/office/word/2010/wordprocessingGroup" xmlns:wpi="http://schemas.microsoft.com/office/word/2010/wordprocessingInk" xmlns:wne="http://schemas.microsoft.com/office/word/2006/wordml" xmlns:wps="http://schemas.microsoft.com/office/word/2010/wordprocessingShape" mc:Ignorable="w14 wp14">
+<w:endnotes xmlns:wpc="http://schemas.microsoft.com/office/word/2010/wordprocessingCanvas" xmlns:mc="http://schemas.openxmlformats.org/markup-compatibility/2006" xmlns:o="urn:schemas-microsoft-com:office:office" xmlns:r="http://schemas.openxmlformats.org/officeDocument/2006/relationships" xmlns:m="http://schemas.openxmlformats.org/officeDocument/2006/math" xmlns:v="urn:schemas-microsoft-com:vml" xmlns:wp14="http://schemas.microsoft.com/office/word/2010/wordprocessingDrawing" xmlns:wp="http://schemas.openxmlformats.org/drawingml/2006/wordprocessingDrawing" xmlns:w10="urn:schemas-microsoft-com:office:word" xmlns:w="http://schemas.openxmlformats.org/wordprocessingml/2006/main" xmlns:w14="http://schemas.microsoft.com/office/word/2010/wordml" xmlns:w15="http://schemas.microsoft.com/office/word/2012/wordml" xmlns:wpg="http://schemas.microsoft.com/office/word/2010/wordprocessingGroup" xmlns:wpi="http://schemas.microsoft.com/office/word/2010/wordprocessingInk" xmlns:wne="http://schemas.microsoft.com/office/word/2006/wordml" xmlns:wps="http://schemas.microsoft.com/office/word/2010/wordprocessingShape" mc:Ignorable="w14 w15 wp14">
   <w:endnote w:type="separator" w:id="-1">
     <w:p>
       <w:pPr>
@@ -6367,7 +6405,7 @@
 </file>
 
 <file path=word/footer1.xml><?xml version="1.0" encoding="utf-8"?>
-<w:ftr xmlns:wpc="http://schemas.microsoft.com/office/word/2010/wordprocessingCanvas" xmlns:mc="http://schemas.openxmlformats.org/markup-compatibility/2006" xmlns:o="urn:schemas-microsoft-com:office:office" xmlns:r="http://schemas.openxmlformats.org/officeDocument/2006/relationships" xmlns:m="http://schemas.openxmlformats.org/officeDocument/2006/math" xmlns:v="urn:schemas-microsoft-com:vml" xmlns:wp14="http://schemas.microsoft.com/office/word/2010/wordprocessingDrawing" xmlns:wp="http://schemas.openxmlformats.org/drawingml/2006/wordprocessingDrawing" xmlns:w10="urn:schemas-microsoft-com:office:word" xmlns:w="http://schemas.openxmlformats.org/wordprocessingml/2006/main" xmlns:w14="http://schemas.microsoft.com/office/word/2010/wordml" xmlns:wpg="http://schemas.microsoft.com/office/word/2010/wordprocessingGroup" xmlns:wpi="http://schemas.microsoft.com/office/word/2010/wordprocessingInk" xmlns:wne="http://schemas.microsoft.com/office/word/2006/wordml" xmlns:wps="http://schemas.microsoft.com/office/word/2010/wordprocessingShape" mc:Ignorable="w14 wp14">
+<w:ftr xmlns:wpc="http://schemas.microsoft.com/office/word/2010/wordprocessingCanvas" xmlns:mc="http://schemas.openxmlformats.org/markup-compatibility/2006" xmlns:o="urn:schemas-microsoft-com:office:office" xmlns:r="http://schemas.openxmlformats.org/officeDocument/2006/relationships" xmlns:m="http://schemas.openxmlformats.org/officeDocument/2006/math" xmlns:v="urn:schemas-microsoft-com:vml" xmlns:wp14="http://schemas.microsoft.com/office/word/2010/wordprocessingDrawing" xmlns:wp="http://schemas.openxmlformats.org/drawingml/2006/wordprocessingDrawing" xmlns:w10="urn:schemas-microsoft-com:office:word" xmlns:w="http://schemas.openxmlformats.org/wordprocessingml/2006/main" xmlns:w14="http://schemas.microsoft.com/office/word/2010/wordml" xmlns:w15="http://schemas.microsoft.com/office/word/2012/wordml" xmlns:wpg="http://schemas.microsoft.com/office/word/2010/wordprocessingGroup" xmlns:wpi="http://schemas.microsoft.com/office/word/2010/wordprocessingInk" xmlns:wne="http://schemas.microsoft.com/office/word/2006/wordml" xmlns:wps="http://schemas.microsoft.com/office/word/2010/wordprocessingShape" mc:Ignorable="w14 w15 wp14">
   <w:sdt>
     <w:sdtPr>
       <w:id w:val="-979613015"/>
@@ -6460,7 +6498,7 @@
 </file>
 
 <file path=word/footer2.xml><?xml version="1.0" encoding="utf-8"?>
-<w:ftr xmlns:wpc="http://schemas.microsoft.com/office/word/2010/wordprocessingCanvas" xmlns:mc="http://schemas.openxmlformats.org/markup-compatibility/2006" xmlns:o="urn:schemas-microsoft-com:office:office" xmlns:r="http://schemas.openxmlformats.org/officeDocument/2006/relationships" xmlns:m="http://schemas.openxmlformats.org/officeDocument/2006/math" xmlns:v="urn:schemas-microsoft-com:vml" xmlns:wp14="http://schemas.microsoft.com/office/word/2010/wordprocessingDrawing" xmlns:wp="http://schemas.openxmlformats.org/drawingml/2006/wordprocessingDrawing" xmlns:w10="urn:schemas-microsoft-com:office:word" xmlns:w="http://schemas.openxmlformats.org/wordprocessingml/2006/main" xmlns:w14="http://schemas.microsoft.com/office/word/2010/wordml" xmlns:wpg="http://schemas.microsoft.com/office/word/2010/wordprocessingGroup" xmlns:wpi="http://schemas.microsoft.com/office/word/2010/wordprocessingInk" xmlns:wne="http://schemas.microsoft.com/office/word/2006/wordml" xmlns:wps="http://schemas.microsoft.com/office/word/2010/wordprocessingShape" mc:Ignorable="w14 wp14">
+<w:ftr xmlns:wpc="http://schemas.microsoft.com/office/word/2010/wordprocessingCanvas" xmlns:mc="http://schemas.openxmlformats.org/markup-compatibility/2006" xmlns:o="urn:schemas-microsoft-com:office:office" xmlns:r="http://schemas.openxmlformats.org/officeDocument/2006/relationships" xmlns:m="http://schemas.openxmlformats.org/officeDocument/2006/math" xmlns:v="urn:schemas-microsoft-com:vml" xmlns:wp14="http://schemas.microsoft.com/office/word/2010/wordprocessingDrawing" xmlns:wp="http://schemas.openxmlformats.org/drawingml/2006/wordprocessingDrawing" xmlns:w10="urn:schemas-microsoft-com:office:word" xmlns:w="http://schemas.openxmlformats.org/wordprocessingml/2006/main" xmlns:w14="http://schemas.microsoft.com/office/word/2010/wordml" xmlns:w15="http://schemas.microsoft.com/office/word/2012/wordml" xmlns:wpg="http://schemas.microsoft.com/office/word/2010/wordprocessingGroup" xmlns:wpi="http://schemas.microsoft.com/office/word/2010/wordprocessingInk" xmlns:wne="http://schemas.microsoft.com/office/word/2006/wordml" xmlns:wps="http://schemas.microsoft.com/office/word/2010/wordprocessingShape" mc:Ignorable="w14 w15 wp14">
   <w:p>
     <w:pPr>
       <w:pStyle w:val="Footer"/>
@@ -6491,7 +6529,14 @@
             <w:rFonts w:ascii="Sentinel Book" w:hAnsi="Sentinel Book"/>
             <w:color w:val="993333"/>
           </w:rPr>
-          <w:t>College To Career</w:t>
+          <w:t>Career</w:t>
+        </w:r>
+        <w:r>
+          <w:rPr>
+            <w:rFonts w:ascii="Sentinel Book" w:hAnsi="Sentinel Book"/>
+            <w:color w:val="993333"/>
+          </w:rPr>
+          <w:t xml:space="preserve"> Connections</w:t>
         </w:r>
       </w:sdtContent>
     </w:sdt>
@@ -6529,7 +6574,7 @@
             <w:rFonts w:ascii="Sentinel Book" w:hAnsi="Sentinel Book"/>
             <w:color w:val="993333"/>
           </w:rPr>
-          <w:t>Summer 2014</w:t>
+          <w:t xml:space="preserve"> 2015</w:t>
         </w:r>
       </w:sdtContent>
     </w:sdt>
@@ -6582,7 +6627,7 @@
 </file>
 
 <file path=word/footnotes.xml><?xml version="1.0" encoding="utf-8"?>
-<w:footnotes xmlns:wpc="http://schemas.microsoft.com/office/word/2010/wordprocessingCanvas" xmlns:mc="http://schemas.openxmlformats.org/markup-compatibility/2006" xmlns:o="urn:schemas-microsoft-com:office:office" xmlns:r="http://schemas.openxmlformats.org/officeDocument/2006/relationships" xmlns:m="http://schemas.openxmlformats.org/officeDocument/2006/math" xmlns:v="urn:schemas-microsoft-com:vml" xmlns:wp14="http://schemas.microsoft.com/office/word/2010/wordprocessingDrawing" xmlns:wp="http://schemas.openxmlformats.org/drawingml/2006/wordprocessingDrawing" xmlns:w10="urn:schemas-microsoft-com:office:word" xmlns:w="http://schemas.openxmlformats.org/wordprocessingml/2006/main" xmlns:w14="http://schemas.microsoft.com/office/word/2010/wordml" xmlns:wpg="http://schemas.microsoft.com/office/word/2010/wordprocessingGroup" xmlns:wpi="http://schemas.microsoft.com/office/word/2010/wordprocessingInk" xmlns:wne="http://schemas.microsoft.com/office/word/2006/wordml" xmlns:wps="http://schemas.microsoft.com/office/word/2010/wordprocessingShape" mc:Ignorable="w14 wp14">
+<w:footnotes xmlns:wpc="http://schemas.microsoft.com/office/word/2010/wordprocessingCanvas" xmlns:mc="http://schemas.openxmlformats.org/markup-compatibility/2006" xmlns:o="urn:schemas-microsoft-com:office:office" xmlns:r="http://schemas.openxmlformats.org/officeDocument/2006/relationships" xmlns:m="http://schemas.openxmlformats.org/officeDocument/2006/math" xmlns:v="urn:schemas-microsoft-com:vml" xmlns:wp14="http://schemas.microsoft.com/office/word/2010/wordprocessingDrawing" xmlns:wp="http://schemas.openxmlformats.org/drawingml/2006/wordprocessingDrawing" xmlns:w10="urn:schemas-microsoft-com:office:word" xmlns:w="http://schemas.openxmlformats.org/wordprocessingml/2006/main" xmlns:w14="http://schemas.microsoft.com/office/word/2010/wordml" xmlns:w15="http://schemas.microsoft.com/office/word/2012/wordml" xmlns:wpg="http://schemas.microsoft.com/office/word/2010/wordprocessingGroup" xmlns:wpi="http://schemas.microsoft.com/office/word/2010/wordprocessingInk" xmlns:wne="http://schemas.microsoft.com/office/word/2006/wordml" xmlns:wps="http://schemas.microsoft.com/office/word/2010/wordprocessingShape" mc:Ignorable="w14 w15 wp14">
   <w:footnote w:type="separator" w:id="-1">
     <w:p>
       <w:pPr>
@@ -6641,7 +6686,23 @@
           <w:rFonts w:ascii="Sentinel Book" w:hAnsi="Sentinel Book"/>
           <w:i/>
         </w:rPr>
-        <w:t xml:space="preserve">Stop Worrying About Your Child Getting Into College. Worry About What Happens Next. </w:t>
+        <w:t xml:space="preserve">Stop Worrying About Your Child Getting Into College. Worry </w:t>
+      </w:r>
+      <w:proofErr w:type="gramStart"/>
+      <w:r>
+        <w:rPr>
+          <w:rFonts w:ascii="Sentinel Book" w:hAnsi="Sentinel Book"/>
+          <w:i/>
+        </w:rPr>
+        <w:t>About</w:t>
+      </w:r>
+      <w:proofErr w:type="gramEnd"/>
+      <w:r>
+        <w:rPr>
+          <w:rFonts w:ascii="Sentinel Book" w:hAnsi="Sentinel Book"/>
+          <w:i/>
+        </w:rPr>
+        <w:t xml:space="preserve"> What Happens Next. </w:t>
       </w:r>
       <w:r>
         <w:rPr>
@@ -6655,7 +6716,7 @@
 </file>
 
 <file path=word/numbering.xml><?xml version="1.0" encoding="utf-8"?>
-<w:numbering xmlns:wpc="http://schemas.microsoft.com/office/word/2010/wordprocessingCanvas" xmlns:mc="http://schemas.openxmlformats.org/markup-compatibility/2006" xmlns:o="urn:schemas-microsoft-com:office:office" xmlns:r="http://schemas.openxmlformats.org/officeDocument/2006/relationships" xmlns:m="http://schemas.openxmlformats.org/officeDocument/2006/math" xmlns:v="urn:schemas-microsoft-com:vml" xmlns:wp14="http://schemas.microsoft.com/office/word/2010/wordprocessingDrawing" xmlns:wp="http://schemas.openxmlformats.org/drawingml/2006/wordprocessingDrawing" xmlns:w10="urn:schemas-microsoft-com:office:word" xmlns:w="http://schemas.openxmlformats.org/wordprocessingml/2006/main" xmlns:w14="http://schemas.microsoft.com/office/word/2010/wordml" xmlns:wpg="http://schemas.microsoft.com/office/word/2010/wordprocessingGroup" xmlns:wpi="http://schemas.microsoft.com/office/word/2010/wordprocessingInk" xmlns:wne="http://schemas.microsoft.com/office/word/2006/wordml" xmlns:wps="http://schemas.microsoft.com/office/word/2010/wordprocessingShape" mc:Ignorable="w14 wp14">
+<w:numbering xmlns:wpc="http://schemas.microsoft.com/office/word/2010/wordprocessingCanvas" xmlns:mc="http://schemas.openxmlformats.org/markup-compatibility/2006" xmlns:o="urn:schemas-microsoft-com:office:office" xmlns:r="http://schemas.openxmlformats.org/officeDocument/2006/relationships" xmlns:m="http://schemas.openxmlformats.org/officeDocument/2006/math" xmlns:v="urn:schemas-microsoft-com:vml" xmlns:wp14="http://schemas.microsoft.com/office/word/2010/wordprocessingDrawing" xmlns:wp="http://schemas.openxmlformats.org/drawingml/2006/wordprocessingDrawing" xmlns:w10="urn:schemas-microsoft-com:office:word" xmlns:w="http://schemas.openxmlformats.org/wordprocessingml/2006/main" xmlns:w14="http://schemas.microsoft.com/office/word/2010/wordml" xmlns:w15="http://schemas.microsoft.com/office/word/2012/wordml" xmlns:wpg="http://schemas.microsoft.com/office/word/2010/wordprocessingGroup" xmlns:wpi="http://schemas.microsoft.com/office/word/2010/wordprocessingInk" xmlns:wne="http://schemas.microsoft.com/office/word/2006/wordml" xmlns:wps="http://schemas.microsoft.com/office/word/2010/wordprocessingShape" mc:Ignorable="w14 w15 wp14">
   <w:numPicBullet w:numPicBulletId="0">
     <w:pict>
       <v:shapetype id="_x0000_t75" coordsize="21600,21600" o:spt="75" o:preferrelative="t" path="m@4@5l@4@11@9@11@9@5xe" filled="f" stroked="f">
@@ -6677,7 +6738,7 @@
         <v:path o:extrusionok="f" gradientshapeok="t" o:connecttype="rect"/>
         <o:lock v:ext="edit" aspectratio="t"/>
       </v:shapetype>
-      <v:shape id="_x0000_i1027" type="#_x0000_t75" style="width:136.5pt;height:142.5pt" o:bullet="t">
+      <v:shape id="_x0000_i1030" type="#_x0000_t75" style="width:136.5pt;height:142.5pt" o:bullet="t">
         <v:imagedata r:id="rId1" o:title="Plain Shield Black"/>
       </v:shape>
     </w:pict>
@@ -10525,7 +10586,7 @@
 </file>
 
 <file path=word/styles.xml><?xml version="1.0" encoding="utf-8"?>
-<w:styles xmlns:mc="http://schemas.openxmlformats.org/markup-compatibility/2006" xmlns:r="http://schemas.openxmlformats.org/officeDocument/2006/relationships" xmlns:w="http://schemas.openxmlformats.org/wordprocessingml/2006/main" xmlns:w14="http://schemas.microsoft.com/office/word/2010/wordml" mc:Ignorable="w14">
+<w:styles xmlns:mc="http://schemas.openxmlformats.org/markup-compatibility/2006" xmlns:r="http://schemas.openxmlformats.org/officeDocument/2006/relationships" xmlns:w="http://schemas.openxmlformats.org/wordprocessingml/2006/main" xmlns:w14="http://schemas.microsoft.com/office/word/2010/wordml" xmlns:w15="http://schemas.microsoft.com/office/word/2012/wordml" mc:Ignorable="w14 w15">
   <w:docDefaults>
     <w:rPrDefault>
       <w:rPr>
@@ -10540,145 +10601,378 @@
       </w:pPr>
     </w:pPrDefault>
   </w:docDefaults>
-  <w:latentStyles w:defLockedState="0" w:defUIPriority="99" w:defSemiHidden="1" w:defUnhideWhenUsed="1" w:defQFormat="0" w:count="267">
-    <w:lsdException w:name="Normal" w:semiHidden="0" w:uiPriority="0" w:unhideWhenUsed="0" w:qFormat="1"/>
-    <w:lsdException w:name="heading 1" w:semiHidden="0" w:uiPriority="9" w:unhideWhenUsed="0" w:qFormat="1"/>
-    <w:lsdException w:name="heading 2" w:uiPriority="9" w:qFormat="1"/>
-    <w:lsdException w:name="heading 3" w:uiPriority="9" w:qFormat="1"/>
-    <w:lsdException w:name="heading 4" w:uiPriority="9" w:qFormat="1"/>
-    <w:lsdException w:name="heading 5" w:uiPriority="9" w:qFormat="1"/>
-    <w:lsdException w:name="heading 6" w:uiPriority="9" w:qFormat="1"/>
-    <w:lsdException w:name="heading 7" w:uiPriority="9" w:qFormat="1"/>
-    <w:lsdException w:name="heading 8" w:uiPriority="9" w:qFormat="1"/>
-    <w:lsdException w:name="heading 9" w:uiPriority="9" w:qFormat="1"/>
-    <w:lsdException w:name="toc 1" w:uiPriority="39"/>
-    <w:lsdException w:name="toc 2" w:uiPriority="39"/>
-    <w:lsdException w:name="toc 3" w:uiPriority="39"/>
-    <w:lsdException w:name="toc 4" w:uiPriority="39"/>
-    <w:lsdException w:name="toc 5" w:uiPriority="39"/>
-    <w:lsdException w:name="toc 6" w:uiPriority="39"/>
-    <w:lsdException w:name="toc 7" w:uiPriority="39"/>
-    <w:lsdException w:name="toc 8" w:uiPriority="39"/>
-    <w:lsdException w:name="toc 9" w:uiPriority="39"/>
-    <w:lsdException w:name="footer" w:qFormat="1"/>
-    <w:lsdException w:name="caption" w:uiPriority="35" w:qFormat="1"/>
-    <w:lsdException w:name="Title" w:semiHidden="0" w:uiPriority="10" w:unhideWhenUsed="0" w:qFormat="1"/>
-    <w:lsdException w:name="Default Paragraph Font" w:uiPriority="1"/>
-    <w:lsdException w:name="Subtitle" w:semiHidden="0" w:uiPriority="11" w:unhideWhenUsed="0" w:qFormat="1"/>
-    <w:lsdException w:name="Strong" w:uiPriority="22" w:qFormat="1"/>
-    <w:lsdException w:name="Emphasis" w:uiPriority="20" w:qFormat="1"/>
-    <w:lsdException w:name="Table Grid" w:semiHidden="0" w:uiPriority="39" w:unhideWhenUsed="0"/>
-    <w:lsdException w:name="Placeholder Text" w:unhideWhenUsed="0"/>
-    <w:lsdException w:name="No Spacing" w:semiHidden="0" w:uiPriority="1" w:unhideWhenUsed="0" w:qFormat="1"/>
-    <w:lsdException w:name="Light Shading" w:semiHidden="0" w:uiPriority="60" w:unhideWhenUsed="0"/>
-    <w:lsdException w:name="Light List" w:semiHidden="0" w:uiPriority="61" w:unhideWhenUsed="0"/>
-    <w:lsdException w:name="Light Grid" w:semiHidden="0" w:uiPriority="62" w:unhideWhenUsed="0"/>
-    <w:lsdException w:name="Medium Shading 1" w:semiHidden="0" w:uiPriority="63" w:unhideWhenUsed="0"/>
-    <w:lsdException w:name="Medium Shading 2" w:semiHidden="0" w:uiPriority="64" w:unhideWhenUsed="0"/>
-    <w:lsdException w:name="Medium List 1" w:semiHidden="0" w:uiPriority="65" w:unhideWhenUsed="0"/>
-    <w:lsdException w:name="Medium List 2" w:semiHidden="0" w:uiPriority="66" w:unhideWhenUsed="0"/>
-    <w:lsdException w:name="Medium Grid 1" w:semiHidden="0" w:uiPriority="67" w:unhideWhenUsed="0"/>
-    <w:lsdException w:name="Medium Grid 2" w:semiHidden="0" w:uiPriority="68" w:unhideWhenUsed="0"/>
-    <w:lsdException w:name="Medium Grid 3" w:semiHidden="0" w:uiPriority="69" w:unhideWhenUsed="0"/>
-    <w:lsdException w:name="Dark List" w:semiHidden="0" w:uiPriority="70" w:unhideWhenUsed="0"/>
-    <w:lsdException w:name="Colorful Shading" w:semiHidden="0" w:uiPriority="71" w:unhideWhenUsed="0"/>
-    <w:lsdException w:name="Colorful List" w:semiHidden="0" w:uiPriority="72" w:unhideWhenUsed="0"/>
-    <w:lsdException w:name="Colorful Grid" w:semiHidden="0" w:uiPriority="73" w:unhideWhenUsed="0"/>
-    <w:lsdException w:name="Light Shading Accent 1" w:semiHidden="0" w:uiPriority="60" w:unhideWhenUsed="0"/>
-    <w:lsdException w:name="Light List Accent 1" w:semiHidden="0" w:uiPriority="61" w:unhideWhenUsed="0"/>
-    <w:lsdException w:name="Light Grid Accent 1" w:semiHidden="0" w:uiPriority="62" w:unhideWhenUsed="0"/>
-    <w:lsdException w:name="Medium Shading 1 Accent 1" w:semiHidden="0" w:uiPriority="63" w:unhideWhenUsed="0"/>
-    <w:lsdException w:name="Medium Shading 2 Accent 1" w:semiHidden="0" w:uiPriority="64" w:unhideWhenUsed="0"/>
-    <w:lsdException w:name="Medium List 1 Accent 1" w:semiHidden="0" w:uiPriority="65" w:unhideWhenUsed="0"/>
-    <w:lsdException w:name="Revision" w:unhideWhenUsed="0"/>
-    <w:lsdException w:name="List Paragraph" w:uiPriority="34" w:qFormat="1"/>
-    <w:lsdException w:name="Quote" w:uiPriority="29" w:qFormat="1"/>
-    <w:lsdException w:name="Intense Quote" w:uiPriority="30" w:qFormat="1"/>
-    <w:lsdException w:name="Medium List 2 Accent 1" w:semiHidden="0" w:uiPriority="66" w:unhideWhenUsed="0"/>
-    <w:lsdException w:name="Medium Grid 1 Accent 1" w:semiHidden="0" w:uiPriority="67" w:unhideWhenUsed="0"/>
-    <w:lsdException w:name="Medium Grid 2 Accent 1" w:semiHidden="0" w:uiPriority="68" w:unhideWhenUsed="0"/>
-    <w:lsdException w:name="Medium Grid 3 Accent 1" w:semiHidden="0" w:uiPriority="69" w:unhideWhenUsed="0"/>
-    <w:lsdException w:name="Dark List Accent 1" w:semiHidden="0" w:uiPriority="70" w:unhideWhenUsed="0"/>
-    <w:lsdException w:name="Colorful Shading Accent 1" w:semiHidden="0" w:uiPriority="71" w:unhideWhenUsed="0"/>
-    <w:lsdException w:name="Colorful List Accent 1" w:semiHidden="0" w:uiPriority="72" w:unhideWhenUsed="0"/>
-    <w:lsdException w:name="Colorful Grid Accent 1" w:semiHidden="0" w:uiPriority="73" w:unhideWhenUsed="0"/>
-    <w:lsdException w:name="Light Shading Accent 2" w:semiHidden="0" w:uiPriority="60" w:unhideWhenUsed="0"/>
-    <w:lsdException w:name="Light List Accent 2" w:semiHidden="0" w:uiPriority="61" w:unhideWhenUsed="0"/>
-    <w:lsdException w:name="Light Grid Accent 2" w:semiHidden="0" w:uiPriority="62" w:unhideWhenUsed="0"/>
-    <w:lsdException w:name="Medium Shading 1 Accent 2" w:semiHidden="0" w:uiPriority="63" w:unhideWhenUsed="0"/>
-    <w:lsdException w:name="Medium Shading 2 Accent 2" w:semiHidden="0" w:uiPriority="64" w:unhideWhenUsed="0"/>
-    <w:lsdException w:name="Medium List 1 Accent 2" w:semiHidden="0" w:uiPriority="65" w:unhideWhenUsed="0"/>
-    <w:lsdException w:name="Medium List 2 Accent 2" w:semiHidden="0" w:uiPriority="66" w:unhideWhenUsed="0"/>
-    <w:lsdException w:name="Medium Grid 1 Accent 2" w:semiHidden="0" w:uiPriority="67" w:unhideWhenUsed="0"/>
-    <w:lsdException w:name="Medium Grid 2 Accent 2" w:semiHidden="0" w:uiPriority="68" w:unhideWhenUsed="0"/>
-    <w:lsdException w:name="Medium Grid 3 Accent 2" w:semiHidden="0" w:uiPriority="69" w:unhideWhenUsed="0"/>
-    <w:lsdException w:name="Dark List Accent 2" w:semiHidden="0" w:uiPriority="70" w:unhideWhenUsed="0"/>
-    <w:lsdException w:name="Colorful Shading Accent 2" w:semiHidden="0" w:uiPriority="71" w:unhideWhenUsed="0"/>
-    <w:lsdException w:name="Colorful List Accent 2" w:semiHidden="0" w:uiPriority="72" w:unhideWhenUsed="0"/>
-    <w:lsdException w:name="Colorful Grid Accent 2" w:semiHidden="0" w:uiPriority="73" w:unhideWhenUsed="0"/>
-    <w:lsdException w:name="Light Shading Accent 3" w:semiHidden="0" w:uiPriority="60" w:unhideWhenUsed="0"/>
-    <w:lsdException w:name="Light List Accent 3" w:semiHidden="0" w:uiPriority="61" w:unhideWhenUsed="0"/>
-    <w:lsdException w:name="Light Grid Accent 3" w:semiHidden="0" w:uiPriority="62" w:unhideWhenUsed="0"/>
-    <w:lsdException w:name="Medium Shading 1 Accent 3" w:semiHidden="0" w:uiPriority="63" w:unhideWhenUsed="0"/>
-    <w:lsdException w:name="Medium Shading 2 Accent 3" w:semiHidden="0" w:uiPriority="64" w:unhideWhenUsed="0"/>
-    <w:lsdException w:name="Medium List 1 Accent 3" w:semiHidden="0" w:uiPriority="65" w:unhideWhenUsed="0"/>
-    <w:lsdException w:name="Medium List 2 Accent 3" w:semiHidden="0" w:uiPriority="66" w:unhideWhenUsed="0"/>
-    <w:lsdException w:name="Medium Grid 1 Accent 3" w:semiHidden="0" w:uiPriority="67" w:unhideWhenUsed="0"/>
-    <w:lsdException w:name="Medium Grid 2 Accent 3" w:semiHidden="0" w:uiPriority="68" w:unhideWhenUsed="0"/>
-    <w:lsdException w:name="Medium Grid 3 Accent 3" w:semiHidden="0" w:uiPriority="69" w:unhideWhenUsed="0"/>
-    <w:lsdException w:name="Dark List Accent 3" w:semiHidden="0" w:uiPriority="70" w:unhideWhenUsed="0"/>
-    <w:lsdException w:name="Colorful Shading Accent 3" w:semiHidden="0" w:uiPriority="71" w:unhideWhenUsed="0"/>
-    <w:lsdException w:name="Colorful List Accent 3" w:semiHidden="0" w:uiPriority="72" w:unhideWhenUsed="0"/>
-    <w:lsdException w:name="Colorful Grid Accent 3" w:semiHidden="0" w:uiPriority="73" w:unhideWhenUsed="0"/>
-    <w:lsdException w:name="Light Shading Accent 4" w:semiHidden="0" w:uiPriority="60" w:unhideWhenUsed="0"/>
-    <w:lsdException w:name="Light List Accent 4" w:semiHidden="0" w:uiPriority="61" w:unhideWhenUsed="0"/>
-    <w:lsdException w:name="Light Grid Accent 4" w:semiHidden="0" w:uiPriority="62" w:unhideWhenUsed="0"/>
-    <w:lsdException w:name="Medium Shading 1 Accent 4" w:semiHidden="0" w:uiPriority="63" w:unhideWhenUsed="0"/>
-    <w:lsdException w:name="Medium Shading 2 Accent 4" w:semiHidden="0" w:uiPriority="64" w:unhideWhenUsed="0"/>
-    <w:lsdException w:name="Medium List 1 Accent 4" w:semiHidden="0" w:uiPriority="65" w:unhideWhenUsed="0"/>
-    <w:lsdException w:name="Medium List 2 Accent 4" w:semiHidden="0" w:uiPriority="66" w:unhideWhenUsed="0"/>
-    <w:lsdException w:name="Medium Grid 1 Accent 4" w:semiHidden="0" w:uiPriority="67" w:unhideWhenUsed="0"/>
-    <w:lsdException w:name="Medium Grid 2 Accent 4" w:semiHidden="0" w:uiPriority="68" w:unhideWhenUsed="0"/>
-    <w:lsdException w:name="Medium Grid 3 Accent 4" w:semiHidden="0" w:uiPriority="69" w:unhideWhenUsed="0"/>
-    <w:lsdException w:name="Dark List Accent 4" w:semiHidden="0" w:uiPriority="70" w:unhideWhenUsed="0"/>
-    <w:lsdException w:name="Colorful Shading Accent 4" w:semiHidden="0" w:uiPriority="71" w:unhideWhenUsed="0"/>
-    <w:lsdException w:name="Colorful List Accent 4" w:semiHidden="0" w:uiPriority="72" w:unhideWhenUsed="0"/>
-    <w:lsdException w:name="Colorful Grid Accent 4" w:semiHidden="0" w:uiPriority="73" w:unhideWhenUsed="0"/>
-    <w:lsdException w:name="Light Shading Accent 5" w:semiHidden="0" w:uiPriority="60" w:unhideWhenUsed="0"/>
-    <w:lsdException w:name="Light List Accent 5" w:semiHidden="0" w:uiPriority="61" w:unhideWhenUsed="0"/>
-    <w:lsdException w:name="Light Grid Accent 5" w:semiHidden="0" w:uiPriority="62" w:unhideWhenUsed="0"/>
-    <w:lsdException w:name="Medium Shading 1 Accent 5" w:semiHidden="0" w:uiPriority="63" w:unhideWhenUsed="0"/>
-    <w:lsdException w:name="Medium Shading 2 Accent 5" w:semiHidden="0" w:uiPriority="64" w:unhideWhenUsed="0"/>
-    <w:lsdException w:name="Medium List 1 Accent 5" w:semiHidden="0" w:uiPriority="65" w:unhideWhenUsed="0"/>
-    <w:lsdException w:name="Medium List 2 Accent 5" w:semiHidden="0" w:uiPriority="66" w:unhideWhenUsed="0"/>
-    <w:lsdException w:name="Medium Grid 1 Accent 5" w:semiHidden="0" w:uiPriority="67" w:unhideWhenUsed="0"/>
-    <w:lsdException w:name="Medium Grid 2 Accent 5" w:semiHidden="0" w:uiPriority="68" w:unhideWhenUsed="0"/>
-    <w:lsdException w:name="Medium Grid 3 Accent 5" w:semiHidden="0" w:uiPriority="69" w:unhideWhenUsed="0"/>
-    <w:lsdException w:name="Dark List Accent 5" w:semiHidden="0" w:uiPriority="70" w:unhideWhenUsed="0"/>
-    <w:lsdException w:name="Colorful Shading Accent 5" w:semiHidden="0" w:uiPriority="71" w:unhideWhenUsed="0"/>
-    <w:lsdException w:name="Colorful List Accent 5" w:semiHidden="0" w:uiPriority="72" w:unhideWhenUsed="0"/>
-    <w:lsdException w:name="Colorful Grid Accent 5" w:semiHidden="0" w:uiPriority="73" w:unhideWhenUsed="0"/>
-    <w:lsdException w:name="Light Shading Accent 6" w:semiHidden="0" w:uiPriority="60" w:unhideWhenUsed="0"/>
-    <w:lsdException w:name="Light List Accent 6" w:semiHidden="0" w:uiPriority="61" w:unhideWhenUsed="0"/>
-    <w:lsdException w:name="Light Grid Accent 6" w:semiHidden="0" w:uiPriority="62" w:unhideWhenUsed="0"/>
-    <w:lsdException w:name="Medium Shading 1 Accent 6" w:semiHidden="0" w:uiPriority="63" w:unhideWhenUsed="0"/>
-    <w:lsdException w:name="Medium Shading 2 Accent 6" w:semiHidden="0" w:uiPriority="64" w:unhideWhenUsed="0"/>
-    <w:lsdException w:name="Medium List 1 Accent 6" w:semiHidden="0" w:uiPriority="65" w:unhideWhenUsed="0"/>
-    <w:lsdException w:name="Medium List 2 Accent 6" w:semiHidden="0" w:uiPriority="66" w:unhideWhenUsed="0"/>
-    <w:lsdException w:name="Medium Grid 1 Accent 6" w:semiHidden="0" w:uiPriority="67" w:unhideWhenUsed="0"/>
-    <w:lsdException w:name="Medium Grid 2 Accent 6" w:semiHidden="0" w:uiPriority="68" w:unhideWhenUsed="0"/>
-    <w:lsdException w:name="Medium Grid 3 Accent 6" w:semiHidden="0" w:uiPriority="69" w:unhideWhenUsed="0"/>
-    <w:lsdException w:name="Dark List Accent 6" w:semiHidden="0" w:uiPriority="70" w:unhideWhenUsed="0"/>
-    <w:lsdException w:name="Colorful Shading Accent 6" w:semiHidden="0" w:uiPriority="71" w:unhideWhenUsed="0"/>
-    <w:lsdException w:name="Colorful List Accent 6" w:semiHidden="0" w:uiPriority="72" w:unhideWhenUsed="0"/>
-    <w:lsdException w:name="Colorful Grid Accent 6" w:semiHidden="0" w:uiPriority="73" w:unhideWhenUsed="0"/>
-    <w:lsdException w:name="Subtle Emphasis" w:uiPriority="19" w:qFormat="1"/>
-    <w:lsdException w:name="Intense Emphasis" w:uiPriority="21" w:qFormat="1"/>
-    <w:lsdException w:name="Subtle Reference" w:uiPriority="31" w:qFormat="1"/>
-    <w:lsdException w:name="Intense Reference" w:uiPriority="32" w:qFormat="1"/>
-    <w:lsdException w:name="Book Title" w:uiPriority="33" w:qFormat="1"/>
-    <w:lsdException w:name="Bibliography" w:uiPriority="37"/>
-    <w:lsdException w:name="TOC Heading" w:uiPriority="39" w:qFormat="1"/>
+  <w:latentStyles w:defLockedState="0" w:defUIPriority="99" w:defSemiHidden="0" w:defUnhideWhenUsed="0" w:defQFormat="0" w:count="371">
+    <w:lsdException w:name="Normal" w:uiPriority="0" w:qFormat="1"/>
+    <w:lsdException w:name="heading 1" w:uiPriority="9" w:qFormat="1"/>
+    <w:lsdException w:name="heading 2" w:semiHidden="1" w:uiPriority="9" w:unhideWhenUsed="1" w:qFormat="1"/>
+    <w:lsdException w:name="heading 3" w:semiHidden="1" w:uiPriority="9" w:unhideWhenUsed="1" w:qFormat="1"/>
+    <w:lsdException w:name="heading 4" w:semiHidden="1" w:uiPriority="9" w:unhideWhenUsed="1" w:qFormat="1"/>
+    <w:lsdException w:name="heading 5" w:semiHidden="1" w:uiPriority="9" w:unhideWhenUsed="1" w:qFormat="1"/>
+    <w:lsdException w:name="heading 6" w:semiHidden="1" w:uiPriority="9" w:unhideWhenUsed="1" w:qFormat="1"/>
+    <w:lsdException w:name="heading 7" w:semiHidden="1" w:uiPriority="9" w:unhideWhenUsed="1" w:qFormat="1"/>
+    <w:lsdException w:name="heading 8" w:semiHidden="1" w:uiPriority="9" w:unhideWhenUsed="1" w:qFormat="1"/>
+    <w:lsdException w:name="heading 9" w:semiHidden="1" w:uiPriority="9" w:unhideWhenUsed="1" w:qFormat="1"/>
+    <w:lsdException w:name="index 1" w:semiHidden="1" w:unhideWhenUsed="1"/>
+    <w:lsdException w:name="index 2" w:semiHidden="1" w:unhideWhenUsed="1"/>
+    <w:lsdException w:name="index 3" w:semiHidden="1" w:unhideWhenUsed="1"/>
+    <w:lsdException w:name="index 4" w:semiHidden="1" w:unhideWhenUsed="1"/>
+    <w:lsdException w:name="index 5" w:semiHidden="1" w:unhideWhenUsed="1"/>
+    <w:lsdException w:name="index 6" w:semiHidden="1" w:unhideWhenUsed="1"/>
+    <w:lsdException w:name="index 7" w:semiHidden="1" w:unhideWhenUsed="1"/>
+    <w:lsdException w:name="index 8" w:semiHidden="1" w:unhideWhenUsed="1"/>
+    <w:lsdException w:name="index 9" w:semiHidden="1" w:unhideWhenUsed="1"/>
+    <w:lsdException w:name="toc 1" w:semiHidden="1" w:uiPriority="39" w:unhideWhenUsed="1"/>
+    <w:lsdException w:name="toc 2" w:semiHidden="1" w:uiPriority="39" w:unhideWhenUsed="1"/>
+    <w:lsdException w:name="toc 3" w:semiHidden="1" w:uiPriority="39" w:unhideWhenUsed="1"/>
+    <w:lsdException w:name="toc 4" w:semiHidden="1" w:uiPriority="39" w:unhideWhenUsed="1"/>
+    <w:lsdException w:name="toc 5" w:semiHidden="1" w:uiPriority="39" w:unhideWhenUsed="1"/>
+    <w:lsdException w:name="toc 6" w:semiHidden="1" w:uiPriority="39" w:unhideWhenUsed="1"/>
+    <w:lsdException w:name="toc 7" w:semiHidden="1" w:uiPriority="39" w:unhideWhenUsed="1"/>
+    <w:lsdException w:name="toc 8" w:semiHidden="1" w:uiPriority="39" w:unhideWhenUsed="1"/>
+    <w:lsdException w:name="toc 9" w:semiHidden="1" w:uiPriority="39" w:unhideWhenUsed="1"/>
+    <w:lsdException w:name="Normal Indent" w:semiHidden="1" w:unhideWhenUsed="1"/>
+    <w:lsdException w:name="footnote text" w:semiHidden="1" w:unhideWhenUsed="1"/>
+    <w:lsdException w:name="annotation text" w:semiHidden="1" w:unhideWhenUsed="1"/>
+    <w:lsdException w:name="header" w:semiHidden="1" w:unhideWhenUsed="1"/>
+    <w:lsdException w:name="footer" w:semiHidden="1" w:unhideWhenUsed="1" w:qFormat="1"/>
+    <w:lsdException w:name="index heading" w:semiHidden="1" w:unhideWhenUsed="1"/>
+    <w:lsdException w:name="caption" w:semiHidden="1" w:uiPriority="35" w:unhideWhenUsed="1" w:qFormat="1"/>
+    <w:lsdException w:name="table of figures" w:semiHidden="1" w:unhideWhenUsed="1"/>
+    <w:lsdException w:name="envelope address" w:semiHidden="1" w:unhideWhenUsed="1"/>
+    <w:lsdException w:name="envelope return" w:semiHidden="1" w:unhideWhenUsed="1"/>
+    <w:lsdException w:name="footnote reference" w:semiHidden="1" w:unhideWhenUsed="1"/>
+    <w:lsdException w:name="annotation reference" w:semiHidden="1" w:unhideWhenUsed="1"/>
+    <w:lsdException w:name="line number" w:semiHidden="1" w:unhideWhenUsed="1"/>
+    <w:lsdException w:name="page number" w:semiHidden="1" w:unhideWhenUsed="1"/>
+    <w:lsdException w:name="endnote reference" w:semiHidden="1" w:unhideWhenUsed="1"/>
+    <w:lsdException w:name="endnote text" w:semiHidden="1" w:unhideWhenUsed="1"/>
+    <w:lsdException w:name="table of authorities" w:semiHidden="1" w:unhideWhenUsed="1"/>
+    <w:lsdException w:name="macro" w:semiHidden="1" w:unhideWhenUsed="1"/>
+    <w:lsdException w:name="toa heading" w:semiHidden="1" w:unhideWhenUsed="1"/>
+    <w:lsdException w:name="List" w:semiHidden="1" w:unhideWhenUsed="1"/>
+    <w:lsdException w:name="List Bullet" w:semiHidden="1" w:unhideWhenUsed="1"/>
+    <w:lsdException w:name="List Number" w:semiHidden="1" w:unhideWhenUsed="1"/>
+    <w:lsdException w:name="List 2" w:semiHidden="1" w:unhideWhenUsed="1"/>
+    <w:lsdException w:name="List 3" w:semiHidden="1" w:unhideWhenUsed="1"/>
+    <w:lsdException w:name="List 4" w:semiHidden="1" w:unhideWhenUsed="1"/>
+    <w:lsdException w:name="List 5" w:semiHidden="1" w:unhideWhenUsed="1"/>
+    <w:lsdException w:name="List Bullet 2" w:semiHidden="1" w:unhideWhenUsed="1"/>
+    <w:lsdException w:name="List Bullet 3" w:semiHidden="1" w:unhideWhenUsed="1"/>
+    <w:lsdException w:name="List Bullet 4" w:semiHidden="1" w:unhideWhenUsed="1"/>
+    <w:lsdException w:name="List Bullet 5" w:semiHidden="1" w:unhideWhenUsed="1"/>
+    <w:lsdException w:name="List Number 2" w:semiHidden="1" w:unhideWhenUsed="1"/>
+    <w:lsdException w:name="List Number 3" w:semiHidden="1" w:unhideWhenUsed="1"/>
+    <w:lsdException w:name="List Number 4" w:semiHidden="1" w:unhideWhenUsed="1"/>
+    <w:lsdException w:name="List Number 5" w:semiHidden="1" w:unhideWhenUsed="1"/>
+    <w:lsdException w:name="Title" w:uiPriority="10" w:qFormat="1"/>
+    <w:lsdException w:name="Closing" w:semiHidden="1" w:unhideWhenUsed="1"/>
+    <w:lsdException w:name="Signature" w:semiHidden="1" w:unhideWhenUsed="1"/>
+    <w:lsdException w:name="Default Paragraph Font" w:semiHidden="1" w:uiPriority="1" w:unhideWhenUsed="1"/>
+    <w:lsdException w:name="Body Text" w:semiHidden="1" w:unhideWhenUsed="1"/>
+    <w:lsdException w:name="Body Text Indent" w:semiHidden="1" w:unhideWhenUsed="1"/>
+    <w:lsdException w:name="List Continue" w:semiHidden="1" w:unhideWhenUsed="1"/>
+    <w:lsdException w:name="List Continue 2" w:semiHidden="1" w:unhideWhenUsed="1"/>
+    <w:lsdException w:name="List Continue 3" w:semiHidden="1" w:unhideWhenUsed="1"/>
+    <w:lsdException w:name="List Continue 4" w:semiHidden="1" w:unhideWhenUsed="1"/>
+    <w:lsdException w:name="List Continue 5" w:semiHidden="1" w:unhideWhenUsed="1"/>
+    <w:lsdException w:name="Message Header" w:semiHidden="1" w:unhideWhenUsed="1"/>
+    <w:lsdException w:name="Subtitle" w:uiPriority="11" w:qFormat="1"/>
+    <w:lsdException w:name="Salutation" w:semiHidden="1" w:unhideWhenUsed="1"/>
+    <w:lsdException w:name="Date" w:semiHidden="1" w:unhideWhenUsed="1"/>
+    <w:lsdException w:name="Body Text First Indent" w:semiHidden="1" w:unhideWhenUsed="1"/>
+    <w:lsdException w:name="Body Text First Indent 2" w:semiHidden="1" w:unhideWhenUsed="1"/>
+    <w:lsdException w:name="Note Heading" w:semiHidden="1" w:unhideWhenUsed="1"/>
+    <w:lsdException w:name="Body Text 2" w:semiHidden="1" w:unhideWhenUsed="1"/>
+    <w:lsdException w:name="Body Text 3" w:semiHidden="1" w:unhideWhenUsed="1"/>
+    <w:lsdException w:name="Body Text Indent 2" w:semiHidden="1" w:unhideWhenUsed="1"/>
+    <w:lsdException w:name="Body Text Indent 3" w:semiHidden="1" w:unhideWhenUsed="1"/>
+    <w:lsdException w:name="Block Text" w:semiHidden="1" w:unhideWhenUsed="1"/>
+    <w:lsdException w:name="Hyperlink" w:semiHidden="1" w:unhideWhenUsed="1"/>
+    <w:lsdException w:name="FollowedHyperlink" w:semiHidden="1" w:unhideWhenUsed="1"/>
+    <w:lsdException w:name="Strong" w:semiHidden="1" w:uiPriority="22" w:unhideWhenUsed="1" w:qFormat="1"/>
+    <w:lsdException w:name="Emphasis" w:semiHidden="1" w:uiPriority="20" w:unhideWhenUsed="1" w:qFormat="1"/>
+    <w:lsdException w:name="Document Map" w:semiHidden="1" w:unhideWhenUsed="1"/>
+    <w:lsdException w:name="Plain Text" w:semiHidden="1" w:unhideWhenUsed="1"/>
+    <w:lsdException w:name="E-mail Signature" w:semiHidden="1" w:unhideWhenUsed="1"/>
+    <w:lsdException w:name="HTML Top of Form" w:semiHidden="1" w:unhideWhenUsed="1"/>
+    <w:lsdException w:name="HTML Bottom of Form" w:semiHidden="1" w:unhideWhenUsed="1"/>
+    <w:lsdException w:name="Normal (Web)" w:semiHidden="1" w:unhideWhenUsed="1"/>
+    <w:lsdException w:name="HTML Acronym" w:semiHidden="1" w:unhideWhenUsed="1"/>
+    <w:lsdException w:name="HTML Address" w:semiHidden="1" w:unhideWhenUsed="1"/>
+    <w:lsdException w:name="HTML Cite" w:semiHidden="1" w:unhideWhenUsed="1"/>
+    <w:lsdException w:name="HTML Code" w:semiHidden="1" w:unhideWhenUsed="1"/>
+    <w:lsdException w:name="HTML Definition" w:semiHidden="1" w:unhideWhenUsed="1"/>
+    <w:lsdException w:name="HTML Keyboard" w:semiHidden="1" w:unhideWhenUsed="1"/>
+    <w:lsdException w:name="HTML Preformatted" w:semiHidden="1" w:unhideWhenUsed="1"/>
+    <w:lsdException w:name="HTML Sample" w:semiHidden="1" w:unhideWhenUsed="1"/>
+    <w:lsdException w:name="HTML Typewriter" w:semiHidden="1" w:unhideWhenUsed="1"/>
+    <w:lsdException w:name="HTML Variable" w:semiHidden="1" w:unhideWhenUsed="1"/>
+    <w:lsdException w:name="Normal Table" w:semiHidden="1" w:unhideWhenUsed="1"/>
+    <w:lsdException w:name="annotation subject" w:semiHidden="1" w:unhideWhenUsed="1"/>
+    <w:lsdException w:name="No List" w:semiHidden="1" w:unhideWhenUsed="1"/>
+    <w:lsdException w:name="Outline List 1" w:semiHidden="1" w:unhideWhenUsed="1"/>
+    <w:lsdException w:name="Outline List 2" w:semiHidden="1" w:unhideWhenUsed="1"/>
+    <w:lsdException w:name="Outline List 3" w:semiHidden="1" w:unhideWhenUsed="1"/>
+    <w:lsdException w:name="Table Simple 1" w:semiHidden="1" w:unhideWhenUsed="1"/>
+    <w:lsdException w:name="Table Simple 2" w:semiHidden="1" w:unhideWhenUsed="1"/>
+    <w:lsdException w:name="Table Simple 3" w:semiHidden="1" w:unhideWhenUsed="1"/>
+    <w:lsdException w:name="Table Classic 1" w:semiHidden="1" w:unhideWhenUsed="1"/>
+    <w:lsdException w:name="Table Classic 2" w:semiHidden="1" w:unhideWhenUsed="1"/>
+    <w:lsdException w:name="Table Classic 3" w:semiHidden="1" w:unhideWhenUsed="1"/>
+    <w:lsdException w:name="Table Classic 4" w:semiHidden="1" w:unhideWhenUsed="1"/>
+    <w:lsdException w:name="Table Colorful 1" w:semiHidden="1" w:unhideWhenUsed="1"/>
+    <w:lsdException w:name="Table Colorful 2" w:semiHidden="1" w:unhideWhenUsed="1"/>
+    <w:lsdException w:name="Table Colorful 3" w:semiHidden="1" w:unhideWhenUsed="1"/>
+    <w:lsdException w:name="Table Columns 1" w:semiHidden="1" w:unhideWhenUsed="1"/>
+    <w:lsdException w:name="Table Columns 2" w:semiHidden="1" w:unhideWhenUsed="1"/>
+    <w:lsdException w:name="Table Columns 3" w:semiHidden="1" w:unhideWhenUsed="1"/>
+    <w:lsdException w:name="Table Columns 4" w:semiHidden="1" w:unhideWhenUsed="1"/>
+    <w:lsdException w:name="Table Columns 5" w:semiHidden="1" w:unhideWhenUsed="1"/>
+    <w:lsdException w:name="Table Grid 1" w:semiHidden="1" w:unhideWhenUsed="1"/>
+    <w:lsdException w:name="Table Grid 2" w:semiHidden="1" w:unhideWhenUsed="1"/>
+    <w:lsdException w:name="Table Grid 3" w:semiHidden="1" w:unhideWhenUsed="1"/>
+    <w:lsdException w:name="Table Grid 4" w:semiHidden="1" w:unhideWhenUsed="1"/>
+    <w:lsdException w:name="Table Grid 5" w:semiHidden="1" w:unhideWhenUsed="1"/>
+    <w:lsdException w:name="Table Grid 6" w:semiHidden="1" w:unhideWhenUsed="1"/>
+    <w:lsdException w:name="Table Grid 7" w:semiHidden="1" w:unhideWhenUsed="1"/>
+    <w:lsdException w:name="Table Grid 8" w:semiHidden="1" w:unhideWhenUsed="1"/>
+    <w:lsdException w:name="Table List 1" w:semiHidden="1" w:unhideWhenUsed="1"/>
+    <w:lsdException w:name="Table List 2" w:semiHidden="1" w:unhideWhenUsed="1"/>
+    <w:lsdException w:name="Table List 3" w:semiHidden="1" w:unhideWhenUsed="1"/>
+    <w:lsdException w:name="Table List 4" w:semiHidden="1" w:unhideWhenUsed="1"/>
+    <w:lsdException w:name="Table List 5" w:semiHidden="1" w:unhideWhenUsed="1"/>
+    <w:lsdException w:name="Table List 6" w:semiHidden="1" w:unhideWhenUsed="1"/>
+    <w:lsdException w:name="Table List 7" w:semiHidden="1" w:unhideWhenUsed="1"/>
+    <w:lsdException w:name="Table List 8" w:semiHidden="1" w:unhideWhenUsed="1"/>
+    <w:lsdException w:name="Table 3D effects 1" w:semiHidden="1" w:unhideWhenUsed="1"/>
+    <w:lsdException w:name="Table 3D effects 2" w:semiHidden="1" w:unhideWhenUsed="1"/>
+    <w:lsdException w:name="Table 3D effects 3" w:semiHidden="1" w:unhideWhenUsed="1"/>
+    <w:lsdException w:name="Table Contemporary" w:semiHidden="1" w:unhideWhenUsed="1"/>
+    <w:lsdException w:name="Table Elegant" w:semiHidden="1" w:unhideWhenUsed="1"/>
+    <w:lsdException w:name="Table Professional" w:semiHidden="1" w:unhideWhenUsed="1"/>
+    <w:lsdException w:name="Table Subtle 1" w:semiHidden="1" w:unhideWhenUsed="1"/>
+    <w:lsdException w:name="Table Subtle 2" w:semiHidden="1" w:unhideWhenUsed="1"/>
+    <w:lsdException w:name="Table Web 1" w:semiHidden="1" w:unhideWhenUsed="1"/>
+    <w:lsdException w:name="Table Web 2" w:semiHidden="1" w:unhideWhenUsed="1"/>
+    <w:lsdException w:name="Table Web 3" w:semiHidden="1" w:unhideWhenUsed="1"/>
+    <w:lsdException w:name="Balloon Text" w:semiHidden="1" w:unhideWhenUsed="1"/>
+    <w:lsdException w:name="Table Grid" w:uiPriority="39"/>
+    <w:lsdException w:name="Table Theme" w:semiHidden="1" w:unhideWhenUsed="1"/>
+    <w:lsdException w:name="Placeholder Text" w:semiHidden="1"/>
+    <w:lsdException w:name="No Spacing" w:uiPriority="1" w:qFormat="1"/>
+    <w:lsdException w:name="Light Shading" w:uiPriority="60"/>
+    <w:lsdException w:name="Light List" w:uiPriority="61"/>
+    <w:lsdException w:name="Light Grid" w:uiPriority="62"/>
+    <w:lsdException w:name="Medium Shading 1" w:uiPriority="63"/>
+    <w:lsdException w:name="Medium Shading 2" w:uiPriority="64"/>
+    <w:lsdException w:name="Medium List 1" w:uiPriority="65"/>
+    <w:lsdException w:name="Medium List 2" w:uiPriority="66"/>
+    <w:lsdException w:name="Medium Grid 1" w:uiPriority="67"/>
+    <w:lsdException w:name="Medium Grid 2" w:uiPriority="68"/>
+    <w:lsdException w:name="Medium Grid 3" w:uiPriority="69"/>
+    <w:lsdException w:name="Dark List" w:uiPriority="70"/>
+    <w:lsdException w:name="Colorful Shading" w:uiPriority="71"/>
+    <w:lsdException w:name="Colorful List" w:uiPriority="72"/>
+    <w:lsdException w:name="Colorful Grid" w:uiPriority="73"/>
+    <w:lsdException w:name="Light Shading Accent 1" w:uiPriority="60"/>
+    <w:lsdException w:name="Light List Accent 1" w:uiPriority="61"/>
+    <w:lsdException w:name="Light Grid Accent 1" w:uiPriority="62"/>
+    <w:lsdException w:name="Medium Shading 1 Accent 1" w:uiPriority="63"/>
+    <w:lsdException w:name="Medium Shading 2 Accent 1" w:uiPriority="64"/>
+    <w:lsdException w:name="Medium List 1 Accent 1" w:uiPriority="65"/>
+    <w:lsdException w:name="Revision" w:semiHidden="1"/>
+    <w:lsdException w:name="List Paragraph" w:semiHidden="1" w:uiPriority="34" w:unhideWhenUsed="1" w:qFormat="1"/>
+    <w:lsdException w:name="Quote" w:semiHidden="1" w:uiPriority="29" w:unhideWhenUsed="1" w:qFormat="1"/>
+    <w:lsdException w:name="Intense Quote" w:semiHidden="1" w:uiPriority="30" w:unhideWhenUsed="1" w:qFormat="1"/>
+    <w:lsdException w:name="Medium List 2 Accent 1" w:uiPriority="66"/>
+    <w:lsdException w:name="Medium Grid 1 Accent 1" w:uiPriority="67"/>
+    <w:lsdException w:name="Medium Grid 2 Accent 1" w:uiPriority="68"/>
+    <w:lsdException w:name="Medium Grid 3 Accent 1" w:uiPriority="69"/>
+    <w:lsdException w:name="Dark List Accent 1" w:uiPriority="70"/>
+    <w:lsdException w:name="Colorful Shading Accent 1" w:uiPriority="71"/>
+    <w:lsdException w:name="Colorful List Accent 1" w:uiPriority="72"/>
+    <w:lsdException w:name="Colorful Grid Accent 1" w:uiPriority="73"/>
+    <w:lsdException w:name="Light Shading Accent 2" w:uiPriority="60"/>
+    <w:lsdException w:name="Light List Accent 2" w:uiPriority="61"/>
+    <w:lsdException w:name="Light Grid Accent 2" w:uiPriority="62"/>
+    <w:lsdException w:name="Medium Shading 1 Accent 2" w:uiPriority="63"/>
+    <w:lsdException w:name="Medium Shading 2 Accent 2" w:uiPriority="64"/>
+    <w:lsdException w:name="Medium List 1 Accent 2" w:uiPriority="65"/>
+    <w:lsdException w:name="Medium List 2 Accent 2" w:uiPriority="66"/>
+    <w:lsdException w:name="Medium Grid 1 Accent 2" w:uiPriority="67"/>
+    <w:lsdException w:name="Medium Grid 2 Accent 2" w:uiPriority="68"/>
+    <w:lsdException w:name="Medium Grid 3 Accent 2" w:uiPriority="69"/>
+    <w:lsdException w:name="Dark List Accent 2" w:uiPriority="70"/>
+    <w:lsdException w:name="Colorful Shading Accent 2" w:uiPriority="71"/>
+    <w:lsdException w:name="Colorful List Accent 2" w:uiPriority="72"/>
+    <w:lsdException w:name="Colorful Grid Accent 2" w:uiPriority="73"/>
+    <w:lsdException w:name="Light Shading Accent 3" w:uiPriority="60"/>
+    <w:lsdException w:name="Light List Accent 3" w:uiPriority="61"/>
+    <w:lsdException w:name="Light Grid Accent 3" w:uiPriority="62"/>
+    <w:lsdException w:name="Medium Shading 1 Accent 3" w:uiPriority="63"/>
+    <w:lsdException w:name="Medium Shading 2 Accent 3" w:uiPriority="64"/>
+    <w:lsdException w:name="Medium List 1 Accent 3" w:uiPriority="65"/>
+    <w:lsdException w:name="Medium List 2 Accent 3" w:uiPriority="66"/>
+    <w:lsdException w:name="Medium Grid 1 Accent 3" w:uiPriority="67"/>
+    <w:lsdException w:name="Medium Grid 2 Accent 3" w:uiPriority="68"/>
+    <w:lsdException w:name="Medium Grid 3 Accent 3" w:uiPriority="69"/>
+    <w:lsdException w:name="Dark List Accent 3" w:uiPriority="70"/>
+    <w:lsdException w:name="Colorful Shading Accent 3" w:uiPriority="71"/>
+    <w:lsdException w:name="Colorful List Accent 3" w:uiPriority="72"/>
+    <w:lsdException w:name="Colorful Grid Accent 3" w:uiPriority="73"/>
+    <w:lsdException w:name="Light Shading Accent 4" w:uiPriority="60"/>
+    <w:lsdException w:name="Light List Accent 4" w:uiPriority="61"/>
+    <w:lsdException w:name="Light Grid Accent 4" w:uiPriority="62"/>
+    <w:lsdException w:name="Medium Shading 1 Accent 4" w:uiPriority="63"/>
+    <w:lsdException w:name="Medium Shading 2 Accent 4" w:uiPriority="64"/>
+    <w:lsdException w:name="Medium List 1 Accent 4" w:uiPriority="65"/>
+    <w:lsdException w:name="Medium List 2 Accent 4" w:uiPriority="66"/>
+    <w:lsdException w:name="Medium Grid 1 Accent 4" w:uiPriority="67"/>
+    <w:lsdException w:name="Medium Grid 2 Accent 4" w:uiPriority="68"/>
+    <w:lsdException w:name="Medium Grid 3 Accent 4" w:uiPriority="69"/>
+    <w:lsdException w:name="Dark List Accent 4" w:uiPriority="70"/>
+    <w:lsdException w:name="Colorful Shading Accent 4" w:uiPriority="71"/>
+    <w:lsdException w:name="Colorful List Accent 4" w:uiPriority="72"/>
+    <w:lsdException w:name="Colorful Grid Accent 4" w:uiPriority="73"/>
+    <w:lsdException w:name="Light Shading Accent 5" w:uiPriority="60"/>
+    <w:lsdException w:name="Light List Accent 5" w:uiPriority="61"/>
+    <w:lsdException w:name="Light Grid Accent 5" w:uiPriority="62"/>
+    <w:lsdException w:name="Medium Shading 1 Accent 5" w:uiPriority="63"/>
+    <w:lsdException w:name="Medium Shading 2 Accent 5" w:uiPriority="64"/>
+    <w:lsdException w:name="Medium List 1 Accent 5" w:uiPriority="65"/>
+    <w:lsdException w:name="Medium List 2 Accent 5" w:uiPriority="66"/>
+    <w:lsdException w:name="Medium Grid 1 Accent 5" w:uiPriority="67"/>
+    <w:lsdException w:name="Medium Grid 2 Accent 5" w:uiPriority="68"/>
+    <w:lsdException w:name="Medium Grid 3 Accent 5" w:uiPriority="69"/>
+    <w:lsdException w:name="Dark List Accent 5" w:uiPriority="70"/>
+    <w:lsdException w:name="Colorful Shading Accent 5" w:uiPriority="71"/>
+    <w:lsdException w:name="Colorful List Accent 5" w:uiPriority="72"/>
+    <w:lsdException w:name="Colorful Grid Accent 5" w:uiPriority="73"/>
+    <w:lsdException w:name="Light Shading Accent 6" w:uiPriority="60"/>
+    <w:lsdException w:name="Light List Accent 6" w:uiPriority="61"/>
+    <w:lsdException w:name="Light Grid Accent 6" w:uiPriority="62"/>
+    <w:lsdException w:name="Medium Shading 1 Accent 6" w:uiPriority="63"/>
+    <w:lsdException w:name="Medium Shading 2 Accent 6" w:uiPriority="64"/>
+    <w:lsdException w:name="Medium List 1 Accent 6" w:uiPriority="65"/>
+    <w:lsdException w:name="Medium List 2 Accent 6" w:uiPriority="66"/>
+    <w:lsdException w:name="Medium Grid 1 Accent 6" w:uiPriority="67"/>
+    <w:lsdException w:name="Medium Grid 2 Accent 6" w:uiPriority="68"/>
+    <w:lsdException w:name="Medium Grid 3 Accent 6" w:uiPriority="69"/>
+    <w:lsdException w:name="Dark List Accent 6" w:uiPriority="70"/>
+    <w:lsdException w:name="Colorful Shading Accent 6" w:uiPriority="71"/>
+    <w:lsdException w:name="Colorful List Accent 6" w:uiPriority="72"/>
+    <w:lsdException w:name="Colorful Grid Accent 6" w:uiPriority="73"/>
+    <w:lsdException w:name="Subtle Emphasis" w:semiHidden="1" w:uiPriority="19" w:unhideWhenUsed="1" w:qFormat="1"/>
+    <w:lsdException w:name="Intense Emphasis" w:semiHidden="1" w:uiPriority="21" w:unhideWhenUsed="1" w:qFormat="1"/>
+    <w:lsdException w:name="Subtle Reference" w:semiHidden="1" w:uiPriority="31" w:unhideWhenUsed="1" w:qFormat="1"/>
+    <w:lsdException w:name="Intense Reference" w:semiHidden="1" w:uiPriority="32" w:unhideWhenUsed="1" w:qFormat="1"/>
+    <w:lsdException w:name="Book Title" w:semiHidden="1" w:uiPriority="33" w:unhideWhenUsed="1" w:qFormat="1"/>
+    <w:lsdException w:name="Bibliography" w:semiHidden="1" w:uiPriority="37" w:unhideWhenUsed="1"/>
+    <w:lsdException w:name="TOC Heading" w:semiHidden="1" w:uiPriority="39" w:unhideWhenUsed="1" w:qFormat="1"/>
+    <w:lsdException w:name="Plain Table 1" w:uiPriority="41"/>
+    <w:lsdException w:name="Plain Table 2" w:uiPriority="42"/>
+    <w:lsdException w:name="Plain Table 3" w:uiPriority="43"/>
+    <w:lsdException w:name="Plain Table 4" w:uiPriority="44"/>
+    <w:lsdException w:name="Plain Table 5" w:uiPriority="45"/>
+    <w:lsdException w:name="Grid Table Light" w:uiPriority="40"/>
+    <w:lsdException w:name="Grid Table 1 Light" w:uiPriority="46"/>
+    <w:lsdException w:name="Grid Table 2" w:uiPriority="47"/>
+    <w:lsdException w:name="Grid Table 3" w:uiPriority="48"/>
+    <w:lsdException w:name="Grid Table 4" w:uiPriority="49"/>
+    <w:lsdException w:name="Grid Table 5 Dark" w:uiPriority="50"/>
+    <w:lsdException w:name="Grid Table 6 Colorful" w:uiPriority="51"/>
+    <w:lsdException w:name="Grid Table 7 Colorful" w:uiPriority="52"/>
+    <w:lsdException w:name="Grid Table 1 Light Accent 1" w:uiPriority="46"/>
+    <w:lsdException w:name="Grid Table 2 Accent 1" w:uiPriority="47"/>
+    <w:lsdException w:name="Grid Table 3 Accent 1" w:uiPriority="48"/>
+    <w:lsdException w:name="Grid Table 4 Accent 1" w:uiPriority="49"/>
+    <w:lsdException w:name="Grid Table 5 Dark Accent 1" w:uiPriority="50"/>
+    <w:lsdException w:name="Grid Table 6 Colorful Accent 1" w:uiPriority="51"/>
+    <w:lsdException w:name="Grid Table 7 Colorful Accent 1" w:uiPriority="52"/>
+    <w:lsdException w:name="Grid Table 1 Light Accent 2" w:uiPriority="46"/>
+    <w:lsdException w:name="Grid Table 2 Accent 2" w:uiPriority="47"/>
+    <w:lsdException w:name="Grid Table 3 Accent 2" w:uiPriority="48"/>
+    <w:lsdException w:name="Grid Table 4 Accent 2" w:uiPriority="49"/>
+    <w:lsdException w:name="Grid Table 5 Dark Accent 2" w:uiPriority="50"/>
+    <w:lsdException w:name="Grid Table 6 Colorful Accent 2" w:uiPriority="51"/>
+    <w:lsdException w:name="Grid Table 7 Colorful Accent 2" w:uiPriority="52"/>
+    <w:lsdException w:name="Grid Table 1 Light Accent 3" w:uiPriority="46"/>
+    <w:lsdException w:name="Grid Table 2 Accent 3" w:uiPriority="47"/>
+    <w:lsdException w:name="Grid Table 3 Accent 3" w:uiPriority="48"/>
+    <w:lsdException w:name="Grid Table 4 Accent 3" w:uiPriority="49"/>
+    <w:lsdException w:name="Grid Table 5 Dark Accent 3" w:uiPriority="50"/>
+    <w:lsdException w:name="Grid Table 6 Colorful Accent 3" w:uiPriority="51"/>
+    <w:lsdException w:name="Grid Table 7 Colorful Accent 3" w:uiPriority="52"/>
+    <w:lsdException w:name="Grid Table 1 Light Accent 4" w:uiPriority="46"/>
+    <w:lsdException w:name="Grid Table 2 Accent 4" w:uiPriority="47"/>
+    <w:lsdException w:name="Grid Table 3 Accent 4" w:uiPriority="48"/>
+    <w:lsdException w:name="Grid Table 4 Accent 4" w:uiPriority="49"/>
+    <w:lsdException w:name="Grid Table 5 Dark Accent 4" w:uiPriority="50"/>
+    <w:lsdException w:name="Grid Table 6 Colorful Accent 4" w:uiPriority="51"/>
+    <w:lsdException w:name="Grid Table 7 Colorful Accent 4" w:uiPriority="52"/>
+    <w:lsdException w:name="Grid Table 1 Light Accent 5" w:uiPriority="46"/>
+    <w:lsdException w:name="Grid Table 2 Accent 5" w:uiPriority="47"/>
+    <w:lsdException w:name="Grid Table 3 Accent 5" w:uiPriority="48"/>
+    <w:lsdException w:name="Grid Table 4 Accent 5" w:uiPriority="49"/>
+    <w:lsdException w:name="Grid Table 5 Dark Accent 5" w:uiPriority="50"/>
+    <w:lsdException w:name="Grid Table 6 Colorful Accent 5" w:uiPriority="51"/>
+    <w:lsdException w:name="Grid Table 7 Colorful Accent 5" w:uiPriority="52"/>
+    <w:lsdException w:name="Grid Table 1 Light Accent 6" w:uiPriority="46"/>
+    <w:lsdException w:name="Grid Table 2 Accent 6" w:uiPriority="47"/>
+    <w:lsdException w:name="Grid Table 3 Accent 6" w:uiPriority="48"/>
+    <w:lsdException w:name="Grid Table 4 Accent 6" w:uiPriority="49"/>
+    <w:lsdException w:name="Grid Table 5 Dark Accent 6" w:uiPriority="50"/>
+    <w:lsdException w:name="Grid Table 6 Colorful Accent 6" w:uiPriority="51"/>
+    <w:lsdException w:name="Grid Table 7 Colorful Accent 6" w:uiPriority="52"/>
+    <w:lsdException w:name="List Table 1 Light" w:uiPriority="46"/>
+    <w:lsdException w:name="List Table 2" w:uiPriority="47"/>
+    <w:lsdException w:name="List Table 3" w:uiPriority="48"/>
+    <w:lsdException w:name="List Table 4" w:uiPriority="49"/>
+    <w:lsdException w:name="List Table 5 Dark" w:uiPriority="50"/>
+    <w:lsdException w:name="List Table 6 Colorful" w:uiPriority="51"/>
+    <w:lsdException w:name="List Table 7 Colorful" w:uiPriority="52"/>
+    <w:lsdException w:name="List Table 1 Light Accent 1" w:uiPriority="46"/>
+    <w:lsdException w:name="List Table 2 Accent 1" w:uiPriority="47"/>
+    <w:lsdException w:name="List Table 3 Accent 1" w:uiPriority="48"/>
+    <w:lsdException w:name="List Table 4 Accent 1" w:uiPriority="49"/>
+    <w:lsdException w:name="List Table 5 Dark Accent 1" w:uiPriority="50"/>
+    <w:lsdException w:name="List Table 6 Colorful Accent 1" w:uiPriority="51"/>
+    <w:lsdException w:name="List Table 7 Colorful Accent 1" w:uiPriority="52"/>
+    <w:lsdException w:name="List Table 1 Light Accent 2" w:uiPriority="46"/>
+    <w:lsdException w:name="List Table 2 Accent 2" w:uiPriority="47"/>
+    <w:lsdException w:name="List Table 3 Accent 2" w:uiPriority="48"/>
+    <w:lsdException w:name="List Table 4 Accent 2" w:uiPriority="49"/>
+    <w:lsdException w:name="List Table 5 Dark Accent 2" w:uiPriority="50"/>
+    <w:lsdException w:name="List Table 6 Colorful Accent 2" w:uiPriority="51"/>
+    <w:lsdException w:name="List Table 7 Colorful Accent 2" w:uiPriority="52"/>
+    <w:lsdException w:name="List Table 1 Light Accent 3" w:uiPriority="46"/>
+    <w:lsdException w:name="List Table 2 Accent 3" w:uiPriority="47"/>
+    <w:lsdException w:name="List Table 3 Accent 3" w:uiPriority="48"/>
+    <w:lsdException w:name="List Table 4 Accent 3" w:uiPriority="49"/>
+    <w:lsdException w:name="List Table 5 Dark Accent 3" w:uiPriority="50"/>
+    <w:lsdException w:name="List Table 6 Colorful Accent 3" w:uiPriority="51"/>
+    <w:lsdException w:name="List Table 7 Colorful Accent 3" w:uiPriority="52"/>
+    <w:lsdException w:name="List Table 1 Light Accent 4" w:uiPriority="46"/>
+    <w:lsdException w:name="List Table 2 Accent 4" w:uiPriority="47"/>
+    <w:lsdException w:name="List Table 3 Accent 4" w:uiPriority="48"/>
+    <w:lsdException w:name="List Table 4 Accent 4" w:uiPriority="49"/>
+    <w:lsdException w:name="List Table 5 Dark Accent 4" w:uiPriority="50"/>
+    <w:lsdException w:name="List Table 6 Colorful Accent 4" w:uiPriority="51"/>
+    <w:lsdException w:name="List Table 7 Colorful Accent 4" w:uiPriority="52"/>
+    <w:lsdException w:name="List Table 1 Light Accent 5" w:uiPriority="46"/>
+    <w:lsdException w:name="List Table 2 Accent 5" w:uiPriority="47"/>
+    <w:lsdException w:name="List Table 3 Accent 5" w:uiPriority="48"/>
+    <w:lsdException w:name="List Table 4 Accent 5" w:uiPriority="49"/>
+    <w:lsdException w:name="List Table 5 Dark Accent 5" w:uiPriority="50"/>
+    <w:lsdException w:name="List Table 6 Colorful Accent 5" w:uiPriority="51"/>
+    <w:lsdException w:name="List Table 7 Colorful Accent 5" w:uiPriority="52"/>
+    <w:lsdException w:name="List Table 1 Light Accent 6" w:uiPriority="46"/>
+    <w:lsdException w:name="List Table 2 Accent 6" w:uiPriority="47"/>
+    <w:lsdException w:name="List Table 3 Accent 6" w:uiPriority="48"/>
+    <w:lsdException w:name="List Table 4 Accent 6" w:uiPriority="49"/>
+    <w:lsdException w:name="List Table 5 Dark Accent 6" w:uiPriority="50"/>
+    <w:lsdException w:name="List Table 6 Colorful Accent 6" w:uiPriority="51"/>
+    <w:lsdException w:name="List Table 7 Colorful Accent 6" w:uiPriority="52"/>
   </w:latentStyles>
   <w:style w:type="paragraph" w:default="1" w:styleId="Normal">
     <w:name w:val="Normal"/>
@@ -11356,841 +11650,61 @@
 </w:styles>
 </file>
 
-<file path=word/stylesWithEffects.xml><?xml version="1.0" encoding="utf-8"?>
-<w:styles xmlns:wpc="http://schemas.microsoft.com/office/word/2010/wordprocessingCanvas" xmlns:mc="http://schemas.openxmlformats.org/markup-compatibility/2006" xmlns:o="urn:schemas-microsoft-com:office:office" xmlns:r="http://schemas.openxmlformats.org/officeDocument/2006/relationships" xmlns:m="http://schemas.openxmlformats.org/officeDocument/2006/math" xmlns:v="urn:schemas-microsoft-com:vml" xmlns:wp14="http://schemas.microsoft.com/office/word/2010/wordprocessingDrawing" xmlns:wp="http://schemas.openxmlformats.org/drawingml/2006/wordprocessingDrawing" xmlns:w10="urn:schemas-microsoft-com:office:word" xmlns:w="http://schemas.openxmlformats.org/wordprocessingml/2006/main" xmlns:w14="http://schemas.microsoft.com/office/word/2010/wordml" xmlns:wpg="http://schemas.microsoft.com/office/word/2010/wordprocessingGroup" xmlns:wpi="http://schemas.microsoft.com/office/word/2010/wordprocessingInk" xmlns:wne="http://schemas.microsoft.com/office/word/2006/wordml" xmlns:wps="http://schemas.microsoft.com/office/word/2010/wordprocessingShape" mc:Ignorable="w14 wp14">
-  <w:docDefaults>
-    <w:rPrDefault>
-      <w:rPr>
-        <w:rFonts w:asciiTheme="minorHAnsi" w:eastAsiaTheme="minorEastAsia" w:hAnsiTheme="minorHAnsi" w:cstheme="minorBidi"/>
-        <w:color w:val="4C483D" w:themeColor="text2"/>
-        <w:lang w:val="en-US" w:eastAsia="ja-JP" w:bidi="ar-SA"/>
-      </w:rPr>
-    </w:rPrDefault>
-    <w:pPrDefault>
-      <w:pPr>
-        <w:spacing w:after="320" w:line="300" w:lineRule="auto"/>
-      </w:pPr>
-    </w:pPrDefault>
-  </w:docDefaults>
-  <w:latentStyles w:defLockedState="0" w:defUIPriority="99" w:defSemiHidden="1" w:defUnhideWhenUsed="1" w:defQFormat="0" w:count="267">
-    <w:lsdException w:name="Normal" w:semiHidden="0" w:uiPriority="0" w:unhideWhenUsed="0" w:qFormat="1"/>
-    <w:lsdException w:name="heading 1" w:semiHidden="0" w:uiPriority="9" w:unhideWhenUsed="0" w:qFormat="1"/>
-    <w:lsdException w:name="heading 2" w:uiPriority="9" w:qFormat="1"/>
-    <w:lsdException w:name="heading 3" w:uiPriority="9" w:qFormat="1"/>
-    <w:lsdException w:name="heading 4" w:uiPriority="9" w:qFormat="1"/>
-    <w:lsdException w:name="heading 5" w:uiPriority="9" w:qFormat="1"/>
-    <w:lsdException w:name="heading 6" w:uiPriority="9" w:qFormat="1"/>
-    <w:lsdException w:name="heading 7" w:uiPriority="9" w:qFormat="1"/>
-    <w:lsdException w:name="heading 8" w:uiPriority="9" w:qFormat="1"/>
-    <w:lsdException w:name="heading 9" w:uiPriority="9" w:qFormat="1"/>
-    <w:lsdException w:name="toc 1" w:uiPriority="39"/>
-    <w:lsdException w:name="toc 2" w:uiPriority="39"/>
-    <w:lsdException w:name="toc 3" w:uiPriority="39"/>
-    <w:lsdException w:name="toc 4" w:uiPriority="39"/>
-    <w:lsdException w:name="toc 5" w:uiPriority="39"/>
-    <w:lsdException w:name="toc 6" w:uiPriority="39"/>
-    <w:lsdException w:name="toc 7" w:uiPriority="39"/>
-    <w:lsdException w:name="toc 8" w:uiPriority="39"/>
-    <w:lsdException w:name="toc 9" w:uiPriority="39"/>
-    <w:lsdException w:name="footer" w:qFormat="1"/>
-    <w:lsdException w:name="caption" w:uiPriority="35" w:qFormat="1"/>
-    <w:lsdException w:name="Title" w:semiHidden="0" w:uiPriority="10" w:unhideWhenUsed="0" w:qFormat="1"/>
-    <w:lsdException w:name="Default Paragraph Font" w:uiPriority="1"/>
-    <w:lsdException w:name="Subtitle" w:semiHidden="0" w:uiPriority="11" w:unhideWhenUsed="0" w:qFormat="1"/>
-    <w:lsdException w:name="Strong" w:uiPriority="22" w:qFormat="1"/>
-    <w:lsdException w:name="Emphasis" w:uiPriority="20" w:qFormat="1"/>
-    <w:lsdException w:name="Table Grid" w:semiHidden="0" w:uiPriority="39" w:unhideWhenUsed="0"/>
-    <w:lsdException w:name="Placeholder Text" w:unhideWhenUsed="0"/>
-    <w:lsdException w:name="No Spacing" w:semiHidden="0" w:uiPriority="1" w:unhideWhenUsed="0" w:qFormat="1"/>
-    <w:lsdException w:name="Light Shading" w:semiHidden="0" w:uiPriority="60" w:unhideWhenUsed="0"/>
-    <w:lsdException w:name="Light List" w:semiHidden="0" w:uiPriority="61" w:unhideWhenUsed="0"/>
-    <w:lsdException w:name="Light Grid" w:semiHidden="0" w:uiPriority="62" w:unhideWhenUsed="0"/>
-    <w:lsdException w:name="Medium Shading 1" w:semiHidden="0" w:uiPriority="63" w:unhideWhenUsed="0"/>
-    <w:lsdException w:name="Medium Shading 2" w:semiHidden="0" w:uiPriority="64" w:unhideWhenUsed="0"/>
-    <w:lsdException w:name="Medium List 1" w:semiHidden="0" w:uiPriority="65" w:unhideWhenUsed="0"/>
-    <w:lsdException w:name="Medium List 2" w:semiHidden="0" w:uiPriority="66" w:unhideWhenUsed="0"/>
-    <w:lsdException w:name="Medium Grid 1" w:semiHidden="0" w:uiPriority="67" w:unhideWhenUsed="0"/>
-    <w:lsdException w:name="Medium Grid 2" w:semiHidden="0" w:uiPriority="68" w:unhideWhenUsed="0"/>
-    <w:lsdException w:name="Medium Grid 3" w:semiHidden="0" w:uiPriority="69" w:unhideWhenUsed="0"/>
-    <w:lsdException w:name="Dark List" w:semiHidden="0" w:uiPriority="70" w:unhideWhenUsed="0"/>
-    <w:lsdException w:name="Colorful Shading" w:semiHidden="0" w:uiPriority="71" w:unhideWhenUsed="0"/>
-    <w:lsdException w:name="Colorful List" w:semiHidden="0" w:uiPriority="72" w:unhideWhenUsed="0"/>
-    <w:lsdException w:name="Colorful Grid" w:semiHidden="0" w:uiPriority="73" w:unhideWhenUsed="0"/>
-    <w:lsdException w:name="Light Shading Accent 1" w:semiHidden="0" w:uiPriority="60" w:unhideWhenUsed="0"/>
-    <w:lsdException w:name="Light List Accent 1" w:semiHidden="0" w:uiPriority="61" w:unhideWhenUsed="0"/>
-    <w:lsdException w:name="Light Grid Accent 1" w:semiHidden="0" w:uiPriority="62" w:unhideWhenUsed="0"/>
-    <w:lsdException w:name="Medium Shading 1 Accent 1" w:semiHidden="0" w:uiPriority="63" w:unhideWhenUsed="0"/>
-    <w:lsdException w:name="Medium Shading 2 Accent 1" w:semiHidden="0" w:uiPriority="64" w:unhideWhenUsed="0"/>
-    <w:lsdException w:name="Medium List 1 Accent 1" w:semiHidden="0" w:uiPriority="65" w:unhideWhenUsed="0"/>
-    <w:lsdException w:name="Revision" w:unhideWhenUsed="0"/>
-    <w:lsdException w:name="List Paragraph" w:uiPriority="34" w:qFormat="1"/>
-    <w:lsdException w:name="Quote" w:uiPriority="29" w:qFormat="1"/>
-    <w:lsdException w:name="Intense Quote" w:uiPriority="30" w:qFormat="1"/>
-    <w:lsdException w:name="Medium List 2 Accent 1" w:semiHidden="0" w:uiPriority="66" w:unhideWhenUsed="0"/>
-    <w:lsdException w:name="Medium Grid 1 Accent 1" w:semiHidden="0" w:uiPriority="67" w:unhideWhenUsed="0"/>
-    <w:lsdException w:name="Medium Grid 2 Accent 1" w:semiHidden="0" w:uiPriority="68" w:unhideWhenUsed="0"/>
-    <w:lsdException w:name="Medium Grid 3 Accent 1" w:semiHidden="0" w:uiPriority="69" w:unhideWhenUsed="0"/>
-    <w:lsdException w:name="Dark List Accent 1" w:semiHidden="0" w:uiPriority="70" w:unhideWhenUsed="0"/>
-    <w:lsdException w:name="Colorful Shading Accent 1" w:semiHidden="0" w:uiPriority="71" w:unhideWhenUsed="0"/>
-    <w:lsdException w:name="Colorful List Accent 1" w:semiHidden="0" w:uiPriority="72" w:unhideWhenUsed="0"/>
-    <w:lsdException w:name="Colorful Grid Accent 1" w:semiHidden="0" w:uiPriority="73" w:unhideWhenUsed="0"/>
-    <w:lsdException w:name="Light Shading Accent 2" w:semiHidden="0" w:uiPriority="60" w:unhideWhenUsed="0"/>
-    <w:lsdException w:name="Light List Accent 2" w:semiHidden="0" w:uiPriority="61" w:unhideWhenUsed="0"/>
-    <w:lsdException w:name="Light Grid Accent 2" w:semiHidden="0" w:uiPriority="62" w:unhideWhenUsed="0"/>
-    <w:lsdException w:name="Medium Shading 1 Accent 2" w:semiHidden="0" w:uiPriority="63" w:unhideWhenUsed="0"/>
-    <w:lsdException w:name="Medium Shading 2 Accent 2" w:semiHidden="0" w:uiPriority="64" w:unhideWhenUsed="0"/>
-    <w:lsdException w:name="Medium List 1 Accent 2" w:semiHidden="0" w:uiPriority="65" w:unhideWhenUsed="0"/>
-    <w:lsdException w:name="Medium List 2 Accent 2" w:semiHidden="0" w:uiPriority="66" w:unhideWhenUsed="0"/>
-    <w:lsdException w:name="Medium Grid 1 Accent 2" w:semiHidden="0" w:uiPriority="67" w:unhideWhenUsed="0"/>
-    <w:lsdException w:name="Medium Grid 2 Accent 2" w:semiHidden="0" w:uiPriority="68" w:unhideWhenUsed="0"/>
-    <w:lsdException w:name="Medium Grid 3 Accent 2" w:semiHidden="0" w:uiPriority="69" w:unhideWhenUsed="0"/>
-    <w:lsdException w:name="Dark List Accent 2" w:semiHidden="0" w:uiPriority="70" w:unhideWhenUsed="0"/>
-    <w:lsdException w:name="Colorful Shading Accent 2" w:semiHidden="0" w:uiPriority="71" w:unhideWhenUsed="0"/>
-    <w:lsdException w:name="Colorful List Accent 2" w:semiHidden="0" w:uiPriority="72" w:unhideWhenUsed="0"/>
-    <w:lsdException w:name="Colorful Grid Accent 2" w:semiHidden="0" w:uiPriority="73" w:unhideWhenUsed="0"/>
-    <w:lsdException w:name="Light Shading Accent 3" w:semiHidden="0" w:uiPriority="60" w:unhideWhenUsed="0"/>
-    <w:lsdException w:name="Light List Accent 3" w:semiHidden="0" w:uiPriority="61" w:unhideWhenUsed="0"/>
-    <w:lsdException w:name="Light Grid Accent 3" w:semiHidden="0" w:uiPriority="62" w:unhideWhenUsed="0"/>
-    <w:lsdException w:name="Medium Shading 1 Accent 3" w:semiHidden="0" w:uiPriority="63" w:unhideWhenUsed="0"/>
-    <w:lsdException w:name="Medium Shading 2 Accent 3" w:semiHidden="0" w:uiPriority="64" w:unhideWhenUsed="0"/>
-    <w:lsdException w:name="Medium List 1 Accent 3" w:semiHidden="0" w:uiPriority="65" w:unhideWhenUsed="0"/>
-    <w:lsdException w:name="Medium List 2 Accent 3" w:semiHidden="0" w:uiPriority="66" w:unhideWhenUsed="0"/>
-    <w:lsdException w:name="Medium Grid 1 Accent 3" w:semiHidden="0" w:uiPriority="67" w:unhideWhenUsed="0"/>
-    <w:lsdException w:name="Medium Grid 2 Accent 3" w:semiHidden="0" w:uiPriority="68" w:unhideWhenUsed="0"/>
-    <w:lsdException w:name="Medium Grid 3 Accent 3" w:semiHidden="0" w:uiPriority="69" w:unhideWhenUsed="0"/>
-    <w:lsdException w:name="Dark List Accent 3" w:semiHidden="0" w:uiPriority="70" w:unhideWhenUsed="0"/>
-    <w:lsdException w:name="Colorful Shading Accent 3" w:semiHidden="0" w:uiPriority="71" w:unhideWhenUsed="0"/>
-    <w:lsdException w:name="Colorful List Accent 3" w:semiHidden="0" w:uiPriority="72" w:unhideWhenUsed="0"/>
-    <w:lsdException w:name="Colorful Grid Accent 3" w:semiHidden="0" w:uiPriority="73" w:unhideWhenUsed="0"/>
-    <w:lsdException w:name="Light Shading Accent 4" w:semiHidden="0" w:uiPriority="60" w:unhideWhenUsed="0"/>
-    <w:lsdException w:name="Light List Accent 4" w:semiHidden="0" w:uiPriority="61" w:unhideWhenUsed="0"/>
-    <w:lsdException w:name="Light Grid Accent 4" w:semiHidden="0" w:uiPriority="62" w:unhideWhenUsed="0"/>
-    <w:lsdException w:name="Medium Shading 1 Accent 4" w:semiHidden="0" w:uiPriority="63" w:unhideWhenUsed="0"/>
-    <w:lsdException w:name="Medium Shading 2 Accent 4" w:semiHidden="0" w:uiPriority="64" w:unhideWhenUsed="0"/>
-    <w:lsdException w:name="Medium List 1 Accent 4" w:semiHidden="0" w:uiPriority="65" w:unhideWhenUsed="0"/>
-    <w:lsdException w:name="Medium List 2 Accent 4" w:semiHidden="0" w:uiPriority="66" w:unhideWhenUsed="0"/>
-    <w:lsdException w:name="Medium Grid 1 Accent 4" w:semiHidden="0" w:uiPriority="67" w:unhideWhenUsed="0"/>
-    <w:lsdException w:name="Medium Grid 2 Accent 4" w:semiHidden="0" w:uiPriority="68" w:unhideWhenUsed="0"/>
-    <w:lsdException w:name="Medium Grid 3 Accent 4" w:semiHidden="0" w:uiPriority="69" w:unhideWhenUsed="0"/>
-    <w:lsdException w:name="Dark List Accent 4" w:semiHidden="0" w:uiPriority="70" w:unhideWhenUsed="0"/>
-    <w:lsdException w:name="Colorful Shading Accent 4" w:semiHidden="0" w:uiPriority="71" w:unhideWhenUsed="0"/>
-    <w:lsdException w:name="Colorful List Accent 4" w:semiHidden="0" w:uiPriority="72" w:unhideWhenUsed="0"/>
-    <w:lsdException w:name="Colorful Grid Accent 4" w:semiHidden="0" w:uiPriority="73" w:unhideWhenUsed="0"/>
-    <w:lsdException w:name="Light Shading Accent 5" w:semiHidden="0" w:uiPriority="60" w:unhideWhenUsed="0"/>
-    <w:lsdException w:name="Light List Accent 5" w:semiHidden="0" w:uiPriority="61" w:unhideWhenUsed="0"/>
-    <w:lsdException w:name="Light Grid Accent 5" w:semiHidden="0" w:uiPriority="62" w:unhideWhenUsed="0"/>
-    <w:lsdException w:name="Medium Shading 1 Accent 5" w:semiHidden="0" w:uiPriority="63" w:unhideWhenUsed="0"/>
-    <w:lsdException w:name="Medium Shading 2 Accent 5" w:semiHidden="0" w:uiPriority="64" w:unhideWhenUsed="0"/>
-    <w:lsdException w:name="Medium List 1 Accent 5" w:semiHidden="0" w:uiPriority="65" w:unhideWhenUsed="0"/>
-    <w:lsdException w:name="Medium List 2 Accent 5" w:semiHidden="0" w:uiPriority="66" w:unhideWhenUsed="0"/>
-    <w:lsdException w:name="Medium Grid 1 Accent 5" w:semiHidden="0" w:uiPriority="67" w:unhideWhenUsed="0"/>
-    <w:lsdException w:name="Medium Grid 2 Accent 5" w:semiHidden="0" w:uiPriority="68" w:unhideWhenUsed="0"/>
-    <w:lsdException w:name="Medium Grid 3 Accent 5" w:semiHidden="0" w:uiPriority="69" w:unhideWhenUsed="0"/>
-    <w:lsdException w:name="Dark List Accent 5" w:semiHidden="0" w:uiPriority="70" w:unhideWhenUsed="0"/>
-    <w:lsdException w:name="Colorful Shading Accent 5" w:semiHidden="0" w:uiPriority="71" w:unhideWhenUsed="0"/>
-    <w:lsdException w:name="Colorful List Accent 5" w:semiHidden="0" w:uiPriority="72" w:unhideWhenUsed="0"/>
-    <w:lsdException w:name="Colorful Grid Accent 5" w:semiHidden="0" w:uiPriority="73" w:unhideWhenUsed="0"/>
-    <w:lsdException w:name="Light Shading Accent 6" w:semiHidden="0" w:uiPriority="60" w:unhideWhenUsed="0"/>
-    <w:lsdException w:name="Light List Accent 6" w:semiHidden="0" w:uiPriority="61" w:unhideWhenUsed="0"/>
-    <w:lsdException w:name="Light Grid Accent 6" w:semiHidden="0" w:uiPriority="62" w:unhideWhenUsed="0"/>
-    <w:lsdException w:name="Medium Shading 1 Accent 6" w:semiHidden="0" w:uiPriority="63" w:unhideWhenUsed="0"/>
-    <w:lsdException w:name="Medium Shading 2 Accent 6" w:semiHidden="0" w:uiPriority="64" w:unhideWhenUsed="0"/>
-    <w:lsdException w:name="Medium List 1 Accent 6" w:semiHidden="0" w:uiPriority="65" w:unhideWhenUsed="0"/>
-    <w:lsdException w:name="Medium List 2 Accent 6" w:semiHidden="0" w:uiPriority="66" w:unhideWhenUsed="0"/>
-    <w:lsdException w:name="Medium Grid 1 Accent 6" w:semiHidden="0" w:uiPriority="67" w:unhideWhenUsed="0"/>
-    <w:lsdException w:name="Medium Grid 2 Accent 6" w:semiHidden="0" w:uiPriority="68" w:unhideWhenUsed="0"/>
-    <w:lsdException w:name="Medium Grid 3 Accent 6" w:semiHidden="0" w:uiPriority="69" w:unhideWhenUsed="0"/>
-    <w:lsdException w:name="Dark List Accent 6" w:semiHidden="0" w:uiPriority="70" w:unhideWhenUsed="0"/>
-    <w:lsdException w:name="Colorful Shading Accent 6" w:semiHidden="0" w:uiPriority="71" w:unhideWhenUsed="0"/>
-    <w:lsdException w:name="Colorful List Accent 6" w:semiHidden="0" w:uiPriority="72" w:unhideWhenUsed="0"/>
-    <w:lsdException w:name="Colorful Grid Accent 6" w:semiHidden="0" w:uiPriority="73" w:unhideWhenUsed="0"/>
-    <w:lsdException w:name="Subtle Emphasis" w:uiPriority="19" w:qFormat="1"/>
-    <w:lsdException w:name="Intense Emphasis" w:uiPriority="21" w:qFormat="1"/>
-    <w:lsdException w:name="Subtle Reference" w:uiPriority="31" w:qFormat="1"/>
-    <w:lsdException w:name="Intense Reference" w:uiPriority="32" w:qFormat="1"/>
-    <w:lsdException w:name="Book Title" w:uiPriority="33" w:qFormat="1"/>
-    <w:lsdException w:name="Bibliography" w:uiPriority="37"/>
-    <w:lsdException w:name="TOC Heading" w:uiPriority="39" w:qFormat="1"/>
-  </w:latentStyles>
-  <w:style w:type="paragraph" w:default="1" w:styleId="Normal">
-    <w:name w:val="Normal"/>
-    <w:qFormat/>
-  </w:style>
-  <w:style w:type="paragraph" w:styleId="Heading1">
-    <w:name w:val="heading 1"/>
-    <w:basedOn w:val="Normal"/>
-    <w:next w:val="Normal"/>
-    <w:link w:val="Heading1Char"/>
-    <w:uiPriority w:val="9"/>
-    <w:qFormat/>
-    <w:rsid w:val="002E3CE7"/>
-    <w:pPr>
-      <w:keepNext/>
-      <w:keepLines/>
-      <w:pBdr>
-        <w:bottom w:val="single" w:sz="8" w:space="0" w:color="FCDBDB" w:themeColor="accent1" w:themeTint="33"/>
-      </w:pBdr>
-      <w:spacing w:after="200"/>
-      <w:outlineLvl w:val="0"/>
-    </w:pPr>
-    <w:rPr>
-      <w:rFonts w:ascii="Sentinel Book" w:eastAsiaTheme="majorEastAsia" w:hAnsi="Sentinel Book" w:cstheme="majorBidi"/>
-      <w:color w:val="993333"/>
-      <w:sz w:val="36"/>
-      <w:szCs w:val="36"/>
-    </w:rPr>
-  </w:style>
-  <w:style w:type="paragraph" w:styleId="Heading2">
-    <w:name w:val="heading 2"/>
-    <w:basedOn w:val="Normal"/>
-    <w:next w:val="Normal"/>
-    <w:link w:val="Heading2Char"/>
-    <w:uiPriority w:val="9"/>
-    <w:unhideWhenUsed/>
-    <w:qFormat/>
-    <w:pPr>
-      <w:keepNext/>
-      <w:keepLines/>
-      <w:spacing w:before="120" w:after="120" w:line="240" w:lineRule="auto"/>
-      <w:outlineLvl w:val="1"/>
-    </w:pPr>
-    <w:rPr>
-      <w:b/>
-      <w:bCs/>
-      <w:sz w:val="26"/>
-      <w:szCs w:val="26"/>
-    </w:rPr>
-  </w:style>
-  <w:style w:type="paragraph" w:styleId="Heading3">
-    <w:name w:val="heading 3"/>
-    <w:basedOn w:val="Normal"/>
-    <w:next w:val="Normal"/>
-    <w:link w:val="Heading3Char"/>
-    <w:uiPriority w:val="9"/>
-    <w:unhideWhenUsed/>
-    <w:qFormat/>
-    <w:pPr>
-      <w:keepNext/>
-      <w:keepLines/>
-      <w:spacing w:before="40" w:after="0"/>
-      <w:outlineLvl w:val="2"/>
-    </w:pPr>
-    <w:rPr>
-      <w:b/>
-      <w:bCs/>
-      <w:i/>
-      <w:iCs/>
-      <w:sz w:val="24"/>
-      <w:szCs w:val="24"/>
-    </w:rPr>
-  </w:style>
-  <w:style w:type="paragraph" w:styleId="Heading4">
-    <w:name w:val="heading 4"/>
-    <w:basedOn w:val="Normal"/>
-    <w:next w:val="Normal"/>
-    <w:link w:val="Heading4Char"/>
-    <w:uiPriority w:val="9"/>
-    <w:semiHidden/>
-    <w:unhideWhenUsed/>
-    <w:qFormat/>
-    <w:pPr>
-      <w:keepNext/>
-      <w:keepLines/>
-      <w:spacing w:before="40" w:after="0"/>
-      <w:outlineLvl w:val="3"/>
-    </w:pPr>
-    <w:rPr>
-      <w:rFonts w:asciiTheme="majorHAnsi" w:eastAsiaTheme="majorEastAsia" w:hAnsiTheme="majorHAnsi" w:cstheme="majorBidi"/>
-      <w:i/>
-      <w:iCs/>
-      <w:color w:val="DF1010" w:themeColor="accent1" w:themeShade="BF"/>
-    </w:rPr>
-  </w:style>
-  <w:style w:type="character" w:default="1" w:styleId="DefaultParagraphFont">
-    <w:name w:val="Default Paragraph Font"/>
-    <w:uiPriority w:val="1"/>
-    <w:semiHidden/>
-    <w:unhideWhenUsed/>
-  </w:style>
-  <w:style w:type="table" w:default="1" w:styleId="TableNormal">
-    <w:name w:val="Normal Table"/>
-    <w:uiPriority w:val="99"/>
-    <w:semiHidden/>
-    <w:unhideWhenUsed/>
-    <w:tblPr>
-      <w:tblInd w:w="0" w:type="dxa"/>
-      <w:tblCellMar>
-        <w:top w:w="0" w:type="dxa"/>
-        <w:left w:w="108" w:type="dxa"/>
-        <w:bottom w:w="0" w:type="dxa"/>
-        <w:right w:w="108" w:type="dxa"/>
-      </w:tblCellMar>
-    </w:tblPr>
-  </w:style>
-  <w:style w:type="numbering" w:default="1" w:styleId="NoList">
-    <w:name w:val="No List"/>
-    <w:uiPriority w:val="99"/>
-    <w:semiHidden/>
-    <w:unhideWhenUsed/>
-  </w:style>
-  <w:style w:type="paragraph" w:customStyle="1" w:styleId="Logo">
-    <w:name w:val="Logo"/>
-    <w:basedOn w:val="Normal"/>
-    <w:uiPriority w:val="99"/>
-    <w:semiHidden/>
-    <w:unhideWhenUsed/>
-    <w:pPr>
-      <w:spacing w:before="600"/>
-    </w:pPr>
-  </w:style>
-  <w:style w:type="character" w:styleId="PlaceholderText">
-    <w:name w:val="Placeholder Text"/>
-    <w:basedOn w:val="DefaultParagraphFont"/>
-    <w:uiPriority w:val="99"/>
-    <w:semiHidden/>
-    <w:rPr>
-      <w:color w:val="808080"/>
-    </w:rPr>
-  </w:style>
-  <w:style w:type="paragraph" w:styleId="Title">
-    <w:name w:val="Title"/>
-    <w:basedOn w:val="Normal"/>
-    <w:next w:val="Normal"/>
-    <w:link w:val="TitleChar"/>
-    <w:uiPriority w:val="10"/>
-    <w:qFormat/>
-    <w:pPr>
-      <w:spacing w:after="600" w:line="240" w:lineRule="auto"/>
-      <w:contextualSpacing/>
-    </w:pPr>
-    <w:rPr>
-      <w:rFonts w:asciiTheme="majorHAnsi" w:eastAsiaTheme="majorEastAsia" w:hAnsiTheme="majorHAnsi" w:cstheme="majorBidi"/>
-      <w:color w:val="F24F4F" w:themeColor="accent1"/>
-      <w:kern w:val="28"/>
-      <w:sz w:val="96"/>
-      <w:szCs w:val="96"/>
-    </w:rPr>
-  </w:style>
-  <w:style w:type="character" w:customStyle="1" w:styleId="TitleChar">
-    <w:name w:val="Title Char"/>
-    <w:basedOn w:val="DefaultParagraphFont"/>
-    <w:link w:val="Title"/>
-    <w:uiPriority w:val="10"/>
-    <w:rPr>
-      <w:rFonts w:asciiTheme="majorHAnsi" w:eastAsiaTheme="majorEastAsia" w:hAnsiTheme="majorHAnsi" w:cstheme="majorBidi"/>
-      <w:color w:val="F24F4F" w:themeColor="accent1"/>
-      <w:kern w:val="28"/>
-      <w:sz w:val="96"/>
-      <w:szCs w:val="96"/>
-    </w:rPr>
-  </w:style>
-  <w:style w:type="paragraph" w:styleId="Subtitle">
-    <w:name w:val="Subtitle"/>
-    <w:basedOn w:val="Normal"/>
-    <w:next w:val="Normal"/>
-    <w:link w:val="SubtitleChar"/>
-    <w:uiPriority w:val="11"/>
-    <w:qFormat/>
-    <w:pPr>
-      <w:numPr>
-        <w:ilvl w:val="1"/>
-      </w:numPr>
-      <w:spacing w:after="0" w:line="240" w:lineRule="auto"/>
-    </w:pPr>
-    <w:rPr>
-      <w:sz w:val="32"/>
-      <w:szCs w:val="32"/>
-    </w:rPr>
-  </w:style>
-  <w:style w:type="character" w:customStyle="1" w:styleId="SubtitleChar">
-    <w:name w:val="Subtitle Char"/>
-    <w:basedOn w:val="DefaultParagraphFont"/>
-    <w:link w:val="Subtitle"/>
-    <w:uiPriority w:val="11"/>
-    <w:rPr>
-      <w:sz w:val="32"/>
-      <w:szCs w:val="32"/>
-    </w:rPr>
-  </w:style>
-  <w:style w:type="paragraph" w:styleId="NoSpacing">
-    <w:name w:val="No Spacing"/>
-    <w:uiPriority w:val="1"/>
-    <w:qFormat/>
-    <w:pPr>
-      <w:spacing w:after="0" w:line="240" w:lineRule="auto"/>
-    </w:pPr>
-  </w:style>
-  <w:style w:type="table" w:styleId="TableGrid">
-    <w:name w:val="Table Grid"/>
-    <w:basedOn w:val="TableNormal"/>
-    <w:uiPriority w:val="39"/>
-    <w:pPr>
-      <w:spacing w:after="0" w:line="240" w:lineRule="auto"/>
-    </w:pPr>
-    <w:tblPr>
-      <w:tblBorders>
-        <w:top w:val="single" w:sz="4" w:space="0" w:color="auto"/>
-        <w:left w:val="single" w:sz="4" w:space="0" w:color="auto"/>
-        <w:bottom w:val="single" w:sz="4" w:space="0" w:color="auto"/>
-        <w:right w:val="single" w:sz="4" w:space="0" w:color="auto"/>
-        <w:insideH w:val="single" w:sz="4" w:space="0" w:color="auto"/>
-        <w:insideV w:val="single" w:sz="4" w:space="0" w:color="auto"/>
-      </w:tblBorders>
-    </w:tblPr>
-  </w:style>
-  <w:style w:type="paragraph" w:customStyle="1" w:styleId="ContactInfo">
-    <w:name w:val="Contact Info"/>
-    <w:basedOn w:val="NoSpacing"/>
-    <w:uiPriority w:val="99"/>
-    <w:qFormat/>
-    <w:rPr>
-      <w:color w:val="FFFFFF" w:themeColor="background1"/>
-      <w:sz w:val="22"/>
-      <w:szCs w:val="22"/>
-    </w:rPr>
-  </w:style>
-  <w:style w:type="paragraph" w:customStyle="1" w:styleId="TableSpace">
-    <w:name w:val="Table Space"/>
-    <w:basedOn w:val="NoSpacing"/>
-    <w:uiPriority w:val="99"/>
-    <w:pPr>
-      <w:spacing w:line="14" w:lineRule="exact"/>
-    </w:pPr>
-  </w:style>
-  <w:style w:type="paragraph" w:styleId="Header">
-    <w:name w:val="header"/>
-    <w:basedOn w:val="Normal"/>
-    <w:link w:val="HeaderChar"/>
-    <w:uiPriority w:val="99"/>
-    <w:unhideWhenUsed/>
-    <w:pPr>
-      <w:tabs>
-        <w:tab w:val="center" w:pos="4680"/>
-        <w:tab w:val="right" w:pos="9360"/>
-      </w:tabs>
-      <w:spacing w:after="0" w:line="240" w:lineRule="auto"/>
-    </w:pPr>
-  </w:style>
-  <w:style w:type="character" w:customStyle="1" w:styleId="HeaderChar">
-    <w:name w:val="Header Char"/>
-    <w:basedOn w:val="DefaultParagraphFont"/>
-    <w:link w:val="Header"/>
-    <w:uiPriority w:val="99"/>
-  </w:style>
-  <w:style w:type="paragraph" w:styleId="Footer">
-    <w:name w:val="footer"/>
-    <w:basedOn w:val="Normal"/>
-    <w:link w:val="FooterChar"/>
-    <w:uiPriority w:val="99"/>
-    <w:unhideWhenUsed/>
-    <w:qFormat/>
-    <w:pPr>
-      <w:spacing w:after="0" w:line="240" w:lineRule="auto"/>
-    </w:pPr>
-    <w:rPr>
-      <w:rFonts w:asciiTheme="majorHAnsi" w:eastAsiaTheme="majorEastAsia" w:hAnsiTheme="majorHAnsi" w:cstheme="majorBidi"/>
-      <w:caps/>
-      <w:color w:val="F24F4F" w:themeColor="accent1"/>
-      <w:sz w:val="16"/>
-      <w:szCs w:val="16"/>
-    </w:rPr>
-  </w:style>
-  <w:style w:type="character" w:customStyle="1" w:styleId="FooterChar">
-    <w:name w:val="Footer Char"/>
-    <w:basedOn w:val="DefaultParagraphFont"/>
-    <w:link w:val="Footer"/>
-    <w:uiPriority w:val="99"/>
-    <w:rPr>
-      <w:rFonts w:asciiTheme="majorHAnsi" w:eastAsiaTheme="majorEastAsia" w:hAnsiTheme="majorHAnsi" w:cstheme="majorBidi"/>
-      <w:caps/>
-      <w:color w:val="F24F4F" w:themeColor="accent1"/>
-      <w:sz w:val="16"/>
-      <w:szCs w:val="16"/>
-    </w:rPr>
-  </w:style>
-  <w:style w:type="character" w:customStyle="1" w:styleId="Heading1Char">
-    <w:name w:val="Heading 1 Char"/>
-    <w:basedOn w:val="DefaultParagraphFont"/>
-    <w:link w:val="Heading1"/>
-    <w:uiPriority w:val="9"/>
-    <w:rsid w:val="002E3CE7"/>
-    <w:rPr>
-      <w:rFonts w:ascii="Sentinel Book" w:eastAsiaTheme="majorEastAsia" w:hAnsi="Sentinel Book" w:cstheme="majorBidi"/>
-      <w:color w:val="993333"/>
-      <w:sz w:val="36"/>
-      <w:szCs w:val="36"/>
-    </w:rPr>
-  </w:style>
-  <w:style w:type="character" w:customStyle="1" w:styleId="Heading2Char">
-    <w:name w:val="Heading 2 Char"/>
-    <w:basedOn w:val="DefaultParagraphFont"/>
-    <w:link w:val="Heading2"/>
-    <w:uiPriority w:val="9"/>
-    <w:rPr>
-      <w:b/>
-      <w:bCs/>
-      <w:sz w:val="26"/>
-      <w:szCs w:val="26"/>
-    </w:rPr>
-  </w:style>
-  <w:style w:type="paragraph" w:styleId="TOCHeading">
-    <w:name w:val="TOC Heading"/>
-    <w:basedOn w:val="Heading1"/>
-    <w:next w:val="Normal"/>
-    <w:uiPriority w:val="39"/>
-    <w:unhideWhenUsed/>
-    <w:qFormat/>
-    <w:pPr>
-      <w:pBdr>
-        <w:bottom w:val="none" w:sz="0" w:space="0" w:color="auto"/>
-      </w:pBdr>
-      <w:spacing w:after="400"/>
-      <w:outlineLvl w:val="9"/>
-    </w:pPr>
-    <w:rPr>
-      <w:color w:val="DF1010" w:themeColor="accent1" w:themeShade="BF"/>
-      <w:sz w:val="72"/>
-      <w:szCs w:val="72"/>
-    </w:rPr>
-  </w:style>
-  <w:style w:type="paragraph" w:styleId="TOC1">
-    <w:name w:val="toc 1"/>
-    <w:basedOn w:val="Normal"/>
-    <w:next w:val="Normal"/>
-    <w:autoRedefine/>
-    <w:uiPriority w:val="39"/>
-    <w:unhideWhenUsed/>
-    <w:rsid w:val="007961AC"/>
-    <w:pPr>
-      <w:tabs>
-        <w:tab w:val="right" w:leader="dot" w:pos="9350"/>
-      </w:tabs>
-      <w:spacing w:after="140" w:line="240" w:lineRule="auto"/>
-      <w:ind w:left="576" w:hanging="576"/>
-      <w:jc w:val="center"/>
-    </w:pPr>
-    <w:rPr>
-      <w:b/>
-      <w:bCs/>
-      <w:sz w:val="26"/>
-      <w:szCs w:val="26"/>
-    </w:rPr>
-  </w:style>
-  <w:style w:type="paragraph" w:styleId="TOC2">
-    <w:name w:val="toc 2"/>
-    <w:basedOn w:val="Normal"/>
-    <w:next w:val="Normal"/>
-    <w:autoRedefine/>
-    <w:uiPriority w:val="39"/>
-    <w:unhideWhenUsed/>
-    <w:rsid w:val="0060168F"/>
-    <w:pPr>
-      <w:tabs>
-        <w:tab w:val="right" w:leader="dot" w:pos="9350"/>
-      </w:tabs>
-      <w:spacing w:after="100" w:line="240" w:lineRule="auto"/>
-      <w:ind w:left="720" w:right="3240"/>
-    </w:pPr>
-    <w:rPr>
-      <w:rFonts w:ascii="Sentinel Book" w:hAnsi="Sentinel Book"/>
-      <w:noProof/>
-      <w:sz w:val="22"/>
-      <w:szCs w:val="22"/>
-    </w:rPr>
-  </w:style>
-  <w:style w:type="character" w:styleId="Hyperlink">
-    <w:name w:val="Hyperlink"/>
-    <w:basedOn w:val="DefaultParagraphFont"/>
-    <w:uiPriority w:val="99"/>
-    <w:unhideWhenUsed/>
-    <w:rPr>
-      <w:color w:val="4C483D" w:themeColor="hyperlink"/>
-      <w:u w:val="single"/>
-    </w:rPr>
-  </w:style>
-  <w:style w:type="character" w:customStyle="1" w:styleId="Heading3Char">
-    <w:name w:val="Heading 3 Char"/>
-    <w:basedOn w:val="DefaultParagraphFont"/>
-    <w:link w:val="Heading3"/>
-    <w:uiPriority w:val="9"/>
-    <w:rPr>
-      <w:b/>
-      <w:bCs/>
-      <w:i/>
-      <w:iCs/>
-      <w:sz w:val="24"/>
-      <w:szCs w:val="24"/>
-    </w:rPr>
-  </w:style>
-  <w:style w:type="paragraph" w:customStyle="1" w:styleId="LogoAlt">
-    <w:name w:val="Logo Alt."/>
-    <w:basedOn w:val="Normal"/>
-    <w:uiPriority w:val="99"/>
-    <w:unhideWhenUsed/>
-    <w:pPr>
-      <w:spacing w:before="720" w:line="240" w:lineRule="auto"/>
-      <w:ind w:left="720"/>
-    </w:pPr>
-  </w:style>
-  <w:style w:type="paragraph" w:customStyle="1" w:styleId="FooterAlt">
-    <w:name w:val="Footer Alt."/>
-    <w:basedOn w:val="Normal"/>
-    <w:uiPriority w:val="99"/>
-    <w:unhideWhenUsed/>
-    <w:qFormat/>
-    <w:pPr>
-      <w:spacing w:after="0" w:line="240" w:lineRule="auto"/>
-    </w:pPr>
-    <w:rPr>
-      <w:i/>
-      <w:iCs/>
-      <w:sz w:val="18"/>
-      <w:szCs w:val="18"/>
-    </w:rPr>
-  </w:style>
-  <w:style w:type="table" w:customStyle="1" w:styleId="TipTable">
-    <w:name w:val="Tip Table"/>
-    <w:basedOn w:val="TableNormal"/>
-    <w:uiPriority w:val="99"/>
-    <w:pPr>
-      <w:spacing w:after="0" w:line="240" w:lineRule="auto"/>
-    </w:pPr>
-    <w:rPr>
-      <w:color w:val="404040" w:themeColor="text1" w:themeTint="BF"/>
-      <w:sz w:val="18"/>
-      <w:szCs w:val="18"/>
-    </w:rPr>
-    <w:tblPr>
-      <w:tblCellMar>
-        <w:top w:w="144" w:type="dxa"/>
-        <w:left w:w="0" w:type="dxa"/>
-        <w:right w:w="0" w:type="dxa"/>
-      </w:tblCellMar>
-    </w:tblPr>
-    <w:tcPr>
-      <w:shd w:val="clear" w:color="auto" w:fill="FCDBDB" w:themeFill="accent1" w:themeFillTint="33"/>
-    </w:tcPr>
-    <w:tblStylePr w:type="firstCol">
-      <w:pPr>
-        <w:wordWrap/>
-        <w:jc w:val="center"/>
-      </w:pPr>
-    </w:tblStylePr>
-  </w:style>
-  <w:style w:type="paragraph" w:customStyle="1" w:styleId="TipText">
-    <w:name w:val="Tip Text"/>
-    <w:basedOn w:val="Normal"/>
-    <w:uiPriority w:val="99"/>
-    <w:pPr>
-      <w:spacing w:before="160" w:after="160" w:line="264" w:lineRule="auto"/>
-      <w:ind w:right="576"/>
-    </w:pPr>
-    <w:rPr>
-      <w:rFonts w:asciiTheme="majorHAnsi" w:eastAsiaTheme="majorEastAsia" w:hAnsiTheme="majorHAnsi" w:cstheme="majorBidi"/>
-      <w:i/>
-      <w:iCs/>
-      <w:sz w:val="16"/>
-      <w:szCs w:val="16"/>
-    </w:rPr>
-  </w:style>
-  <w:style w:type="paragraph" w:customStyle="1" w:styleId="Icon">
-    <w:name w:val="Icon"/>
-    <w:basedOn w:val="Normal"/>
-    <w:uiPriority w:val="99"/>
-    <w:unhideWhenUsed/>
-    <w:qFormat/>
-    <w:pPr>
-      <w:spacing w:before="160" w:after="160" w:line="240" w:lineRule="auto"/>
-      <w:jc w:val="center"/>
-    </w:pPr>
-  </w:style>
-  <w:style w:type="character" w:customStyle="1" w:styleId="Heading4Char">
-    <w:name w:val="Heading 4 Char"/>
-    <w:basedOn w:val="DefaultParagraphFont"/>
-    <w:link w:val="Heading4"/>
-    <w:uiPriority w:val="9"/>
-    <w:semiHidden/>
-    <w:rPr>
-      <w:rFonts w:asciiTheme="majorHAnsi" w:eastAsiaTheme="majorEastAsia" w:hAnsiTheme="majorHAnsi" w:cstheme="majorBidi"/>
-      <w:i/>
-      <w:iCs/>
-      <w:color w:val="DF1010" w:themeColor="accent1" w:themeShade="BF"/>
-    </w:rPr>
-  </w:style>
-  <w:style w:type="table" w:customStyle="1" w:styleId="FinancialTable">
-    <w:name w:val="Financial Table"/>
-    <w:basedOn w:val="TableNormal"/>
-    <w:uiPriority w:val="99"/>
-    <w:pPr>
-      <w:spacing w:before="60" w:after="60" w:line="240" w:lineRule="auto"/>
-    </w:pPr>
-    <w:tblPr>
-      <w:tblStyleRowBandSize w:val="1"/>
-      <w:tblBorders>
-        <w:top w:val="single" w:sz="4" w:space="0" w:color="BCB8AC" w:themeColor="text2" w:themeTint="66"/>
-        <w:left w:val="single" w:sz="4" w:space="0" w:color="BCB8AC" w:themeColor="text2" w:themeTint="66"/>
-        <w:bottom w:val="single" w:sz="4" w:space="0" w:color="BCB8AC" w:themeColor="text2" w:themeTint="66"/>
-        <w:right w:val="single" w:sz="4" w:space="0" w:color="BCB8AC" w:themeColor="text2" w:themeTint="66"/>
-        <w:insideV w:val="single" w:sz="4" w:space="0" w:color="BCB8AC" w:themeColor="text2" w:themeTint="66"/>
-      </w:tblBorders>
-    </w:tblPr>
-    <w:tblStylePr w:type="firstRow">
-      <w:rPr>
-        <w:rFonts w:asciiTheme="majorHAnsi" w:hAnsiTheme="majorHAnsi"/>
-        <w:color w:val="FFFFFF" w:themeColor="background1"/>
-        <w:sz w:val="16"/>
-      </w:rPr>
-      <w:tblPr/>
-      <w:tcPr>
-        <w:shd w:val="clear" w:color="auto" w:fill="F24F4F" w:themeFill="accent1"/>
-      </w:tcPr>
-    </w:tblStylePr>
-    <w:tblStylePr w:type="lastRow">
-      <w:rPr>
-        <w:rFonts w:asciiTheme="majorHAnsi" w:hAnsiTheme="majorHAnsi"/>
-        <w:b/>
-        <w:caps/>
-        <w:smallCaps w:val="0"/>
-        <w:color w:val="F24F4F" w:themeColor="accent1"/>
-        <w:sz w:val="16"/>
-      </w:rPr>
-      <w:tblPr/>
-      <w:tcPr>
-        <w:tcBorders>
-          <w:top w:val="nil"/>
-        </w:tcBorders>
-      </w:tcPr>
-    </w:tblStylePr>
-    <w:tblStylePr w:type="firstCol">
-      <w:rPr>
-        <w:rFonts w:asciiTheme="majorHAnsi" w:hAnsiTheme="majorHAnsi"/>
-        <w:sz w:val="16"/>
-      </w:rPr>
-    </w:tblStylePr>
-    <w:tblStylePr w:type="band2Horz">
-      <w:tblPr/>
-      <w:tcPr>
-        <w:shd w:val="clear" w:color="auto" w:fill="DDDBD5" w:themeFill="text2" w:themeFillTint="33"/>
-      </w:tcPr>
-    </w:tblStylePr>
-  </w:style>
-  <w:style w:type="paragraph" w:styleId="TOC3">
-    <w:name w:val="toc 3"/>
-    <w:basedOn w:val="Normal"/>
-    <w:next w:val="Normal"/>
-    <w:autoRedefine/>
-    <w:uiPriority w:val="39"/>
-    <w:semiHidden/>
-    <w:unhideWhenUsed/>
-    <w:pPr>
-      <w:spacing w:after="100"/>
-      <w:ind w:left="720" w:right="3240"/>
-    </w:pPr>
-  </w:style>
-  <w:style w:type="paragraph" w:styleId="TOC4">
-    <w:name w:val="toc 4"/>
-    <w:basedOn w:val="Normal"/>
-    <w:next w:val="Normal"/>
-    <w:autoRedefine/>
-    <w:uiPriority w:val="39"/>
-    <w:semiHidden/>
-    <w:unhideWhenUsed/>
-    <w:pPr>
-      <w:spacing w:after="100"/>
-      <w:ind w:left="720" w:right="3240"/>
-    </w:pPr>
-  </w:style>
-  <w:style w:type="paragraph" w:styleId="ListParagraph">
-    <w:name w:val="List Paragraph"/>
-    <w:basedOn w:val="Normal"/>
-    <w:uiPriority w:val="34"/>
-    <w:unhideWhenUsed/>
-    <w:qFormat/>
-    <w:rsid w:val="0015585D"/>
-    <w:pPr>
-      <w:ind w:left="720"/>
-      <w:contextualSpacing/>
-    </w:pPr>
-  </w:style>
-  <w:style w:type="paragraph" w:styleId="BalloonText">
-    <w:name w:val="Balloon Text"/>
-    <w:basedOn w:val="Normal"/>
-    <w:link w:val="BalloonTextChar"/>
-    <w:uiPriority w:val="99"/>
-    <w:semiHidden/>
-    <w:unhideWhenUsed/>
-    <w:rsid w:val="00E55F3D"/>
-    <w:pPr>
-      <w:spacing w:after="0" w:line="240" w:lineRule="auto"/>
-    </w:pPr>
-    <w:rPr>
-      <w:rFonts w:ascii="Segoe UI" w:hAnsi="Segoe UI" w:cs="Segoe UI"/>
-      <w:sz w:val="18"/>
-      <w:szCs w:val="18"/>
-    </w:rPr>
-  </w:style>
-  <w:style w:type="character" w:customStyle="1" w:styleId="BalloonTextChar">
-    <w:name w:val="Balloon Text Char"/>
-    <w:basedOn w:val="DefaultParagraphFont"/>
-    <w:link w:val="BalloonText"/>
-    <w:uiPriority w:val="99"/>
-    <w:semiHidden/>
-    <w:rsid w:val="00E55F3D"/>
-    <w:rPr>
-      <w:rFonts w:ascii="Segoe UI" w:hAnsi="Segoe UI" w:cs="Segoe UI"/>
-      <w:sz w:val="18"/>
-      <w:szCs w:val="18"/>
-    </w:rPr>
-  </w:style>
-  <w:style w:type="paragraph" w:styleId="FootnoteText">
-    <w:name w:val="footnote text"/>
-    <w:basedOn w:val="Normal"/>
-    <w:link w:val="FootnoteTextChar"/>
-    <w:uiPriority w:val="99"/>
-    <w:semiHidden/>
-    <w:unhideWhenUsed/>
-    <w:rsid w:val="00B909C5"/>
-    <w:pPr>
-      <w:spacing w:after="0" w:line="240" w:lineRule="auto"/>
-    </w:pPr>
-  </w:style>
-  <w:style w:type="character" w:customStyle="1" w:styleId="FootnoteTextChar">
-    <w:name w:val="Footnote Text Char"/>
-    <w:basedOn w:val="DefaultParagraphFont"/>
-    <w:link w:val="FootnoteText"/>
-    <w:uiPriority w:val="99"/>
-    <w:semiHidden/>
-    <w:rsid w:val="00B909C5"/>
-  </w:style>
-  <w:style w:type="character" w:styleId="FootnoteReference">
-    <w:name w:val="footnote reference"/>
-    <w:basedOn w:val="DefaultParagraphFont"/>
-    <w:uiPriority w:val="99"/>
-    <w:semiHidden/>
-    <w:unhideWhenUsed/>
-    <w:rsid w:val="00B909C5"/>
-    <w:rPr>
-      <w:vertAlign w:val="superscript"/>
-    </w:rPr>
-  </w:style>
-  <w:style w:type="character" w:styleId="FollowedHyperlink">
-    <w:name w:val="FollowedHyperlink"/>
-    <w:basedOn w:val="DefaultParagraphFont"/>
-    <w:uiPriority w:val="99"/>
-    <w:semiHidden/>
-    <w:unhideWhenUsed/>
-    <w:rsid w:val="000E7FCE"/>
-    <w:rPr>
-      <w:color w:val="A3648B" w:themeColor="followedHyperlink"/>
-      <w:u w:val="single"/>
-    </w:rPr>
-  </w:style>
-</w:styles>
-</file>
-
 <file path=word/glossary/document.xml><?xml version="1.0" encoding="utf-8"?>
-<w:glossaryDocument xmlns:wpc="http://schemas.microsoft.com/office/word/2010/wordprocessingCanvas" xmlns:mc="http://schemas.openxmlformats.org/markup-compatibility/2006" xmlns:o="urn:schemas-microsoft-com:office:office" xmlns:r="http://schemas.openxmlformats.org/officeDocument/2006/relationships" xmlns:m="http://schemas.openxmlformats.org/officeDocument/2006/math" xmlns:v="urn:schemas-microsoft-com:vml" xmlns:wp14="http://schemas.microsoft.com/office/word/2010/wordprocessingDrawing" xmlns:wp="http://schemas.openxmlformats.org/drawingml/2006/wordprocessingDrawing" xmlns:w10="urn:schemas-microsoft-com:office:word" xmlns:w="http://schemas.openxmlformats.org/wordprocessingml/2006/main" xmlns:w14="http://schemas.microsoft.com/office/word/2010/wordml" xmlns:wpg="http://schemas.microsoft.com/office/word/2010/wordprocessingGroup" xmlns:wpi="http://schemas.microsoft.com/office/word/2010/wordprocessingInk" xmlns:wne="http://schemas.microsoft.com/office/word/2006/wordml" xmlns:wps="http://schemas.microsoft.com/office/word/2010/wordprocessingShape" mc:Ignorable="w14 wp14">
+<w:glossaryDocument xmlns:wpc="http://schemas.microsoft.com/office/word/2010/wordprocessingCanvas" xmlns:mc="http://schemas.openxmlformats.org/markup-compatibility/2006" xmlns:o="urn:schemas-microsoft-com:office:office" xmlns:r="http://schemas.openxmlformats.org/officeDocument/2006/relationships" xmlns:m="http://schemas.openxmlformats.org/officeDocument/2006/math" xmlns:v="urn:schemas-microsoft-com:vml" xmlns:wp14="http://schemas.microsoft.com/office/word/2010/wordprocessingDrawing" xmlns:wp="http://schemas.openxmlformats.org/drawingml/2006/wordprocessingDrawing" xmlns:w10="urn:schemas-microsoft-com:office:word" xmlns:w="http://schemas.openxmlformats.org/wordprocessingml/2006/main" xmlns:w14="http://schemas.microsoft.com/office/word/2010/wordml" xmlns:w15="http://schemas.microsoft.com/office/word/2012/wordml" xmlns:wpg="http://schemas.microsoft.com/office/word/2010/wordprocessingGroup" xmlns:wpi="http://schemas.microsoft.com/office/word/2010/wordprocessingInk" xmlns:wne="http://schemas.microsoft.com/office/word/2006/wordml" xmlns:wps="http://schemas.microsoft.com/office/word/2010/wordprocessingShape" mc:Ignorable="w14 w15 wp14">
   <w:docParts>
+    <w:docPart>
+      <w:docPartPr>
+        <w:name w:val="CFA827E6B0ED42B1BD830D2DAE3F1B37"/>
+        <w:category>
+          <w:name w:val="General"/>
+          <w:gallery w:val="placeholder"/>
+        </w:category>
+        <w:types>
+          <w:type w:val="bbPlcHdr"/>
+        </w:types>
+        <w:behaviors>
+          <w:behavior w:val="content"/>
+        </w:behaviors>
+        <w:guid w:val="{1DBDF6BB-971C-4B96-9690-260E34CC7A00}"/>
+      </w:docPartPr>
+      <w:docPartBody>
+        <w:p>
+          <w:pPr>
+            <w:pStyle w:val="CFA827E6B0ED42B1BD830D2DAE3F1B37"/>
+          </w:pPr>
+          <w:r>
+            <w:t>[Business Plan Title]</w:t>
+          </w:r>
+        </w:p>
+      </w:docPartBody>
+    </w:docPart>
+    <w:docPart>
+      <w:docPartPr>
+        <w:name w:val="D030C47E8509489C9299C332D5803D6F"/>
+        <w:category>
+          <w:name w:val="General"/>
+          <w:gallery w:val="placeholder"/>
+        </w:category>
+        <w:types>
+          <w:type w:val="bbPlcHdr"/>
+        </w:types>
+        <w:behaviors>
+          <w:behavior w:val="content"/>
+        </w:behaviors>
+        <w:guid w:val="{6E96B27A-BA97-48EF-9519-101824A42ED0}"/>
+      </w:docPartPr>
+      <w:docPartBody>
+        <w:p>
+          <w:pPr>
+            <w:pStyle w:val="D030C47E8509489C9299C332D5803D6F"/>
+          </w:pPr>
+          <w:r>
+            <w:t>[Select Date]</w:t>
+          </w:r>
+        </w:p>
+      </w:docPartBody>
+    </w:docPart>
     <w:docPart>
       <w:docPartPr>
         <w:name w:val="006BDE76D2304BA8A2FA65C029969FC4"/>
@@ -12304,7 +11818,7 @@
 </file>
 
 <file path=word/glossary/fontTable.xml><?xml version="1.0" encoding="utf-8"?>
-<w:fonts xmlns:mc="http://schemas.openxmlformats.org/markup-compatibility/2006" xmlns:r="http://schemas.openxmlformats.org/officeDocument/2006/relationships" xmlns:w="http://schemas.openxmlformats.org/wordprocessingml/2006/main" xmlns:w14="http://schemas.microsoft.com/office/word/2010/wordml" mc:Ignorable="w14">
+<w:fonts xmlns:mc="http://schemas.openxmlformats.org/markup-compatibility/2006" xmlns:r="http://schemas.openxmlformats.org/officeDocument/2006/relationships" xmlns:w="http://schemas.openxmlformats.org/wordprocessingml/2006/main" xmlns:w14="http://schemas.microsoft.com/office/word/2010/wordml" xmlns:w15="http://schemas.microsoft.com/office/word/2012/wordml" mc:Ignorable="w14 w15">
   <w:font w:name="Symbol">
     <w:panose1 w:val="05050102010706020507"/>
     <w:charset w:val="02"/>
@@ -12317,14 +11831,14 @@
     <w:charset w:val="00"/>
     <w:family w:val="roman"/>
     <w:pitch w:val="variable"/>
-    <w:sig w:usb0="E0002AFF" w:usb1="C0007841" w:usb2="00000009" w:usb3="00000000" w:csb0="000001FF" w:csb1="00000000"/>
+    <w:sig w:usb0="E0002EFF" w:usb1="C0007843" w:usb2="00000009" w:usb3="00000000" w:csb0="000001FF" w:csb1="00000000"/>
   </w:font>
   <w:font w:name="Courier New">
     <w:panose1 w:val="02070309020205020404"/>
     <w:charset w:val="00"/>
     <w:family w:val="modern"/>
     <w:pitch w:val="fixed"/>
-    <w:sig w:usb0="20002A87" w:usb1="00000000" w:usb2="00000000" w:usb3="00000000" w:csb0="000001FF" w:csb1="00000000"/>
+    <w:sig w:usb0="E0002AFF" w:usb1="C0007843" w:usb2="00000009" w:usb3="00000000" w:csb0="000001FF" w:csb1="00000000"/>
   </w:font>
   <w:font w:name="Wingdings">
     <w:panose1 w:val="05000000000000000000"/>
@@ -12346,16 +11860,15 @@
     <w:charset w:val="80"/>
     <w:family w:val="modern"/>
     <w:pitch w:val="fixed"/>
-    <w:sig w:usb0="E00002FF" w:usb1="6AC7FDFB" w:usb2="00000012" w:usb3="00000000" w:csb0="0002009F" w:csb1="00000000"/>
+    <w:sig w:usb0="E00002FF" w:usb1="6AC7FDFB" w:usb2="08000012" w:usb3="00000000" w:csb0="0002009F" w:csb1="00000000"/>
   </w:font>
   <w:font w:name="Sentinel Book">
-    <w:altName w:val="Arial"/>
     <w:panose1 w:val="00000000000000000000"/>
     <w:charset w:val="00"/>
     <w:family w:val="modern"/>
     <w:notTrueType/>
     <w:pitch w:val="variable"/>
-    <w:sig w:usb0="00000001" w:usb1="4000004A" w:usb2="00000000" w:usb3="00000000" w:csb0="0000009B" w:csb1="00000000"/>
+    <w:sig w:usb0="A00000FF" w:usb1="4000004A" w:usb2="00000000" w:usb3="00000000" w:csb0="0000009B" w:csb1="00000000"/>
   </w:font>
   <w:font w:name="MS Gothic">
     <w:altName w:val="ＭＳ ゴシック"/>
@@ -12363,7 +11876,7 @@
     <w:charset w:val="80"/>
     <w:family w:val="modern"/>
     <w:pitch w:val="fixed"/>
-    <w:sig w:usb0="E00002FF" w:usb1="6AC7FDFB" w:usb2="00000012" w:usb3="00000000" w:csb0="0002009F" w:csb1="00000000"/>
+    <w:sig w:usb0="E00002FF" w:usb1="6AC7FDFB" w:usb2="08000012" w:usb3="00000000" w:csb0="0002009F" w:csb1="00000000"/>
   </w:font>
   <w:font w:name="Century Gothic">
     <w:panose1 w:val="020B0502020202020204"/>
@@ -12376,26 +11889,25 @@
     <w:panose1 w:val="020B0502040204020203"/>
     <w:charset w:val="00"/>
     <w:family w:val="swiss"/>
+    <w:notTrueType/>
     <w:pitch w:val="variable"/>
-    <w:sig w:usb0="E10022FF" w:usb1="C000E47F" w:usb2="00000029" w:usb3="00000000" w:csb0="000001DF" w:csb1="00000000"/>
+    <w:sig w:usb0="00000003" w:usb1="00000000" w:usb2="00000000" w:usb3="00000000" w:csb0="00000001" w:csb1="00000000"/>
   </w:font>
   <w:font w:name="Tungsten Light">
-    <w:altName w:val="Arial"/>
     <w:panose1 w:val="00000000000000000000"/>
     <w:charset w:val="00"/>
     <w:family w:val="modern"/>
     <w:notTrueType/>
     <w:pitch w:val="variable"/>
-    <w:sig w:usb0="00000001" w:usb1="4000004A" w:usb2="00000000" w:usb3="00000000" w:csb0="0000009B" w:csb1="00000000"/>
+    <w:sig w:usb0="A00000FF" w:usb1="4000004A" w:usb2="00000000" w:usb3="00000000" w:csb0="0000009B" w:csb1="00000000"/>
   </w:font>
   <w:font w:name="Sentinel Bold">
-    <w:altName w:val="Arial"/>
     <w:panose1 w:val="00000000000000000000"/>
     <w:charset w:val="00"/>
     <w:family w:val="modern"/>
     <w:notTrueType/>
     <w:pitch w:val="variable"/>
-    <w:sig w:usb0="00000001" w:usb1="4000004A" w:usb2="00000000" w:usb3="00000000" w:csb0="0000009B" w:csb1="00000000"/>
+    <w:sig w:usb0="A00000FF" w:usb1="4000004A" w:usb2="00000000" w:usb3="00000000" w:csb0="0000009B" w:csb1="00000000"/>
   </w:font>
   <w:font w:name="Calibri">
     <w:panose1 w:val="020F0502020204030204"/>
@@ -12404,32 +11916,32 @@
     <w:pitch w:val="variable"/>
     <w:sig w:usb0="E00002FF" w:usb1="4000ACFF" w:usb2="00000001" w:usb3="00000000" w:csb0="0000019F" w:csb1="00000000"/>
   </w:font>
-  <w:font w:name="Cambria">
-    <w:panose1 w:val="02040503050406030204"/>
+  <w:font w:name="Calibri Light">
+    <w:panose1 w:val="020F0302020204030204"/>
     <w:charset w:val="00"/>
-    <w:family w:val="roman"/>
+    <w:family w:val="swiss"/>
     <w:pitch w:val="variable"/>
-    <w:sig w:usb0="E00002FF" w:usb1="400004FF" w:usb2="00000000" w:usb3="00000000" w:csb0="0000019F" w:csb1="00000000"/>
+    <w:sig w:usb0="A00002EF" w:usb1="4000207B" w:usb2="00000000" w:usb3="00000000" w:csb0="0000019F" w:csb1="00000000"/>
   </w:font>
 </w:fonts>
 </file>
 
 <file path=word/glossary/settings.xml><?xml version="1.0" encoding="utf-8"?>
-<w:settings xmlns:mc="http://schemas.openxmlformats.org/markup-compatibility/2006" xmlns:o="urn:schemas-microsoft-com:office:office" xmlns:r="http://schemas.openxmlformats.org/officeDocument/2006/relationships" xmlns:m="http://schemas.openxmlformats.org/officeDocument/2006/math" xmlns:v="urn:schemas-microsoft-com:vml" xmlns:w10="urn:schemas-microsoft-com:office:word" xmlns:w="http://schemas.openxmlformats.org/wordprocessingml/2006/main" xmlns:w14="http://schemas.microsoft.com/office/word/2010/wordml" xmlns:sl="http://schemas.openxmlformats.org/schemaLibrary/2006/main" mc:Ignorable="w14">
+<w:settings xmlns:mc="http://schemas.openxmlformats.org/markup-compatibility/2006" xmlns:o="urn:schemas-microsoft-com:office:office" xmlns:r="http://schemas.openxmlformats.org/officeDocument/2006/relationships" xmlns:m="http://schemas.openxmlformats.org/officeDocument/2006/math" xmlns:v="urn:schemas-microsoft-com:vml" xmlns:w10="urn:schemas-microsoft-com:office:word" xmlns:w="http://schemas.openxmlformats.org/wordprocessingml/2006/main" xmlns:w14="http://schemas.microsoft.com/office/word/2010/wordml" xmlns:w15="http://schemas.microsoft.com/office/word/2012/wordml" xmlns:sl="http://schemas.openxmlformats.org/schemaLibrary/2006/main" mc:Ignorable="w14 w15">
   <w:view w:val="normal"/>
   <w:revisionView w:markup="0" w:comments="0" w:insDel="0" w:formatting="0" w:inkAnnotations="0"/>
   <w:defaultTabStop w:val="720"/>
   <w:characterSpacingControl w:val="doNotCompress"/>
   <w:compat>
     <w:useFELayout/>
-    <w:compatSetting w:name="compatibilityMode" w:uri="http://schemas.microsoft.com/office/word" w:val="14"/>
+    <w:compatSetting w:name="compatibilityMode" w:uri="http://schemas.microsoft.com/office/word" w:val="15"/>
     <w:compatSetting w:name="overrideTableStyleFontSizeAndJustification" w:uri="http://schemas.microsoft.com/office/word" w:val="1"/>
     <w:compatSetting w:name="enableOpenTypeFeatures" w:uri="http://schemas.microsoft.com/office/word" w:val="1"/>
     <w:compatSetting w:name="doNotFlipMirrorIndents" w:uri="http://schemas.microsoft.com/office/word" w:val="1"/>
+    <w:compatSetting w:name="differentiateMultirowTableHeaders" w:uri="http://schemas.microsoft.com/office/word" w:val="1"/>
   </w:compat>
   <w:rsids>
     <w:rsidRoot w:val="00D75973"/>
-    <w:rsid w:val="00005B1E"/>
     <w:rsid w:val="00073FAA"/>
     <w:rsid w:val="00217731"/>
     <w:rsid w:val="002413F4"/>
@@ -12439,14 +11951,18 @@
     <w:rsid w:val="004E5CFD"/>
     <w:rsid w:val="00555A67"/>
     <w:rsid w:val="005A76C3"/>
+    <w:rsid w:val="00632B1C"/>
     <w:rsid w:val="006A1577"/>
     <w:rsid w:val="009D563D"/>
+    <w:rsid w:val="00A73515"/>
     <w:rsid w:val="00A757B5"/>
     <w:rsid w:val="00AA72C2"/>
     <w:rsid w:val="00AB02BE"/>
+    <w:rsid w:val="00C0531F"/>
     <w:rsid w:val="00C46250"/>
     <w:rsid w:val="00C75F92"/>
     <w:rsid w:val="00C9043F"/>
+    <w:rsid w:val="00CA6019"/>
     <w:rsid w:val="00D75973"/>
     <w:rsid w:val="00F26D24"/>
     <w:rsid w:val="00F97587"/>
@@ -12468,11 +11984,12 @@
   <w:clrSchemeMapping w:bg1="light1" w:t1="dark1" w:bg2="light2" w:t2="dark2" w:accent1="accent1" w:accent2="accent2" w:accent3="accent3" w:accent4="accent4" w:accent5="accent5" w:accent6="accent6" w:hyperlink="hyperlink" w:followedHyperlink="followedHyperlink"/>
   <w:decimalSymbol w:val="."/>
   <w:listSeparator w:val=","/>
+  <w15:chartTrackingRefBased/>
 </w:settings>
 </file>
 
 <file path=word/glossary/styles.xml><?xml version="1.0" encoding="utf-8"?>
-<w:styles xmlns:mc="http://schemas.openxmlformats.org/markup-compatibility/2006" xmlns:r="http://schemas.openxmlformats.org/officeDocument/2006/relationships" xmlns:w="http://schemas.openxmlformats.org/wordprocessingml/2006/main" xmlns:w14="http://schemas.microsoft.com/office/word/2010/wordml" mc:Ignorable="w14">
+<w:styles xmlns:mc="http://schemas.openxmlformats.org/markup-compatibility/2006" xmlns:r="http://schemas.openxmlformats.org/officeDocument/2006/relationships" xmlns:w="http://schemas.openxmlformats.org/wordprocessingml/2006/main" xmlns:w14="http://schemas.microsoft.com/office/word/2010/wordml" xmlns:w15="http://schemas.microsoft.com/office/word/2012/wordml" mc:Ignorable="w14 w15">
   <w:docDefaults>
     <w:rPrDefault>
       <w:rPr>
@@ -12488,565 +12005,378 @@
       </w:pPr>
     </w:pPrDefault>
   </w:docDefaults>
-  <w:latentStyles w:defLockedState="0" w:defUIPriority="99" w:defSemiHidden="1" w:defUnhideWhenUsed="1" w:defQFormat="0" w:count="267">
-    <w:lsdException w:name="Normal" w:semiHidden="0" w:uiPriority="0" w:unhideWhenUsed="0" w:qFormat="1"/>
-    <w:lsdException w:name="heading 1" w:semiHidden="0" w:uiPriority="9" w:unhideWhenUsed="0" w:qFormat="1"/>
-    <w:lsdException w:name="heading 2" w:uiPriority="9" w:qFormat="1"/>
-    <w:lsdException w:name="heading 3" w:uiPriority="9" w:qFormat="1"/>
-    <w:lsdException w:name="heading 4" w:uiPriority="9" w:qFormat="1"/>
-    <w:lsdException w:name="heading 5" w:uiPriority="9" w:qFormat="1"/>
-    <w:lsdException w:name="heading 6" w:uiPriority="9" w:qFormat="1"/>
-    <w:lsdException w:name="heading 7" w:uiPriority="9" w:qFormat="1"/>
-    <w:lsdException w:name="heading 8" w:uiPriority="9" w:qFormat="1"/>
-    <w:lsdException w:name="heading 9" w:uiPriority="9" w:qFormat="1"/>
-    <w:lsdException w:name="toc 1" w:uiPriority="39"/>
-    <w:lsdException w:name="toc 2" w:uiPriority="39"/>
-    <w:lsdException w:name="toc 3" w:uiPriority="39"/>
-    <w:lsdException w:name="toc 4" w:uiPriority="39"/>
-    <w:lsdException w:name="toc 5" w:uiPriority="39"/>
-    <w:lsdException w:name="toc 6" w:uiPriority="39"/>
-    <w:lsdException w:name="toc 7" w:uiPriority="39"/>
-    <w:lsdException w:name="toc 8" w:uiPriority="39"/>
-    <w:lsdException w:name="toc 9" w:uiPriority="39"/>
-    <w:lsdException w:name="caption" w:uiPriority="35" w:qFormat="1"/>
-    <w:lsdException w:name="Title" w:semiHidden="0" w:uiPriority="10" w:unhideWhenUsed="0" w:qFormat="1"/>
-    <w:lsdException w:name="Default Paragraph Font" w:uiPriority="1"/>
-    <w:lsdException w:name="Subtitle" w:semiHidden="0" w:uiPriority="11" w:unhideWhenUsed="0" w:qFormat="1"/>
-    <w:lsdException w:name="Strong" w:semiHidden="0" w:uiPriority="22" w:unhideWhenUsed="0" w:qFormat="1"/>
-    <w:lsdException w:name="Emphasis" w:semiHidden="0" w:uiPriority="20" w:unhideWhenUsed="0" w:qFormat="1"/>
-    <w:lsdException w:name="Table Grid" w:semiHidden="0" w:uiPriority="39" w:unhideWhenUsed="0"/>
-    <w:lsdException w:name="Placeholder Text" w:unhideWhenUsed="0"/>
-    <w:lsdException w:name="No Spacing" w:semiHidden="0" w:uiPriority="1" w:unhideWhenUsed="0" w:qFormat="1"/>
-    <w:lsdException w:name="Light Shading" w:semiHidden="0" w:uiPriority="60" w:unhideWhenUsed="0"/>
-    <w:lsdException w:name="Light List" w:semiHidden="0" w:uiPriority="61" w:unhideWhenUsed="0"/>
-    <w:lsdException w:name="Light Grid" w:semiHidden="0" w:uiPriority="62" w:unhideWhenUsed="0"/>
-    <w:lsdException w:name="Medium Shading 1" w:semiHidden="0" w:uiPriority="63" w:unhideWhenUsed="0"/>
-    <w:lsdException w:name="Medium Shading 2" w:semiHidden="0" w:uiPriority="64" w:unhideWhenUsed="0"/>
-    <w:lsdException w:name="Medium List 1" w:semiHidden="0" w:uiPriority="65" w:unhideWhenUsed="0"/>
-    <w:lsdException w:name="Medium List 2" w:semiHidden="0" w:uiPriority="66" w:unhideWhenUsed="0"/>
-    <w:lsdException w:name="Medium Grid 1" w:semiHidden="0" w:uiPriority="67" w:unhideWhenUsed="0"/>
-    <w:lsdException w:name="Medium Grid 2" w:semiHidden="0" w:uiPriority="68" w:unhideWhenUsed="0"/>
-    <w:lsdException w:name="Medium Grid 3" w:semiHidden="0" w:uiPriority="69" w:unhideWhenUsed="0"/>
-    <w:lsdException w:name="Dark List" w:semiHidden="0" w:uiPriority="70" w:unhideWhenUsed="0"/>
-    <w:lsdException w:name="Colorful Shading" w:semiHidden="0" w:uiPriority="71" w:unhideWhenUsed="0"/>
-    <w:lsdException w:name="Colorful List" w:semiHidden="0" w:uiPriority="72" w:unhideWhenUsed="0"/>
-    <w:lsdException w:name="Colorful Grid" w:semiHidden="0" w:uiPriority="73" w:unhideWhenUsed="0"/>
-    <w:lsdException w:name="Light Shading Accent 1" w:semiHidden="0" w:uiPriority="60" w:unhideWhenUsed="0"/>
-    <w:lsdException w:name="Light List Accent 1" w:semiHidden="0" w:uiPriority="61" w:unhideWhenUsed="0"/>
-    <w:lsdException w:name="Light Grid Accent 1" w:semiHidden="0" w:uiPriority="62" w:unhideWhenUsed="0"/>
-    <w:lsdException w:name="Medium Shading 1 Accent 1" w:semiHidden="0" w:uiPriority="63" w:unhideWhenUsed="0"/>
-    <w:lsdException w:name="Medium Shading 2 Accent 1" w:semiHidden="0" w:uiPriority="64" w:unhideWhenUsed="0"/>
-    <w:lsdException w:name="Medium List 1 Accent 1" w:semiHidden="0" w:uiPriority="65" w:unhideWhenUsed="0"/>
-    <w:lsdException w:name="Revision" w:unhideWhenUsed="0"/>
-    <w:lsdException w:name="List Paragraph" w:semiHidden="0" w:uiPriority="34" w:unhideWhenUsed="0" w:qFormat="1"/>
-    <w:lsdException w:name="Quote" w:semiHidden="0" w:uiPriority="29" w:unhideWhenUsed="0" w:qFormat="1"/>
-    <w:lsdException w:name="Intense Quote" w:semiHidden="0" w:uiPriority="30" w:unhideWhenUsed="0" w:qFormat="1"/>
-    <w:lsdException w:name="Medium List 2 Accent 1" w:semiHidden="0" w:uiPriority="66" w:unhideWhenUsed="0"/>
-    <w:lsdException w:name="Medium Grid 1 Accent 1" w:semiHidden="0" w:uiPriority="67" w:unhideWhenUsed="0"/>
-    <w:lsdException w:name="Medium Grid 2 Accent 1" w:semiHidden="0" w:uiPriority="68" w:unhideWhenUsed="0"/>
-    <w:lsdException w:name="Medium Grid 3 Accent 1" w:semiHidden="0" w:uiPriority="69" w:unhideWhenUsed="0"/>
-    <w:lsdException w:name="Dark List Accent 1" w:semiHidden="0" w:uiPriority="70" w:unhideWhenUsed="0"/>
-    <w:lsdException w:name="Colorful Shading Accent 1" w:semiHidden="0" w:uiPriority="71" w:unhideWhenUsed="0"/>
-    <w:lsdException w:name="Colorful List Accent 1" w:semiHidden="0" w:uiPriority="72" w:unhideWhenUsed="0"/>
-    <w:lsdException w:name="Colorful Grid Accent 1" w:semiHidden="0" w:uiPriority="73" w:unhideWhenUsed="0"/>
-    <w:lsdException w:name="Light Shading Accent 2" w:semiHidden="0" w:uiPriority="60" w:unhideWhenUsed="0"/>
-    <w:lsdException w:name="Light List Accent 2" w:semiHidden="0" w:uiPriority="61" w:unhideWhenUsed="0"/>
-    <w:lsdException w:name="Light Grid Accent 2" w:semiHidden="0" w:uiPriority="62" w:unhideWhenUsed="0"/>
-    <w:lsdException w:name="Medium Shading 1 Accent 2" w:semiHidden="0" w:uiPriority="63" w:unhideWhenUsed="0"/>
-    <w:lsdException w:name="Medium Shading 2 Accent 2" w:semiHidden="0" w:uiPriority="64" w:unhideWhenUsed="0"/>
-    <w:lsdException w:name="Medium List 1 Accent 2" w:semiHidden="0" w:uiPriority="65" w:unhideWhenUsed="0"/>
-    <w:lsdException w:name="Medium List 2 Accent 2" w:semiHidden="0" w:uiPriority="66" w:unhideWhenUsed="0"/>
-    <w:lsdException w:name="Medium Grid 1 Accent 2" w:semiHidden="0" w:uiPriority="67" w:unhideWhenUsed="0"/>
-    <w:lsdException w:name="Medium Grid 2 Accent 2" w:semiHidden="0" w:uiPriority="68" w:unhideWhenUsed="0"/>
-    <w:lsdException w:name="Medium Grid 3 Accent 2" w:semiHidden="0" w:uiPriority="69" w:unhideWhenUsed="0"/>
-    <w:lsdException w:name="Dark List Accent 2" w:semiHidden="0" w:uiPriority="70" w:unhideWhenUsed="0"/>
-    <w:lsdException w:name="Colorful Shading Accent 2" w:semiHidden="0" w:uiPriority="71" w:unhideWhenUsed="0"/>
-    <w:lsdException w:name="Colorful List Accent 2" w:semiHidden="0" w:uiPriority="72" w:unhideWhenUsed="0"/>
-    <w:lsdException w:name="Colorful Grid Accent 2" w:semiHidden="0" w:uiPriority="73" w:unhideWhenUsed="0"/>
-    <w:lsdException w:name="Light Shading Accent 3" w:semiHidden="0" w:uiPriority="60" w:unhideWhenUsed="0"/>
-    <w:lsdException w:name="Light List Accent 3" w:semiHidden="0" w:uiPriority="61" w:unhideWhenUsed="0"/>
-    <w:lsdException w:name="Light Grid Accent 3" w:semiHidden="0" w:uiPriority="62" w:unhideWhenUsed="0"/>
-    <w:lsdException w:name="Medium Shading 1 Accent 3" w:semiHidden="0" w:uiPriority="63" w:unhideWhenUsed="0"/>
-    <w:lsdException w:name="Medium Shading 2 Accent 3" w:semiHidden="0" w:uiPriority="64" w:unhideWhenUsed="0"/>
-    <w:lsdException w:name="Medium List 1 Accent 3" w:semiHidden="0" w:uiPriority="65" w:unhideWhenUsed="0"/>
-    <w:lsdException w:name="Medium List 2 Accent 3" w:semiHidden="0" w:uiPriority="66" w:unhideWhenUsed="0"/>
-    <w:lsdException w:name="Medium Grid 1 Accent 3" w:semiHidden="0" w:uiPriority="67" w:unhideWhenUsed="0"/>
-    <w:lsdException w:name="Medium Grid 2 Accent 3" w:semiHidden="0" w:uiPriority="68" w:unhideWhenUsed="0"/>
-    <w:lsdException w:name="Medium Grid 3 Accent 3" w:semiHidden="0" w:uiPriority="69" w:unhideWhenUsed="0"/>
-    <w:lsdException w:name="Dark List Accent 3" w:semiHidden="0" w:uiPriority="70" w:unhideWhenUsed="0"/>
-    <w:lsdException w:name="Colorful Shading Accent 3" w:semiHidden="0" w:uiPriority="71" w:unhideWhenUsed="0"/>
-    <w:lsdException w:name="Colorful List Accent 3" w:semiHidden="0" w:uiPriority="72" w:unhideWhenUsed="0"/>
-    <w:lsdException w:name="Colorful Grid Accent 3" w:semiHidden="0" w:uiPriority="73" w:unhideWhenUsed="0"/>
-    <w:lsdException w:name="Light Shading Accent 4" w:semiHidden="0" w:uiPriority="60" w:unhideWhenUsed="0"/>
-    <w:lsdException w:name="Light List Accent 4" w:semiHidden="0" w:uiPriority="61" w:unhideWhenUsed="0"/>
-    <w:lsdException w:name="Light Grid Accent 4" w:semiHidden="0" w:uiPriority="62" w:unhideWhenUsed="0"/>
-    <w:lsdException w:name="Medium Shading 1 Accent 4" w:semiHidden="0" w:uiPriority="63" w:unhideWhenUsed="0"/>
-    <w:lsdException w:name="Medium Shading 2 Accent 4" w:semiHidden="0" w:uiPriority="64" w:unhideWhenUsed="0"/>
-    <w:lsdException w:name="Medium List 1 Accent 4" w:semiHidden="0" w:uiPriority="65" w:unhideWhenUsed="0"/>
-    <w:lsdException w:name="Medium List 2 Accent 4" w:semiHidden="0" w:uiPriority="66" w:unhideWhenUsed="0"/>
-    <w:lsdException w:name="Medium Grid 1 Accent 4" w:semiHidden="0" w:uiPriority="67" w:unhideWhenUsed="0"/>
-    <w:lsdException w:name="Medium Grid 2 Accent 4" w:semiHidden="0" w:uiPriority="68" w:unhideWhenUsed="0"/>
-    <w:lsdException w:name="Medium Grid 3 Accent 4" w:semiHidden="0" w:uiPriority="69" w:unhideWhenUsed="0"/>
-    <w:lsdException w:name="Dark List Accent 4" w:semiHidden="0" w:uiPriority="70" w:unhideWhenUsed="0"/>
-    <w:lsdException w:name="Colorful Shading Accent 4" w:semiHidden="0" w:uiPriority="71" w:unhideWhenUsed="0"/>
-    <w:lsdException w:name="Colorful List Accent 4" w:semiHidden="0" w:uiPriority="72" w:unhideWhenUsed="0"/>
-    <w:lsdException w:name="Colorful Grid Accent 4" w:semiHidden="0" w:uiPriority="73" w:unhideWhenUsed="0"/>
-    <w:lsdException w:name="Light Shading Accent 5" w:semiHidden="0" w:uiPriority="60" w:unhideWhenUsed="0"/>
-    <w:lsdException w:name="Light List Accent 5" w:semiHidden="0" w:uiPriority="61" w:unhideWhenUsed="0"/>
-    <w:lsdException w:name="Light Grid Accent 5" w:semiHidden="0" w:uiPriority="62" w:unhideWhenUsed="0"/>
-    <w:lsdException w:name="Medium Shading 1 Accent 5" w:semiHidden="0" w:uiPriority="63" w:unhideWhenUsed="0"/>
-    <w:lsdException w:name="Medium Shading 2 Accent 5" w:semiHidden="0" w:uiPriority="64" w:unhideWhenUsed="0"/>
-    <w:lsdException w:name="Medium List 1 Accent 5" w:semiHidden="0" w:uiPriority="65" w:unhideWhenUsed="0"/>
-    <w:lsdException w:name="Medium List 2 Accent 5" w:semiHidden="0" w:uiPriority="66" w:unhideWhenUsed="0"/>
-    <w:lsdException w:name="Medium Grid 1 Accent 5" w:semiHidden="0" w:uiPriority="67" w:unhideWhenUsed="0"/>
-    <w:lsdException w:name="Medium Grid 2 Accent 5" w:semiHidden="0" w:uiPriority="68" w:unhideWhenUsed="0"/>
-    <w:lsdException w:name="Medium Grid 3 Accent 5" w:semiHidden="0" w:uiPriority="69" w:unhideWhenUsed="0"/>
-    <w:lsdException w:name="Dark List Accent 5" w:semiHidden="0" w:uiPriority="70" w:unhideWhenUsed="0"/>
-    <w:lsdException w:name="Colorful Shading Accent 5" w:semiHidden="0" w:uiPriority="71" w:unhideWhenUsed="0"/>
-    <w:lsdException w:name="Colorful List Accent 5" w:semiHidden="0" w:uiPriority="72" w:unhideWhenUsed="0"/>
-    <w:lsdException w:name="Colorful Grid Accent 5" w:semiHidden="0" w:uiPriority="73" w:unhideWhenUsed="0"/>
-    <w:lsdException w:name="Light Shading Accent 6" w:semiHidden="0" w:uiPriority="60" w:unhideWhenUsed="0"/>
-    <w:lsdException w:name="Light List Accent 6" w:semiHidden="0" w:uiPriority="61" w:unhideWhenUsed="0"/>
-    <w:lsdException w:name="Light Grid Accent 6" w:semiHidden="0" w:uiPriority="62" w:unhideWhenUsed="0"/>
-    <w:lsdException w:name="Medium Shading 1 Accent 6" w:semiHidden="0" w:uiPriority="63" w:unhideWhenUsed="0"/>
-    <w:lsdException w:name="Medium Shading 2 Accent 6" w:semiHidden="0" w:uiPriority="64" w:unhideWhenUsed="0"/>
-    <w:lsdException w:name="Medium List 1 Accent 6" w:semiHidden="0" w:uiPriority="65" w:unhideWhenUsed="0"/>
-    <w:lsdException w:name="Medium List 2 Accent 6" w:semiHidden="0" w:uiPriority="66" w:unhideWhenUsed="0"/>
-    <w:lsdException w:name="Medium Grid 1 Accent 6" w:semiHidden="0" w:uiPriority="67" w:unhideWhenUsed="0"/>
-    <w:lsdException w:name="Medium Grid 2 Accent 6" w:semiHidden="0" w:uiPriority="68" w:unhideWhenUsed="0"/>
-    <w:lsdException w:name="Medium Grid 3 Accent 6" w:semiHidden="0" w:uiPriority="69" w:unhideWhenUsed="0"/>
-    <w:lsdException w:name="Dark List Accent 6" w:semiHidden="0" w:uiPriority="70" w:unhideWhenUsed="0"/>
-    <w:lsdException w:name="Colorful Shading Accent 6" w:semiHidden="0" w:uiPriority="71" w:unhideWhenUsed="0"/>
-    <w:lsdException w:name="Colorful List Accent 6" w:semiHidden="0" w:uiPriority="72" w:unhideWhenUsed="0"/>
-    <w:lsdException w:name="Colorful Grid Accent 6" w:semiHidden="0" w:uiPriority="73" w:unhideWhenUsed="0"/>
-    <w:lsdException w:name="Subtle Emphasis" w:semiHidden="0" w:uiPriority="19" w:unhideWhenUsed="0" w:qFormat="1"/>
-    <w:lsdException w:name="Intense Emphasis" w:semiHidden="0" w:uiPriority="21" w:unhideWhenUsed="0" w:qFormat="1"/>
-    <w:lsdException w:name="Subtle Reference" w:semiHidden="0" w:uiPriority="31" w:unhideWhenUsed="0" w:qFormat="1"/>
-    <w:lsdException w:name="Intense Reference" w:semiHidden="0" w:uiPriority="32" w:unhideWhenUsed="0" w:qFormat="1"/>
-    <w:lsdException w:name="Book Title" w:semiHidden="0" w:uiPriority="33" w:unhideWhenUsed="0" w:qFormat="1"/>
-    <w:lsdException w:name="Bibliography" w:uiPriority="37"/>
-    <w:lsdException w:name="TOC Heading" w:uiPriority="39" w:qFormat="1"/>
-  </w:latentStyles>
-  <w:style w:type="paragraph" w:default="1" w:styleId="Normal">
-    <w:name w:val="Normal"/>
-    <w:qFormat/>
-  </w:style>
-  <w:style w:type="character" w:default="1" w:styleId="DefaultParagraphFont">
-    <w:name w:val="Default Paragraph Font"/>
-    <w:uiPriority w:val="1"/>
-    <w:semiHidden/>
-    <w:unhideWhenUsed/>
-  </w:style>
-  <w:style w:type="table" w:default="1" w:styleId="TableNormal">
-    <w:name w:val="Normal Table"/>
-    <w:uiPriority w:val="99"/>
-    <w:semiHidden/>
-    <w:unhideWhenUsed/>
-    <w:tblPr>
-      <w:tblInd w:w="0" w:type="dxa"/>
-      <w:tblCellMar>
-        <w:top w:w="0" w:type="dxa"/>
-        <w:left w:w="108" w:type="dxa"/>
-        <w:bottom w:w="0" w:type="dxa"/>
-        <w:right w:w="108" w:type="dxa"/>
-      </w:tblCellMar>
-    </w:tblPr>
-  </w:style>
-  <w:style w:type="numbering" w:default="1" w:styleId="NoList">
-    <w:name w:val="No List"/>
-    <w:uiPriority w:val="99"/>
-    <w:semiHidden/>
-    <w:unhideWhenUsed/>
-  </w:style>
-  <w:style w:type="character" w:styleId="PlaceholderText">
-    <w:name w:val="Placeholder Text"/>
-    <w:basedOn w:val="DefaultParagraphFont"/>
-    <w:uiPriority w:val="99"/>
-    <w:semiHidden/>
-    <w:rPr>
-      <w:color w:val="808080"/>
-    </w:rPr>
-  </w:style>
-  <w:style w:type="paragraph" w:customStyle="1" w:styleId="07409CA4B781499B8BF51F4F5195D9D4">
-    <w:name w:val="07409CA4B781499B8BF51F4F5195D9D4"/>
-  </w:style>
-  <w:style w:type="paragraph" w:customStyle="1" w:styleId="5F7327EBFE02450F8FDFF45F3E9D6196">
-    <w:name w:val="5F7327EBFE02450F8FDFF45F3E9D6196"/>
-  </w:style>
-  <w:style w:type="paragraph" w:customStyle="1" w:styleId="5907B73A490F400BA953534DA3336541">
-    <w:name w:val="5907B73A490F400BA953534DA3336541"/>
-  </w:style>
-  <w:style w:type="paragraph" w:customStyle="1" w:styleId="DA48F6CDB62F43AB9E2FE7E30C8FB4BF">
-    <w:name w:val="DA48F6CDB62F43AB9E2FE7E30C8FB4BF"/>
-  </w:style>
-  <w:style w:type="paragraph" w:customStyle="1" w:styleId="ECDF28672B624840BDD9ECE3450399BC">
-    <w:name w:val="ECDF28672B624840BDD9ECE3450399BC"/>
-  </w:style>
-  <w:style w:type="paragraph" w:customStyle="1" w:styleId="030992BAE1684B5D84728839FE6E9416">
-    <w:name w:val="030992BAE1684B5D84728839FE6E9416"/>
-  </w:style>
-  <w:style w:type="paragraph" w:customStyle="1" w:styleId="9583C2B8841E4E56945DD4822494FFC2">
-    <w:name w:val="9583C2B8841E4E56945DD4822494FFC2"/>
-  </w:style>
-  <w:style w:type="paragraph" w:customStyle="1" w:styleId="12674A13EA1341C9A1BD4BFBE93DB5E8">
-    <w:name w:val="12674A13EA1341C9A1BD4BFBE93DB5E8"/>
-  </w:style>
-  <w:style w:type="paragraph" w:customStyle="1" w:styleId="CFA827E6B0ED42B1BD830D2DAE3F1B37">
-    <w:name w:val="CFA827E6B0ED42B1BD830D2DAE3F1B37"/>
-  </w:style>
-  <w:style w:type="paragraph" w:customStyle="1" w:styleId="D030C47E8509489C9299C332D5803D6F">
-    <w:name w:val="D030C47E8509489C9299C332D5803D6F"/>
-  </w:style>
-  <w:style w:type="paragraph" w:customStyle="1" w:styleId="04AB15222C5945A7A6C567F0A15B2D35">
-    <w:name w:val="04AB15222C5945A7A6C567F0A15B2D35"/>
-    <w:rsid w:val="00D75973"/>
-  </w:style>
-  <w:style w:type="paragraph" w:customStyle="1" w:styleId="7262719CF2ED401BA6F2F0B825848207">
-    <w:name w:val="7262719CF2ED401BA6F2F0B825848207"/>
-    <w:rsid w:val="00D75973"/>
-  </w:style>
-  <w:style w:type="paragraph" w:customStyle="1" w:styleId="517DE229C18C45059A91761E3FB4300D">
-    <w:name w:val="517DE229C18C45059A91761E3FB4300D"/>
-    <w:rsid w:val="00D75973"/>
-  </w:style>
-  <w:style w:type="paragraph" w:customStyle="1" w:styleId="4CF35E282E04474D98FA763F1CAD7991">
-    <w:name w:val="4CF35E282E04474D98FA763F1CAD7991"/>
-    <w:rsid w:val="00D75973"/>
-  </w:style>
-  <w:style w:type="paragraph" w:customStyle="1" w:styleId="CB3B05BBFBE8493F8ED8C479F2E556C5">
-    <w:name w:val="CB3B05BBFBE8493F8ED8C479F2E556C5"/>
-    <w:rsid w:val="00D75973"/>
-  </w:style>
-  <w:style w:type="paragraph" w:customStyle="1" w:styleId="49F4700A4358490CBCB04BC0506AAF6E">
-    <w:name w:val="49F4700A4358490CBCB04BC0506AAF6E"/>
-    <w:rsid w:val="00D75973"/>
-  </w:style>
-  <w:style w:type="paragraph" w:customStyle="1" w:styleId="31843EA7A65A4C6592C8ECDC955B314B">
-    <w:name w:val="31843EA7A65A4C6592C8ECDC955B314B"/>
-    <w:rsid w:val="00D75973"/>
-  </w:style>
-  <w:style w:type="paragraph" w:customStyle="1" w:styleId="F244B9B73B784025BCBFE382C8E7E23E">
-    <w:name w:val="F244B9B73B784025BCBFE382C8E7E23E"/>
-    <w:rsid w:val="00D75973"/>
-  </w:style>
-  <w:style w:type="paragraph" w:customStyle="1" w:styleId="740A825135E14D5098AFB87792DF114A">
-    <w:name w:val="740A825135E14D5098AFB87792DF114A"/>
-    <w:rsid w:val="00D75973"/>
-  </w:style>
-  <w:style w:type="paragraph" w:customStyle="1" w:styleId="9DE9D3B4E4A246E297EDDED7152A443C">
-    <w:name w:val="9DE9D3B4E4A246E297EDDED7152A443C"/>
-    <w:rsid w:val="00D75973"/>
-  </w:style>
-  <w:style w:type="paragraph" w:customStyle="1" w:styleId="42DD0643A70B4B9BBD9FA05E85B162B4">
-    <w:name w:val="42DD0643A70B4B9BBD9FA05E85B162B4"/>
-    <w:rsid w:val="00D75973"/>
-  </w:style>
-  <w:style w:type="paragraph" w:customStyle="1" w:styleId="700A74C8A6DF4667B236722741C93EBE">
-    <w:name w:val="700A74C8A6DF4667B236722741C93EBE"/>
-    <w:rsid w:val="00D75973"/>
-  </w:style>
-  <w:style w:type="paragraph" w:customStyle="1" w:styleId="E3C5F279717A47099BBE2AF026A5ADD9">
-    <w:name w:val="E3C5F279717A47099BBE2AF026A5ADD9"/>
-    <w:rsid w:val="00D75973"/>
-  </w:style>
-  <w:style w:type="paragraph" w:customStyle="1" w:styleId="14B22EEAA6A84A5CBD4CB1DC1332E174">
-    <w:name w:val="14B22EEAA6A84A5CBD4CB1DC1332E174"/>
-    <w:rsid w:val="00D75973"/>
-  </w:style>
-  <w:style w:type="paragraph" w:customStyle="1" w:styleId="D53016C9A43943728B93516741D5E853">
-    <w:name w:val="D53016C9A43943728B93516741D5E853"/>
-    <w:rsid w:val="00D75973"/>
-  </w:style>
-  <w:style w:type="paragraph" w:customStyle="1" w:styleId="51E93F23167E42449F1BDCE60E7EA170">
-    <w:name w:val="51E93F23167E42449F1BDCE60E7EA170"/>
-    <w:rsid w:val="00D75973"/>
-  </w:style>
-  <w:style w:type="paragraph" w:customStyle="1" w:styleId="E5F2639D00314E78B265FD2E113E2392">
-    <w:name w:val="E5F2639D00314E78B265FD2E113E2392"/>
-    <w:rsid w:val="00D75973"/>
-  </w:style>
-  <w:style w:type="paragraph" w:customStyle="1" w:styleId="A8BA3933609C40B587AED3490A49FF2A">
-    <w:name w:val="A8BA3933609C40B587AED3490A49FF2A"/>
-    <w:rsid w:val="00D75973"/>
-  </w:style>
-  <w:style w:type="paragraph" w:customStyle="1" w:styleId="2BF7F98640644426BD58D906F44A37E5">
-    <w:name w:val="2BF7F98640644426BD58D906F44A37E5"/>
-    <w:rsid w:val="00D75973"/>
-  </w:style>
-  <w:style w:type="paragraph" w:customStyle="1" w:styleId="DDD5F061CDB940089C81B81FBA3477E6">
-    <w:name w:val="DDD5F061CDB940089C81B81FBA3477E6"/>
-    <w:rsid w:val="00D75973"/>
-  </w:style>
-  <w:style w:type="paragraph" w:customStyle="1" w:styleId="23DF548D95944EEFBA9236324E0A479D">
-    <w:name w:val="23DF548D95944EEFBA9236324E0A479D"/>
-    <w:rsid w:val="00D75973"/>
-  </w:style>
-  <w:style w:type="paragraph" w:customStyle="1" w:styleId="7139AA1B5A0A458DA84C6ED0CCD02B75">
-    <w:name w:val="7139AA1B5A0A458DA84C6ED0CCD02B75"/>
-    <w:rsid w:val="00D75973"/>
-  </w:style>
-  <w:style w:type="paragraph" w:customStyle="1" w:styleId="55477FEDF2E64450AB5CC8762F91D04B">
-    <w:name w:val="55477FEDF2E64450AB5CC8762F91D04B"/>
-    <w:rsid w:val="00D75973"/>
-  </w:style>
-  <w:style w:type="paragraph" w:customStyle="1" w:styleId="A4376C619057489791D40E9346D5BA09">
-    <w:name w:val="A4376C619057489791D40E9346D5BA09"/>
-    <w:rsid w:val="00D75973"/>
-  </w:style>
-  <w:style w:type="paragraph" w:customStyle="1" w:styleId="94220BFA77FE44DF86A4E68137C2A841">
-    <w:name w:val="94220BFA77FE44DF86A4E68137C2A841"/>
-    <w:rsid w:val="002F5FFB"/>
-  </w:style>
-  <w:style w:type="paragraph" w:customStyle="1" w:styleId="F19BD8F048A440CABCC21A6A57F1563B">
-    <w:name w:val="F19BD8F048A440CABCC21A6A57F1563B"/>
-    <w:rsid w:val="002F5FFB"/>
-  </w:style>
-  <w:style w:type="paragraph" w:customStyle="1" w:styleId="483055A36659414C90AD326593D475C9">
-    <w:name w:val="483055A36659414C90AD326593D475C9"/>
-    <w:rsid w:val="002F5FFB"/>
-  </w:style>
-  <w:style w:type="paragraph" w:customStyle="1" w:styleId="16510BB58F8E40B097BAE752D90EA737">
-    <w:name w:val="16510BB58F8E40B097BAE752D90EA737"/>
-    <w:rsid w:val="002F5FFB"/>
-  </w:style>
-  <w:style w:type="paragraph" w:customStyle="1" w:styleId="D7485587683F4768A47F90901CA1D3E2">
-    <w:name w:val="D7485587683F4768A47F90901CA1D3E2"/>
-    <w:rsid w:val="002F5FFB"/>
-  </w:style>
-  <w:style w:type="paragraph" w:customStyle="1" w:styleId="5FE0C81F69F3466FB1ED6D16873D4B82">
-    <w:name w:val="5FE0C81F69F3466FB1ED6D16873D4B82"/>
-    <w:rsid w:val="002F5FFB"/>
-  </w:style>
-  <w:style w:type="paragraph" w:customStyle="1" w:styleId="9E2D58E1C487404FB9AD75CF60AD0455">
-    <w:name w:val="9E2D58E1C487404FB9AD75CF60AD0455"/>
-    <w:rsid w:val="002F5FFB"/>
-  </w:style>
-  <w:style w:type="paragraph" w:customStyle="1" w:styleId="B7B00043681D4A5A912D54B37B50BE7E">
-    <w:name w:val="B7B00043681D4A5A912D54B37B50BE7E"/>
-    <w:rsid w:val="002F5FFB"/>
-  </w:style>
-  <w:style w:type="paragraph" w:customStyle="1" w:styleId="95FCADD475F54820B23BA09407B7E47A">
-    <w:name w:val="95FCADD475F54820B23BA09407B7E47A"/>
-    <w:rsid w:val="002F5FFB"/>
-  </w:style>
-  <w:style w:type="paragraph" w:customStyle="1" w:styleId="2A089E9B2E1A47088C8B289C9CB1419C">
-    <w:name w:val="2A089E9B2E1A47088C8B289C9CB1419C"/>
-    <w:rsid w:val="002F5FFB"/>
-  </w:style>
-  <w:style w:type="paragraph" w:customStyle="1" w:styleId="31735530C05F4A75AC544B955C05F50D">
-    <w:name w:val="31735530C05F4A75AC544B955C05F50D"/>
-    <w:rsid w:val="002F5FFB"/>
-  </w:style>
-  <w:style w:type="paragraph" w:customStyle="1" w:styleId="FD10BEDD62374F019C652597D5BF622B">
-    <w:name w:val="FD10BEDD62374F019C652597D5BF622B"/>
-    <w:rsid w:val="002F5FFB"/>
-  </w:style>
-  <w:style w:type="paragraph" w:customStyle="1" w:styleId="DE7B568395C44AC49E5E9C58EEBFA57E">
-    <w:name w:val="DE7B568395C44AC49E5E9C58EEBFA57E"/>
-    <w:rsid w:val="002F5FFB"/>
-  </w:style>
-  <w:style w:type="paragraph" w:customStyle="1" w:styleId="75B4161D8D3F4DE3870F45361BA18F4E">
-    <w:name w:val="75B4161D8D3F4DE3870F45361BA18F4E"/>
-    <w:rsid w:val="002F5FFB"/>
-  </w:style>
-  <w:style w:type="paragraph" w:customStyle="1" w:styleId="2D4349DA2A8743F9A6F0EA9CE3D66419">
-    <w:name w:val="2D4349DA2A8743F9A6F0EA9CE3D66419"/>
-    <w:rsid w:val="002F5FFB"/>
-  </w:style>
-  <w:style w:type="paragraph" w:customStyle="1" w:styleId="73663895D19545158DFE577D467D8FAD">
-    <w:name w:val="73663895D19545158DFE577D467D8FAD"/>
-    <w:rsid w:val="002F5FFB"/>
-  </w:style>
-  <w:style w:type="paragraph" w:customStyle="1" w:styleId="DAEA9D440EAF48B3B76D2C98505AE3F6">
-    <w:name w:val="DAEA9D440EAF48B3B76D2C98505AE3F6"/>
-    <w:rsid w:val="002F5FFB"/>
-  </w:style>
-  <w:style w:type="paragraph" w:customStyle="1" w:styleId="CDA6939F56C14F3A8E316805FD89F1CF">
-    <w:name w:val="CDA6939F56C14F3A8E316805FD89F1CF"/>
-    <w:rsid w:val="002F5FFB"/>
-  </w:style>
-  <w:style w:type="paragraph" w:customStyle="1" w:styleId="36B6E726D0AF4E38B95BC4BA01C0B849">
-    <w:name w:val="36B6E726D0AF4E38B95BC4BA01C0B849"/>
-    <w:rsid w:val="002F5FFB"/>
-  </w:style>
-  <w:style w:type="paragraph" w:customStyle="1" w:styleId="41CE424AEAE94BB68868D809167F85AD">
-    <w:name w:val="41CE424AEAE94BB68868D809167F85AD"/>
-    <w:rsid w:val="002F5FFB"/>
-  </w:style>
-  <w:style w:type="paragraph" w:customStyle="1" w:styleId="006BDE76D2304BA8A2FA65C029969FC4">
-    <w:name w:val="006BDE76D2304BA8A2FA65C029969FC4"/>
-    <w:rsid w:val="002F5FFB"/>
-  </w:style>
-  <w:style w:type="paragraph" w:customStyle="1" w:styleId="6A7BF5A8AB9142CBAF9C18FF3B5D4635">
-    <w:name w:val="6A7BF5A8AB9142CBAF9C18FF3B5D4635"/>
-    <w:rsid w:val="002F5FFB"/>
-  </w:style>
-  <w:style w:type="paragraph" w:customStyle="1" w:styleId="AA976BA9428244A084D7BB8F80D0108D">
-    <w:name w:val="AA976BA9428244A084D7BB8F80D0108D"/>
-    <w:rsid w:val="002F5FFB"/>
-  </w:style>
-  <w:style w:type="paragraph" w:customStyle="1" w:styleId="4B24F649DEF54821A738156D9AD20114">
-    <w:name w:val="4B24F649DEF54821A738156D9AD20114"/>
-    <w:rsid w:val="002F5FFB"/>
-  </w:style>
-</w:styles>
-</file>
-
-<file path=word/glossary/stylesWithEffects.xml><?xml version="1.0" encoding="utf-8"?>
-<w:styles xmlns:wpc="http://schemas.microsoft.com/office/word/2010/wordprocessingCanvas" xmlns:mc="http://schemas.openxmlformats.org/markup-compatibility/2006" xmlns:o="urn:schemas-microsoft-com:office:office" xmlns:r="http://schemas.openxmlformats.org/officeDocument/2006/relationships" xmlns:m="http://schemas.openxmlformats.org/officeDocument/2006/math" xmlns:v="urn:schemas-microsoft-com:vml" xmlns:wp14="http://schemas.microsoft.com/office/word/2010/wordprocessingDrawing" xmlns:wp="http://schemas.openxmlformats.org/drawingml/2006/wordprocessingDrawing" xmlns:w10="urn:schemas-microsoft-com:office:word" xmlns:w="http://schemas.openxmlformats.org/wordprocessingml/2006/main" xmlns:w14="http://schemas.microsoft.com/office/word/2010/wordml" xmlns:wpg="http://schemas.microsoft.com/office/word/2010/wordprocessingGroup" xmlns:wpi="http://schemas.microsoft.com/office/word/2010/wordprocessingInk" xmlns:wne="http://schemas.microsoft.com/office/word/2006/wordml" xmlns:wps="http://schemas.microsoft.com/office/word/2010/wordprocessingShape" mc:Ignorable="w14 wp14">
-  <w:docDefaults>
-    <w:rPrDefault>
-      <w:rPr>
-        <w:rFonts w:asciiTheme="minorHAnsi" w:eastAsiaTheme="minorEastAsia" w:hAnsiTheme="minorHAnsi" w:cstheme="minorBidi"/>
-        <w:sz w:val="22"/>
-        <w:szCs w:val="22"/>
-        <w:lang w:val="en-US" w:eastAsia="en-US" w:bidi="ar-SA"/>
-      </w:rPr>
-    </w:rPrDefault>
-    <w:pPrDefault>
-      <w:pPr>
-        <w:spacing w:after="160" w:line="259" w:lineRule="auto"/>
-      </w:pPr>
-    </w:pPrDefault>
-  </w:docDefaults>
-  <w:latentStyles w:defLockedState="0" w:defUIPriority="99" w:defSemiHidden="1" w:defUnhideWhenUsed="1" w:defQFormat="0" w:count="267">
-    <w:lsdException w:name="Normal" w:semiHidden="0" w:uiPriority="0" w:unhideWhenUsed="0" w:qFormat="1"/>
-    <w:lsdException w:name="heading 1" w:semiHidden="0" w:uiPriority="9" w:unhideWhenUsed="0" w:qFormat="1"/>
-    <w:lsdException w:name="heading 2" w:uiPriority="9" w:qFormat="1"/>
-    <w:lsdException w:name="heading 3" w:uiPriority="9" w:qFormat="1"/>
-    <w:lsdException w:name="heading 4" w:uiPriority="9" w:qFormat="1"/>
-    <w:lsdException w:name="heading 5" w:uiPriority="9" w:qFormat="1"/>
-    <w:lsdException w:name="heading 6" w:uiPriority="9" w:qFormat="1"/>
-    <w:lsdException w:name="heading 7" w:uiPriority="9" w:qFormat="1"/>
-    <w:lsdException w:name="heading 8" w:uiPriority="9" w:qFormat="1"/>
-    <w:lsdException w:name="heading 9" w:uiPriority="9" w:qFormat="1"/>
-    <w:lsdException w:name="toc 1" w:uiPriority="39"/>
-    <w:lsdException w:name="toc 2" w:uiPriority="39"/>
-    <w:lsdException w:name="toc 3" w:uiPriority="39"/>
-    <w:lsdException w:name="toc 4" w:uiPriority="39"/>
-    <w:lsdException w:name="toc 5" w:uiPriority="39"/>
-    <w:lsdException w:name="toc 6" w:uiPriority="39"/>
-    <w:lsdException w:name="toc 7" w:uiPriority="39"/>
-    <w:lsdException w:name="toc 8" w:uiPriority="39"/>
-    <w:lsdException w:name="toc 9" w:uiPriority="39"/>
-    <w:lsdException w:name="caption" w:uiPriority="35" w:qFormat="1"/>
-    <w:lsdException w:name="Title" w:semiHidden="0" w:uiPriority="10" w:unhideWhenUsed="0" w:qFormat="1"/>
-    <w:lsdException w:name="Default Paragraph Font" w:uiPriority="1"/>
-    <w:lsdException w:name="Subtitle" w:semiHidden="0" w:uiPriority="11" w:unhideWhenUsed="0" w:qFormat="1"/>
-    <w:lsdException w:name="Strong" w:semiHidden="0" w:uiPriority="22" w:unhideWhenUsed="0" w:qFormat="1"/>
-    <w:lsdException w:name="Emphasis" w:semiHidden="0" w:uiPriority="20" w:unhideWhenUsed="0" w:qFormat="1"/>
-    <w:lsdException w:name="Table Grid" w:semiHidden="0" w:uiPriority="39" w:unhideWhenUsed="0"/>
-    <w:lsdException w:name="Placeholder Text" w:unhideWhenUsed="0"/>
-    <w:lsdException w:name="No Spacing" w:semiHidden="0" w:uiPriority="1" w:unhideWhenUsed="0" w:qFormat="1"/>
-    <w:lsdException w:name="Light Shading" w:semiHidden="0" w:uiPriority="60" w:unhideWhenUsed="0"/>
-    <w:lsdException w:name="Light List" w:semiHidden="0" w:uiPriority="61" w:unhideWhenUsed="0"/>
-    <w:lsdException w:name="Light Grid" w:semiHidden="0" w:uiPriority="62" w:unhideWhenUsed="0"/>
-    <w:lsdException w:name="Medium Shading 1" w:semiHidden="0" w:uiPriority="63" w:unhideWhenUsed="0"/>
-    <w:lsdException w:name="Medium Shading 2" w:semiHidden="0" w:uiPriority="64" w:unhideWhenUsed="0"/>
-    <w:lsdException w:name="Medium List 1" w:semiHidden="0" w:uiPriority="65" w:unhideWhenUsed="0"/>
-    <w:lsdException w:name="Medium List 2" w:semiHidden="0" w:uiPriority="66" w:unhideWhenUsed="0"/>
-    <w:lsdException w:name="Medium Grid 1" w:semiHidden="0" w:uiPriority="67" w:unhideWhenUsed="0"/>
-    <w:lsdException w:name="Medium Grid 2" w:semiHidden="0" w:uiPriority="68" w:unhideWhenUsed="0"/>
-    <w:lsdException w:name="Medium Grid 3" w:semiHidden="0" w:uiPriority="69" w:unhideWhenUsed="0"/>
-    <w:lsdException w:name="Dark List" w:semiHidden="0" w:uiPriority="70" w:unhideWhenUsed="0"/>
-    <w:lsdException w:name="Colorful Shading" w:semiHidden="0" w:uiPriority="71" w:unhideWhenUsed="0"/>
-    <w:lsdException w:name="Colorful List" w:semiHidden="0" w:uiPriority="72" w:unhideWhenUsed="0"/>
-    <w:lsdException w:name="Colorful Grid" w:semiHidden="0" w:uiPriority="73" w:unhideWhenUsed="0"/>
-    <w:lsdException w:name="Light Shading Accent 1" w:semiHidden="0" w:uiPriority="60" w:unhideWhenUsed="0"/>
-    <w:lsdException w:name="Light List Accent 1" w:semiHidden="0" w:uiPriority="61" w:unhideWhenUsed="0"/>
-    <w:lsdException w:name="Light Grid Accent 1" w:semiHidden="0" w:uiPriority="62" w:unhideWhenUsed="0"/>
-    <w:lsdException w:name="Medium Shading 1 Accent 1" w:semiHidden="0" w:uiPriority="63" w:unhideWhenUsed="0"/>
-    <w:lsdException w:name="Medium Shading 2 Accent 1" w:semiHidden="0" w:uiPriority="64" w:unhideWhenUsed="0"/>
-    <w:lsdException w:name="Medium List 1 Accent 1" w:semiHidden="0" w:uiPriority="65" w:unhideWhenUsed="0"/>
-    <w:lsdException w:name="Revision" w:unhideWhenUsed="0"/>
-    <w:lsdException w:name="List Paragraph" w:semiHidden="0" w:uiPriority="34" w:unhideWhenUsed="0" w:qFormat="1"/>
-    <w:lsdException w:name="Quote" w:semiHidden="0" w:uiPriority="29" w:unhideWhenUsed="0" w:qFormat="1"/>
-    <w:lsdException w:name="Intense Quote" w:semiHidden="0" w:uiPriority="30" w:unhideWhenUsed="0" w:qFormat="1"/>
-    <w:lsdException w:name="Medium List 2 Accent 1" w:semiHidden="0" w:uiPriority="66" w:unhideWhenUsed="0"/>
-    <w:lsdException w:name="Medium Grid 1 Accent 1" w:semiHidden="0" w:uiPriority="67" w:unhideWhenUsed="0"/>
-    <w:lsdException w:name="Medium Grid 2 Accent 1" w:semiHidden="0" w:uiPriority="68" w:unhideWhenUsed="0"/>
-    <w:lsdException w:name="Medium Grid 3 Accent 1" w:semiHidden="0" w:uiPriority="69" w:unhideWhenUsed="0"/>
-    <w:lsdException w:name="Dark List Accent 1" w:semiHidden="0" w:uiPriority="70" w:unhideWhenUsed="0"/>
-    <w:lsdException w:name="Colorful Shading Accent 1" w:semiHidden="0" w:uiPriority="71" w:unhideWhenUsed="0"/>
-    <w:lsdException w:name="Colorful List Accent 1" w:semiHidden="0" w:uiPriority="72" w:unhideWhenUsed="0"/>
-    <w:lsdException w:name="Colorful Grid Accent 1" w:semiHidden="0" w:uiPriority="73" w:unhideWhenUsed="0"/>
-    <w:lsdException w:name="Light Shading Accent 2" w:semiHidden="0" w:uiPriority="60" w:unhideWhenUsed="0"/>
-    <w:lsdException w:name="Light List Accent 2" w:semiHidden="0" w:uiPriority="61" w:unhideWhenUsed="0"/>
-    <w:lsdException w:name="Light Grid Accent 2" w:semiHidden="0" w:uiPriority="62" w:unhideWhenUsed="0"/>
-    <w:lsdException w:name="Medium Shading 1 Accent 2" w:semiHidden="0" w:uiPriority="63" w:unhideWhenUsed="0"/>
-    <w:lsdException w:name="Medium Shading 2 Accent 2" w:semiHidden="0" w:uiPriority="64" w:unhideWhenUsed="0"/>
-    <w:lsdException w:name="Medium List 1 Accent 2" w:semiHidden="0" w:uiPriority="65" w:unhideWhenUsed="0"/>
-    <w:lsdException w:name="Medium List 2 Accent 2" w:semiHidden="0" w:uiPriority="66" w:unhideWhenUsed="0"/>
-    <w:lsdException w:name="Medium Grid 1 Accent 2" w:semiHidden="0" w:uiPriority="67" w:unhideWhenUsed="0"/>
-    <w:lsdException w:name="Medium Grid 2 Accent 2" w:semiHidden="0" w:uiPriority="68" w:unhideWhenUsed="0"/>
-    <w:lsdException w:name="Medium Grid 3 Accent 2" w:semiHidden="0" w:uiPriority="69" w:unhideWhenUsed="0"/>
-    <w:lsdException w:name="Dark List Accent 2" w:semiHidden="0" w:uiPriority="70" w:unhideWhenUsed="0"/>
-    <w:lsdException w:name="Colorful Shading Accent 2" w:semiHidden="0" w:uiPriority="71" w:unhideWhenUsed="0"/>
-    <w:lsdException w:name="Colorful List Accent 2" w:semiHidden="0" w:uiPriority="72" w:unhideWhenUsed="0"/>
-    <w:lsdException w:name="Colorful Grid Accent 2" w:semiHidden="0" w:uiPriority="73" w:unhideWhenUsed="0"/>
-    <w:lsdException w:name="Light Shading Accent 3" w:semiHidden="0" w:uiPriority="60" w:unhideWhenUsed="0"/>
-    <w:lsdException w:name="Light List Accent 3" w:semiHidden="0" w:uiPriority="61" w:unhideWhenUsed="0"/>
-    <w:lsdException w:name="Light Grid Accent 3" w:semiHidden="0" w:uiPriority="62" w:unhideWhenUsed="0"/>
-    <w:lsdException w:name="Medium Shading 1 Accent 3" w:semiHidden="0" w:uiPriority="63" w:unhideWhenUsed="0"/>
-    <w:lsdException w:name="Medium Shading 2 Accent 3" w:semiHidden="0" w:uiPriority="64" w:unhideWhenUsed="0"/>
-    <w:lsdException w:name="Medium List 1 Accent 3" w:semiHidden="0" w:uiPriority="65" w:unhideWhenUsed="0"/>
-    <w:lsdException w:name="Medium List 2 Accent 3" w:semiHidden="0" w:uiPriority="66" w:unhideWhenUsed="0"/>
-    <w:lsdException w:name="Medium Grid 1 Accent 3" w:semiHidden="0" w:uiPriority="67" w:unhideWhenUsed="0"/>
-    <w:lsdException w:name="Medium Grid 2 Accent 3" w:semiHidden="0" w:uiPriority="68" w:unhideWhenUsed="0"/>
-    <w:lsdException w:name="Medium Grid 3 Accent 3" w:semiHidden="0" w:uiPriority="69" w:unhideWhenUsed="0"/>
-    <w:lsdException w:name="Dark List Accent 3" w:semiHidden="0" w:uiPriority="70" w:unhideWhenUsed="0"/>
-    <w:lsdException w:name="Colorful Shading Accent 3" w:semiHidden="0" w:uiPriority="71" w:unhideWhenUsed="0"/>
-    <w:lsdException w:name="Colorful List Accent 3" w:semiHidden="0" w:uiPriority="72" w:unhideWhenUsed="0"/>
-    <w:lsdException w:name="Colorful Grid Accent 3" w:semiHidden="0" w:uiPriority="73" w:unhideWhenUsed="0"/>
-    <w:lsdException w:name="Light Shading Accent 4" w:semiHidden="0" w:uiPriority="60" w:unhideWhenUsed="0"/>
-    <w:lsdException w:name="Light List Accent 4" w:semiHidden="0" w:uiPriority="61" w:unhideWhenUsed="0"/>
-    <w:lsdException w:name="Light Grid Accent 4" w:semiHidden="0" w:uiPriority="62" w:unhideWhenUsed="0"/>
-    <w:lsdException w:name="Medium Shading 1 Accent 4" w:semiHidden="0" w:uiPriority="63" w:unhideWhenUsed="0"/>
-    <w:lsdException w:name="Medium Shading 2 Accent 4" w:semiHidden="0" w:uiPriority="64" w:unhideWhenUsed="0"/>
-    <w:lsdException w:name="Medium List 1 Accent 4" w:semiHidden="0" w:uiPriority="65" w:unhideWhenUsed="0"/>
-    <w:lsdException w:name="Medium List 2 Accent 4" w:semiHidden="0" w:uiPriority="66" w:unhideWhenUsed="0"/>
-    <w:lsdException w:name="Medium Grid 1 Accent 4" w:semiHidden="0" w:uiPriority="67" w:unhideWhenUsed="0"/>
-    <w:lsdException w:name="Medium Grid 2 Accent 4" w:semiHidden="0" w:uiPriority="68" w:unhideWhenUsed="0"/>
-    <w:lsdException w:name="Medium Grid 3 Accent 4" w:semiHidden="0" w:uiPriority="69" w:unhideWhenUsed="0"/>
-    <w:lsdException w:name="Dark List Accent 4" w:semiHidden="0" w:uiPriority="70" w:unhideWhenUsed="0"/>
-    <w:lsdException w:name="Colorful Shading Accent 4" w:semiHidden="0" w:uiPriority="71" w:unhideWhenUsed="0"/>
-    <w:lsdException w:name="Colorful List Accent 4" w:semiHidden="0" w:uiPriority="72" w:unhideWhenUsed="0"/>
-    <w:lsdException w:name="Colorful Grid Accent 4" w:semiHidden="0" w:uiPriority="73" w:unhideWhenUsed="0"/>
-    <w:lsdException w:name="Light Shading Accent 5" w:semiHidden="0" w:uiPriority="60" w:unhideWhenUsed="0"/>
-    <w:lsdException w:name="Light List Accent 5" w:semiHidden="0" w:uiPriority="61" w:unhideWhenUsed="0"/>
-    <w:lsdException w:name="Light Grid Accent 5" w:semiHidden="0" w:uiPriority="62" w:unhideWhenUsed="0"/>
-    <w:lsdException w:name="Medium Shading 1 Accent 5" w:semiHidden="0" w:uiPriority="63" w:unhideWhenUsed="0"/>
-    <w:lsdException w:name="Medium Shading 2 Accent 5" w:semiHidden="0" w:uiPriority="64" w:unhideWhenUsed="0"/>
-    <w:lsdException w:name="Medium List 1 Accent 5" w:semiHidden="0" w:uiPriority="65" w:unhideWhenUsed="0"/>
-    <w:lsdException w:name="Medium List 2 Accent 5" w:semiHidden="0" w:uiPriority="66" w:unhideWhenUsed="0"/>
-    <w:lsdException w:name="Medium Grid 1 Accent 5" w:semiHidden="0" w:uiPriority="67" w:unhideWhenUsed="0"/>
-    <w:lsdException w:name="Medium Grid 2 Accent 5" w:semiHidden="0" w:uiPriority="68" w:unhideWhenUsed="0"/>
-    <w:lsdException w:name="Medium Grid 3 Accent 5" w:semiHidden="0" w:uiPriority="69" w:unhideWhenUsed="0"/>
-    <w:lsdException w:name="Dark List Accent 5" w:semiHidden="0" w:uiPriority="70" w:unhideWhenUsed="0"/>
-    <w:lsdException w:name="Colorful Shading Accent 5" w:semiHidden="0" w:uiPriority="71" w:unhideWhenUsed="0"/>
-    <w:lsdException w:name="Colorful List Accent 5" w:semiHidden="0" w:uiPriority="72" w:unhideWhenUsed="0"/>
-    <w:lsdException w:name="Colorful Grid Accent 5" w:semiHidden="0" w:uiPriority="73" w:unhideWhenUsed="0"/>
-    <w:lsdException w:name="Light Shading Accent 6" w:semiHidden="0" w:uiPriority="60" w:unhideWhenUsed="0"/>
-    <w:lsdException w:name="Light List Accent 6" w:semiHidden="0" w:uiPriority="61" w:unhideWhenUsed="0"/>
-    <w:lsdException w:name="Light Grid Accent 6" w:semiHidden="0" w:uiPriority="62" w:unhideWhenUsed="0"/>
-    <w:lsdException w:name="Medium Shading 1 Accent 6" w:semiHidden="0" w:uiPriority="63" w:unhideWhenUsed="0"/>
-    <w:lsdException w:name="Medium Shading 2 Accent 6" w:semiHidden="0" w:uiPriority="64" w:unhideWhenUsed="0"/>
-    <w:lsdException w:name="Medium List 1 Accent 6" w:semiHidden="0" w:uiPriority="65" w:unhideWhenUsed="0"/>
-    <w:lsdException w:name="Medium List 2 Accent 6" w:semiHidden="0" w:uiPriority="66" w:unhideWhenUsed="0"/>
-    <w:lsdException w:name="Medium Grid 1 Accent 6" w:semiHidden="0" w:uiPriority="67" w:unhideWhenUsed="0"/>
-    <w:lsdException w:name="Medium Grid 2 Accent 6" w:semiHidden="0" w:uiPriority="68" w:unhideWhenUsed="0"/>
-    <w:lsdException w:name="Medium Grid 3 Accent 6" w:semiHidden="0" w:uiPriority="69" w:unhideWhenUsed="0"/>
-    <w:lsdException w:name="Dark List Accent 6" w:semiHidden="0" w:uiPriority="70" w:unhideWhenUsed="0"/>
-    <w:lsdException w:name="Colorful Shading Accent 6" w:semiHidden="0" w:uiPriority="71" w:unhideWhenUsed="0"/>
-    <w:lsdException w:name="Colorful List Accent 6" w:semiHidden="0" w:uiPriority="72" w:unhideWhenUsed="0"/>
-    <w:lsdException w:name="Colorful Grid Accent 6" w:semiHidden="0" w:uiPriority="73" w:unhideWhenUsed="0"/>
-    <w:lsdException w:name="Subtle Emphasis" w:semiHidden="0" w:uiPriority="19" w:unhideWhenUsed="0" w:qFormat="1"/>
-    <w:lsdException w:name="Intense Emphasis" w:semiHidden="0" w:uiPriority="21" w:unhideWhenUsed="0" w:qFormat="1"/>
-    <w:lsdException w:name="Subtle Reference" w:semiHidden="0" w:uiPriority="31" w:unhideWhenUsed="0" w:qFormat="1"/>
-    <w:lsdException w:name="Intense Reference" w:semiHidden="0" w:uiPriority="32" w:unhideWhenUsed="0" w:qFormat="1"/>
-    <w:lsdException w:name="Book Title" w:semiHidden="0" w:uiPriority="33" w:unhideWhenUsed="0" w:qFormat="1"/>
-    <w:lsdException w:name="Bibliography" w:uiPriority="37"/>
-    <w:lsdException w:name="TOC Heading" w:uiPriority="39" w:qFormat="1"/>
+  <w:latentStyles w:defLockedState="0" w:defUIPriority="99" w:defSemiHidden="0" w:defUnhideWhenUsed="0" w:defQFormat="0" w:count="371">
+    <w:lsdException w:name="Normal" w:uiPriority="0" w:qFormat="1"/>
+    <w:lsdException w:name="heading 1" w:uiPriority="9" w:qFormat="1"/>
+    <w:lsdException w:name="heading 2" w:semiHidden="1" w:uiPriority="9" w:unhideWhenUsed="1" w:qFormat="1"/>
+    <w:lsdException w:name="heading 3" w:semiHidden="1" w:uiPriority="9" w:unhideWhenUsed="1" w:qFormat="1"/>
+    <w:lsdException w:name="heading 4" w:semiHidden="1" w:uiPriority="9" w:unhideWhenUsed="1" w:qFormat="1"/>
+    <w:lsdException w:name="heading 5" w:semiHidden="1" w:uiPriority="9" w:unhideWhenUsed="1" w:qFormat="1"/>
+    <w:lsdException w:name="heading 6" w:semiHidden="1" w:uiPriority="9" w:unhideWhenUsed="1" w:qFormat="1"/>
+    <w:lsdException w:name="heading 7" w:semiHidden="1" w:uiPriority="9" w:unhideWhenUsed="1" w:qFormat="1"/>
+    <w:lsdException w:name="heading 8" w:semiHidden="1" w:uiPriority="9" w:unhideWhenUsed="1" w:qFormat="1"/>
+    <w:lsdException w:name="heading 9" w:semiHidden="1" w:uiPriority="9" w:unhideWhenUsed="1" w:qFormat="1"/>
+    <w:lsdException w:name="index 1" w:semiHidden="1" w:unhideWhenUsed="1"/>
+    <w:lsdException w:name="index 2" w:semiHidden="1" w:unhideWhenUsed="1"/>
+    <w:lsdException w:name="index 3" w:semiHidden="1" w:unhideWhenUsed="1"/>
+    <w:lsdException w:name="index 4" w:semiHidden="1" w:unhideWhenUsed="1"/>
+    <w:lsdException w:name="index 5" w:semiHidden="1" w:unhideWhenUsed="1"/>
+    <w:lsdException w:name="index 6" w:semiHidden="1" w:unhideWhenUsed="1"/>
+    <w:lsdException w:name="index 7" w:semiHidden="1" w:unhideWhenUsed="1"/>
+    <w:lsdException w:name="index 8" w:semiHidden="1" w:unhideWhenUsed="1"/>
+    <w:lsdException w:name="index 9" w:semiHidden="1" w:unhideWhenUsed="1"/>
+    <w:lsdException w:name="toc 1" w:semiHidden="1" w:uiPriority="39" w:unhideWhenUsed="1"/>
+    <w:lsdException w:name="toc 2" w:semiHidden="1" w:uiPriority="39" w:unhideWhenUsed="1"/>
+    <w:lsdException w:name="toc 3" w:semiHidden="1" w:uiPriority="39" w:unhideWhenUsed="1"/>
+    <w:lsdException w:name="toc 4" w:semiHidden="1" w:uiPriority="39" w:unhideWhenUsed="1"/>
+    <w:lsdException w:name="toc 5" w:semiHidden="1" w:uiPriority="39" w:unhideWhenUsed="1"/>
+    <w:lsdException w:name="toc 6" w:semiHidden="1" w:uiPriority="39" w:unhideWhenUsed="1"/>
+    <w:lsdException w:name="toc 7" w:semiHidden="1" w:uiPriority="39" w:unhideWhenUsed="1"/>
+    <w:lsdException w:name="toc 8" w:semiHidden="1" w:uiPriority="39" w:unhideWhenUsed="1"/>
+    <w:lsdException w:name="toc 9" w:semiHidden="1" w:uiPriority="39" w:unhideWhenUsed="1"/>
+    <w:lsdException w:name="Normal Indent" w:semiHidden="1" w:unhideWhenUsed="1"/>
+    <w:lsdException w:name="footnote text" w:semiHidden="1" w:unhideWhenUsed="1"/>
+    <w:lsdException w:name="annotation text" w:semiHidden="1" w:unhideWhenUsed="1"/>
+    <w:lsdException w:name="header" w:semiHidden="1" w:unhideWhenUsed="1"/>
+    <w:lsdException w:name="footer" w:semiHidden="1" w:unhideWhenUsed="1"/>
+    <w:lsdException w:name="index heading" w:semiHidden="1" w:unhideWhenUsed="1"/>
+    <w:lsdException w:name="caption" w:semiHidden="1" w:uiPriority="35" w:unhideWhenUsed="1" w:qFormat="1"/>
+    <w:lsdException w:name="table of figures" w:semiHidden="1" w:unhideWhenUsed="1"/>
+    <w:lsdException w:name="envelope address" w:semiHidden="1" w:unhideWhenUsed="1"/>
+    <w:lsdException w:name="envelope return" w:semiHidden="1" w:unhideWhenUsed="1"/>
+    <w:lsdException w:name="footnote reference" w:semiHidden="1" w:unhideWhenUsed="1"/>
+    <w:lsdException w:name="annotation reference" w:semiHidden="1" w:unhideWhenUsed="1"/>
+    <w:lsdException w:name="line number" w:semiHidden="1" w:unhideWhenUsed="1"/>
+    <w:lsdException w:name="page number" w:semiHidden="1" w:unhideWhenUsed="1"/>
+    <w:lsdException w:name="endnote reference" w:semiHidden="1" w:unhideWhenUsed="1"/>
+    <w:lsdException w:name="endnote text" w:semiHidden="1" w:unhideWhenUsed="1"/>
+    <w:lsdException w:name="table of authorities" w:semiHidden="1" w:unhideWhenUsed="1"/>
+    <w:lsdException w:name="macro" w:semiHidden="1" w:unhideWhenUsed="1"/>
+    <w:lsdException w:name="toa heading" w:semiHidden="1" w:unhideWhenUsed="1"/>
+    <w:lsdException w:name="List" w:semiHidden="1" w:unhideWhenUsed="1"/>
+    <w:lsdException w:name="List Bullet" w:semiHidden="1" w:unhideWhenUsed="1"/>
+    <w:lsdException w:name="List Number" w:semiHidden="1" w:unhideWhenUsed="1"/>
+    <w:lsdException w:name="List 2" w:semiHidden="1" w:unhideWhenUsed="1"/>
+    <w:lsdException w:name="List 3" w:semiHidden="1" w:unhideWhenUsed="1"/>
+    <w:lsdException w:name="List 4" w:semiHidden="1" w:unhideWhenUsed="1"/>
+    <w:lsdException w:name="List 5" w:semiHidden="1" w:unhideWhenUsed="1"/>
+    <w:lsdException w:name="List Bullet 2" w:semiHidden="1" w:unhideWhenUsed="1"/>
+    <w:lsdException w:name="List Bullet 3" w:semiHidden="1" w:unhideWhenUsed="1"/>
+    <w:lsdException w:name="List Bullet 4" w:semiHidden="1" w:unhideWhenUsed="1"/>
+    <w:lsdException w:name="List Bullet 5" w:semiHidden="1" w:unhideWhenUsed="1"/>
+    <w:lsdException w:name="List Number 2" w:semiHidden="1" w:unhideWhenUsed="1"/>
+    <w:lsdException w:name="List Number 3" w:semiHidden="1" w:unhideWhenUsed="1"/>
+    <w:lsdException w:name="List Number 4" w:semiHidden="1" w:unhideWhenUsed="1"/>
+    <w:lsdException w:name="List Number 5" w:semiHidden="1" w:unhideWhenUsed="1"/>
+    <w:lsdException w:name="Title" w:uiPriority="10" w:qFormat="1"/>
+    <w:lsdException w:name="Closing" w:semiHidden="1" w:unhideWhenUsed="1"/>
+    <w:lsdException w:name="Signature" w:semiHidden="1" w:unhideWhenUsed="1"/>
+    <w:lsdException w:name="Default Paragraph Font" w:semiHidden="1" w:uiPriority="1" w:unhideWhenUsed="1"/>
+    <w:lsdException w:name="Body Text" w:semiHidden="1" w:unhideWhenUsed="1"/>
+    <w:lsdException w:name="Body Text Indent" w:semiHidden="1" w:unhideWhenUsed="1"/>
+    <w:lsdException w:name="List Continue" w:semiHidden="1" w:unhideWhenUsed="1"/>
+    <w:lsdException w:name="List Continue 2" w:semiHidden="1" w:unhideWhenUsed="1"/>
+    <w:lsdException w:name="List Continue 3" w:semiHidden="1" w:unhideWhenUsed="1"/>
+    <w:lsdException w:name="List Continue 4" w:semiHidden="1" w:unhideWhenUsed="1"/>
+    <w:lsdException w:name="List Continue 5" w:semiHidden="1" w:unhideWhenUsed="1"/>
+    <w:lsdException w:name="Message Header" w:semiHidden="1" w:unhideWhenUsed="1"/>
+    <w:lsdException w:name="Subtitle" w:uiPriority="11" w:qFormat="1"/>
+    <w:lsdException w:name="Salutation" w:semiHidden="1" w:unhideWhenUsed="1"/>
+    <w:lsdException w:name="Date" w:semiHidden="1" w:unhideWhenUsed="1"/>
+    <w:lsdException w:name="Body Text First Indent" w:semiHidden="1" w:unhideWhenUsed="1"/>
+    <w:lsdException w:name="Body Text First Indent 2" w:semiHidden="1" w:unhideWhenUsed="1"/>
+    <w:lsdException w:name="Note Heading" w:semiHidden="1" w:unhideWhenUsed="1"/>
+    <w:lsdException w:name="Body Text 2" w:semiHidden="1" w:unhideWhenUsed="1"/>
+    <w:lsdException w:name="Body Text 3" w:semiHidden="1" w:unhideWhenUsed="1"/>
+    <w:lsdException w:name="Body Text Indent 2" w:semiHidden="1" w:unhideWhenUsed="1"/>
+    <w:lsdException w:name="Body Text Indent 3" w:semiHidden="1" w:unhideWhenUsed="1"/>
+    <w:lsdException w:name="Block Text" w:semiHidden="1" w:unhideWhenUsed="1"/>
+    <w:lsdException w:name="Hyperlink" w:semiHidden="1" w:unhideWhenUsed="1"/>
+    <w:lsdException w:name="FollowedHyperlink" w:semiHidden="1" w:unhideWhenUsed="1"/>
+    <w:lsdException w:name="Strong" w:uiPriority="22" w:qFormat="1"/>
+    <w:lsdException w:name="Emphasis" w:uiPriority="20" w:qFormat="1"/>
+    <w:lsdException w:name="Document Map" w:semiHidden="1" w:unhideWhenUsed="1"/>
+    <w:lsdException w:name="Plain Text" w:semiHidden="1" w:unhideWhenUsed="1"/>
+    <w:lsdException w:name="E-mail Signature" w:semiHidden="1" w:unhideWhenUsed="1"/>
+    <w:lsdException w:name="HTML Top of Form" w:semiHidden="1" w:unhideWhenUsed="1"/>
+    <w:lsdException w:name="HTML Bottom of Form" w:semiHidden="1" w:unhideWhenUsed="1"/>
+    <w:lsdException w:name="Normal (Web)" w:semiHidden="1" w:unhideWhenUsed="1"/>
+    <w:lsdException w:name="HTML Acronym" w:semiHidden="1" w:unhideWhenUsed="1"/>
+    <w:lsdException w:name="HTML Address" w:semiHidden="1" w:unhideWhenUsed="1"/>
+    <w:lsdException w:name="HTML Cite" w:semiHidden="1" w:unhideWhenUsed="1"/>
+    <w:lsdException w:name="HTML Code" w:semiHidden="1" w:unhideWhenUsed="1"/>
+    <w:lsdException w:name="HTML Definition" w:semiHidden="1" w:unhideWhenUsed="1"/>
+    <w:lsdException w:name="HTML Keyboard" w:semiHidden="1" w:unhideWhenUsed="1"/>
+    <w:lsdException w:name="HTML Preformatted" w:semiHidden="1" w:unhideWhenUsed="1"/>
+    <w:lsdException w:name="HTML Sample" w:semiHidden="1" w:unhideWhenUsed="1"/>
+    <w:lsdException w:name="HTML Typewriter" w:semiHidden="1" w:unhideWhenUsed="1"/>
+    <w:lsdException w:name="HTML Variable" w:semiHidden="1" w:unhideWhenUsed="1"/>
+    <w:lsdException w:name="Normal Table" w:semiHidden="1" w:unhideWhenUsed="1"/>
+    <w:lsdException w:name="annotation subject" w:semiHidden="1" w:unhideWhenUsed="1"/>
+    <w:lsdException w:name="No List" w:semiHidden="1" w:unhideWhenUsed="1"/>
+    <w:lsdException w:name="Outline List 1" w:semiHidden="1" w:unhideWhenUsed="1"/>
+    <w:lsdException w:name="Outline List 2" w:semiHidden="1" w:unhideWhenUsed="1"/>
+    <w:lsdException w:name="Outline List 3" w:semiHidden="1" w:unhideWhenUsed="1"/>
+    <w:lsdException w:name="Table Simple 1" w:semiHidden="1" w:unhideWhenUsed="1"/>
+    <w:lsdException w:name="Table Simple 2" w:semiHidden="1" w:unhideWhenUsed="1"/>
+    <w:lsdException w:name="Table Simple 3" w:semiHidden="1" w:unhideWhenUsed="1"/>
+    <w:lsdException w:name="Table Classic 1" w:semiHidden="1" w:unhideWhenUsed="1"/>
+    <w:lsdException w:name="Table Classic 2" w:semiHidden="1" w:unhideWhenUsed="1"/>
+    <w:lsdException w:name="Table Classic 3" w:semiHidden="1" w:unhideWhenUsed="1"/>
+    <w:lsdException w:name="Table Classic 4" w:semiHidden="1" w:unhideWhenUsed="1"/>
+    <w:lsdException w:name="Table Colorful 1" w:semiHidden="1" w:unhideWhenUsed="1"/>
+    <w:lsdException w:name="Table Colorful 2" w:semiHidden="1" w:unhideWhenUsed="1"/>
+    <w:lsdException w:name="Table Colorful 3" w:semiHidden="1" w:unhideWhenUsed="1"/>
+    <w:lsdException w:name="Table Columns 1" w:semiHidden="1" w:unhideWhenUsed="1"/>
+    <w:lsdException w:name="Table Columns 2" w:semiHidden="1" w:unhideWhenUsed="1"/>
+    <w:lsdException w:name="Table Columns 3" w:semiHidden="1" w:unhideWhenUsed="1"/>
+    <w:lsdException w:name="Table Columns 4" w:semiHidden="1" w:unhideWhenUsed="1"/>
+    <w:lsdException w:name="Table Columns 5" w:semiHidden="1" w:unhideWhenUsed="1"/>
+    <w:lsdException w:name="Table Grid 1" w:semiHidden="1" w:unhideWhenUsed="1"/>
+    <w:lsdException w:name="Table Grid 2" w:semiHidden="1" w:unhideWhenUsed="1"/>
+    <w:lsdException w:name="Table Grid 3" w:semiHidden="1" w:unhideWhenUsed="1"/>
+    <w:lsdException w:name="Table Grid 4" w:semiHidden="1" w:unhideWhenUsed="1"/>
+    <w:lsdException w:name="Table Grid 5" w:semiHidden="1" w:unhideWhenUsed="1"/>
+    <w:lsdException w:name="Table Grid 6" w:semiHidden="1" w:unhideWhenUsed="1"/>
+    <w:lsdException w:name="Table Grid 7" w:semiHidden="1" w:unhideWhenUsed="1"/>
+    <w:lsdException w:name="Table Grid 8" w:semiHidden="1" w:unhideWhenUsed="1"/>
+    <w:lsdException w:name="Table List 1" w:semiHidden="1" w:unhideWhenUsed="1"/>
+    <w:lsdException w:name="Table List 2" w:semiHidden="1" w:unhideWhenUsed="1"/>
+    <w:lsdException w:name="Table List 3" w:semiHidden="1" w:unhideWhenUsed="1"/>
+    <w:lsdException w:name="Table List 4" w:semiHidden="1" w:unhideWhenUsed="1"/>
+    <w:lsdException w:name="Table List 5" w:semiHidden="1" w:unhideWhenUsed="1"/>
+    <w:lsdException w:name="Table List 6" w:semiHidden="1" w:unhideWhenUsed="1"/>
+    <w:lsdException w:name="Table List 7" w:semiHidden="1" w:unhideWhenUsed="1"/>
+    <w:lsdException w:name="Table List 8" w:semiHidden="1" w:unhideWhenUsed="1"/>
+    <w:lsdException w:name="Table 3D effects 1" w:semiHidden="1" w:unhideWhenUsed="1"/>
+    <w:lsdException w:name="Table 3D effects 2" w:semiHidden="1" w:unhideWhenUsed="1"/>
+    <w:lsdException w:name="Table 3D effects 3" w:semiHidden="1" w:unhideWhenUsed="1"/>
+    <w:lsdException w:name="Table Contemporary" w:semiHidden="1" w:unhideWhenUsed="1"/>
+    <w:lsdException w:name="Table Elegant" w:semiHidden="1" w:unhideWhenUsed="1"/>
+    <w:lsdException w:name="Table Professional" w:semiHidden="1" w:unhideWhenUsed="1"/>
+    <w:lsdException w:name="Table Subtle 1" w:semiHidden="1" w:unhideWhenUsed="1"/>
+    <w:lsdException w:name="Table Subtle 2" w:semiHidden="1" w:unhideWhenUsed="1"/>
+    <w:lsdException w:name="Table Web 1" w:semiHidden="1" w:unhideWhenUsed="1"/>
+    <w:lsdException w:name="Table Web 2" w:semiHidden="1" w:unhideWhenUsed="1"/>
+    <w:lsdException w:name="Table Web 3" w:semiHidden="1" w:unhideWhenUsed="1"/>
+    <w:lsdException w:name="Balloon Text" w:semiHidden="1" w:unhideWhenUsed="1"/>
+    <w:lsdException w:name="Table Grid" w:uiPriority="39"/>
+    <w:lsdException w:name="Table Theme" w:semiHidden="1" w:unhideWhenUsed="1"/>
+    <w:lsdException w:name="Placeholder Text" w:semiHidden="1"/>
+    <w:lsdException w:name="No Spacing" w:uiPriority="1" w:qFormat="1"/>
+    <w:lsdException w:name="Light Shading" w:uiPriority="60"/>
+    <w:lsdException w:name="Light List" w:uiPriority="61"/>
+    <w:lsdException w:name="Light Grid" w:uiPriority="62"/>
+    <w:lsdException w:name="Medium Shading 1" w:uiPriority="63"/>
+    <w:lsdException w:name="Medium Shading 2" w:uiPriority="64"/>
+    <w:lsdException w:name="Medium List 1" w:uiPriority="65"/>
+    <w:lsdException w:name="Medium List 2" w:uiPriority="66"/>
+    <w:lsdException w:name="Medium Grid 1" w:uiPriority="67"/>
+    <w:lsdException w:name="Medium Grid 2" w:uiPriority="68"/>
+    <w:lsdException w:name="Medium Grid 3" w:uiPriority="69"/>
+    <w:lsdException w:name="Dark List" w:uiPriority="70"/>
+    <w:lsdException w:name="Colorful Shading" w:uiPriority="71"/>
+    <w:lsdException w:name="Colorful List" w:uiPriority="72"/>
+    <w:lsdException w:name="Colorful Grid" w:uiPriority="73"/>
+    <w:lsdException w:name="Light Shading Accent 1" w:uiPriority="60"/>
+    <w:lsdException w:name="Light List Accent 1" w:uiPriority="61"/>
+    <w:lsdException w:name="Light Grid Accent 1" w:uiPriority="62"/>
+    <w:lsdException w:name="Medium Shading 1 Accent 1" w:uiPriority="63"/>
+    <w:lsdException w:name="Medium Shading 2 Accent 1" w:uiPriority="64"/>
+    <w:lsdException w:name="Medium List 1 Accent 1" w:uiPriority="65"/>
+    <w:lsdException w:name="Revision" w:semiHidden="1"/>
+    <w:lsdException w:name="List Paragraph" w:uiPriority="34" w:qFormat="1"/>
+    <w:lsdException w:name="Quote" w:uiPriority="29" w:qFormat="1"/>
+    <w:lsdException w:name="Intense Quote" w:uiPriority="30" w:qFormat="1"/>
+    <w:lsdException w:name="Medium List 2 Accent 1" w:uiPriority="66"/>
+    <w:lsdException w:name="Medium Grid 1 Accent 1" w:uiPriority="67"/>
+    <w:lsdException w:name="Medium Grid 2 Accent 1" w:uiPriority="68"/>
+    <w:lsdException w:name="Medium Grid 3 Accent 1" w:uiPriority="69"/>
+    <w:lsdException w:name="Dark List Accent 1" w:uiPriority="70"/>
+    <w:lsdException w:name="Colorful Shading Accent 1" w:uiPriority="71"/>
+    <w:lsdException w:name="Colorful List Accent 1" w:uiPriority="72"/>
+    <w:lsdException w:name="Colorful Grid Accent 1" w:uiPriority="73"/>
+    <w:lsdException w:name="Light Shading Accent 2" w:uiPriority="60"/>
+    <w:lsdException w:name="Light List Accent 2" w:uiPriority="61"/>
+    <w:lsdException w:name="Light Grid Accent 2" w:uiPriority="62"/>
+    <w:lsdException w:name="Medium Shading 1 Accent 2" w:uiPriority="63"/>
+    <w:lsdException w:name="Medium Shading 2 Accent 2" w:uiPriority="64"/>
+    <w:lsdException w:name="Medium List 1 Accent 2" w:uiPriority="65"/>
+    <w:lsdException w:name="Medium List 2 Accent 2" w:uiPriority="66"/>
+    <w:lsdException w:name="Medium Grid 1 Accent 2" w:uiPriority="67"/>
+    <w:lsdException w:name="Medium Grid 2 Accent 2" w:uiPriority="68"/>
+    <w:lsdException w:name="Medium Grid 3 Accent 2" w:uiPriority="69"/>
+    <w:lsdException w:name="Dark List Accent 2" w:uiPriority="70"/>
+    <w:lsdException w:name="Colorful Shading Accent 2" w:uiPriority="71"/>
+    <w:lsdException w:name="Colorful List Accent 2" w:uiPriority="72"/>
+    <w:lsdException w:name="Colorful Grid Accent 2" w:uiPriority="73"/>
+    <w:lsdException w:name="Light Shading Accent 3" w:uiPriority="60"/>
+    <w:lsdException w:name="Light List Accent 3" w:uiPriority="61"/>
+    <w:lsdException w:name="Light Grid Accent 3" w:uiPriority="62"/>
+    <w:lsdException w:name="Medium Shading 1 Accent 3" w:uiPriority="63"/>
+    <w:lsdException w:name="Medium Shading 2 Accent 3" w:uiPriority="64"/>
+    <w:lsdException w:name="Medium List 1 Accent 3" w:uiPriority="65"/>
+    <w:lsdException w:name="Medium List 2 Accent 3" w:uiPriority="66"/>
+    <w:lsdException w:name="Medium Grid 1 Accent 3" w:uiPriority="67"/>
+    <w:lsdException w:name="Medium Grid 2 Accent 3" w:uiPriority="68"/>
+    <w:lsdException w:name="Medium Grid 3 Accent 3" w:uiPriority="69"/>
+    <w:lsdException w:name="Dark List Accent 3" w:uiPriority="70"/>
+    <w:lsdException w:name="Colorful Shading Accent 3" w:uiPriority="71"/>
+    <w:lsdException w:name="Colorful List Accent 3" w:uiPriority="72"/>
+    <w:lsdException w:name="Colorful Grid Accent 3" w:uiPriority="73"/>
+    <w:lsdException w:name="Light Shading Accent 4" w:uiPriority="60"/>
+    <w:lsdException w:name="Light List Accent 4" w:uiPriority="61"/>
+    <w:lsdException w:name="Light Grid Accent 4" w:uiPriority="62"/>
+    <w:lsdException w:name="Medium Shading 1 Accent 4" w:uiPriority="63"/>
+    <w:lsdException w:name="Medium Shading 2 Accent 4" w:uiPriority="64"/>
+    <w:lsdException w:name="Medium List 1 Accent 4" w:uiPriority="65"/>
+    <w:lsdException w:name="Medium List 2 Accent 4" w:uiPriority="66"/>
+    <w:lsdException w:name="Medium Grid 1 Accent 4" w:uiPriority="67"/>
+    <w:lsdException w:name="Medium Grid 2 Accent 4" w:uiPriority="68"/>
+    <w:lsdException w:name="Medium Grid 3 Accent 4" w:uiPriority="69"/>
+    <w:lsdException w:name="Dark List Accent 4" w:uiPriority="70"/>
+    <w:lsdException w:name="Colorful Shading Accent 4" w:uiPriority="71"/>
+    <w:lsdException w:name="Colorful List Accent 4" w:uiPriority="72"/>
+    <w:lsdException w:name="Colorful Grid Accent 4" w:uiPriority="73"/>
+    <w:lsdException w:name="Light Shading Accent 5" w:uiPriority="60"/>
+    <w:lsdException w:name="Light List Accent 5" w:uiPriority="61"/>
+    <w:lsdException w:name="Light Grid Accent 5" w:uiPriority="62"/>
+    <w:lsdException w:name="Medium Shading 1 Accent 5" w:uiPriority="63"/>
+    <w:lsdException w:name="Medium Shading 2 Accent 5" w:uiPriority="64"/>
+    <w:lsdException w:name="Medium List 1 Accent 5" w:uiPriority="65"/>
+    <w:lsdException w:name="Medium List 2 Accent 5" w:uiPriority="66"/>
+    <w:lsdException w:name="Medium Grid 1 Accent 5" w:uiPriority="67"/>
+    <w:lsdException w:name="Medium Grid 2 Accent 5" w:uiPriority="68"/>
+    <w:lsdException w:name="Medium Grid 3 Accent 5" w:uiPriority="69"/>
+    <w:lsdException w:name="Dark List Accent 5" w:uiPriority="70"/>
+    <w:lsdException w:name="Colorful Shading Accent 5" w:uiPriority="71"/>
+    <w:lsdException w:name="Colorful List Accent 5" w:uiPriority="72"/>
+    <w:lsdException w:name="Colorful Grid Accent 5" w:uiPriority="73"/>
+    <w:lsdException w:name="Light Shading Accent 6" w:uiPriority="60"/>
+    <w:lsdException w:name="Light List Accent 6" w:uiPriority="61"/>
+    <w:lsdException w:name="Light Grid Accent 6" w:uiPriority="62"/>
+    <w:lsdException w:name="Medium Shading 1 Accent 6" w:uiPriority="63"/>
+    <w:lsdException w:name="Medium Shading 2 Accent 6" w:uiPriority="64"/>
+    <w:lsdException w:name="Medium List 1 Accent 6" w:uiPriority="65"/>
+    <w:lsdException w:name="Medium List 2 Accent 6" w:uiPriority="66"/>
+    <w:lsdException w:name="Medium Grid 1 Accent 6" w:uiPriority="67"/>
+    <w:lsdException w:name="Medium Grid 2 Accent 6" w:uiPriority="68"/>
+    <w:lsdException w:name="Medium Grid 3 Accent 6" w:uiPriority="69"/>
+    <w:lsdException w:name="Dark List Accent 6" w:uiPriority="70"/>
+    <w:lsdException w:name="Colorful Shading Accent 6" w:uiPriority="71"/>
+    <w:lsdException w:name="Colorful List Accent 6" w:uiPriority="72"/>
+    <w:lsdException w:name="Colorful Grid Accent 6" w:uiPriority="73"/>
+    <w:lsdException w:name="Subtle Emphasis" w:uiPriority="19" w:qFormat="1"/>
+    <w:lsdException w:name="Intense Emphasis" w:uiPriority="21" w:qFormat="1"/>
+    <w:lsdException w:name="Subtle Reference" w:uiPriority="31" w:qFormat="1"/>
+    <w:lsdException w:name="Intense Reference" w:uiPriority="32" w:qFormat="1"/>
+    <w:lsdException w:name="Book Title" w:uiPriority="33" w:qFormat="1"/>
+    <w:lsdException w:name="Bibliography" w:semiHidden="1" w:uiPriority="37" w:unhideWhenUsed="1"/>
+    <w:lsdException w:name="TOC Heading" w:semiHidden="1" w:uiPriority="39" w:unhideWhenUsed="1" w:qFormat="1"/>
+    <w:lsdException w:name="Plain Table 1" w:uiPriority="41"/>
+    <w:lsdException w:name="Plain Table 2" w:uiPriority="42"/>
+    <w:lsdException w:name="Plain Table 3" w:uiPriority="43"/>
+    <w:lsdException w:name="Plain Table 4" w:uiPriority="44"/>
+    <w:lsdException w:name="Plain Table 5" w:uiPriority="45"/>
+    <w:lsdException w:name="Grid Table Light" w:uiPriority="40"/>
+    <w:lsdException w:name="Grid Table 1 Light" w:uiPriority="46"/>
+    <w:lsdException w:name="Grid Table 2" w:uiPriority="47"/>
+    <w:lsdException w:name="Grid Table 3" w:uiPriority="48"/>
+    <w:lsdException w:name="Grid Table 4" w:uiPriority="49"/>
+    <w:lsdException w:name="Grid Table 5 Dark" w:uiPriority="50"/>
+    <w:lsdException w:name="Grid Table 6 Colorful" w:uiPriority="51"/>
+    <w:lsdException w:name="Grid Table 7 Colorful" w:uiPriority="52"/>
+    <w:lsdException w:name="Grid Table 1 Light Accent 1" w:uiPriority="46"/>
+    <w:lsdException w:name="Grid Table 2 Accent 1" w:uiPriority="47"/>
+    <w:lsdException w:name="Grid Table 3 Accent 1" w:uiPriority="48"/>
+    <w:lsdException w:name="Grid Table 4 Accent 1" w:uiPriority="49"/>
+    <w:lsdException w:name="Grid Table 5 Dark Accent 1" w:uiPriority="50"/>
+    <w:lsdException w:name="Grid Table 6 Colorful Accent 1" w:uiPriority="51"/>
+    <w:lsdException w:name="Grid Table 7 Colorful Accent 1" w:uiPriority="52"/>
+    <w:lsdException w:name="Grid Table 1 Light Accent 2" w:uiPriority="46"/>
+    <w:lsdException w:name="Grid Table 2 Accent 2" w:uiPriority="47"/>
+    <w:lsdException w:name="Grid Table 3 Accent 2" w:uiPriority="48"/>
+    <w:lsdException w:name="Grid Table 4 Accent 2" w:uiPriority="49"/>
+    <w:lsdException w:name="Grid Table 5 Dark Accent 2" w:uiPriority="50"/>
+    <w:lsdException w:name="Grid Table 6 Colorful Accent 2" w:uiPriority="51"/>
+    <w:lsdException w:name="Grid Table 7 Colorful Accent 2" w:uiPriority="52"/>
+    <w:lsdException w:name="Grid Table 1 Light Accent 3" w:uiPriority="46"/>
+    <w:lsdException w:name="Grid Table 2 Accent 3" w:uiPriority="47"/>
+    <w:lsdException w:name="Grid Table 3 Accent 3" w:uiPriority="48"/>
+    <w:lsdException w:name="Grid Table 4 Accent 3" w:uiPriority="49"/>
+    <w:lsdException w:name="Grid Table 5 Dark Accent 3" w:uiPriority="50"/>
+    <w:lsdException w:name="Grid Table 6 Colorful Accent 3" w:uiPriority="51"/>
+    <w:lsdException w:name="Grid Table 7 Colorful Accent 3" w:uiPriority="52"/>
+    <w:lsdException w:name="Grid Table 1 Light Accent 4" w:uiPriority="46"/>
+    <w:lsdException w:name="Grid Table 2 Accent 4" w:uiPriority="47"/>
+    <w:lsdException w:name="Grid Table 3 Accent 4" w:uiPriority="48"/>
+    <w:lsdException w:name="Grid Table 4 Accent 4" w:uiPriority="49"/>
+    <w:lsdException w:name="Grid Table 5 Dark Accent 4" w:uiPriority="50"/>
+    <w:lsdException w:name="Grid Table 6 Colorful Accent 4" w:uiPriority="51"/>
+    <w:lsdException w:name="Grid Table 7 Colorful Accent 4" w:uiPriority="52"/>
+    <w:lsdException w:name="Grid Table 1 Light Accent 5" w:uiPriority="46"/>
+    <w:lsdException w:name="Grid Table 2 Accent 5" w:uiPriority="47"/>
+    <w:lsdException w:name="Grid Table 3 Accent 5" w:uiPriority="48"/>
+    <w:lsdException w:name="Grid Table 4 Accent 5" w:uiPriority="49"/>
+    <w:lsdException w:name="Grid Table 5 Dark Accent 5" w:uiPriority="50"/>
+    <w:lsdException w:name="Grid Table 6 Colorful Accent 5" w:uiPriority="51"/>
+    <w:lsdException w:name="Grid Table 7 Colorful Accent 5" w:uiPriority="52"/>
+    <w:lsdException w:name="Grid Table 1 Light Accent 6" w:uiPriority="46"/>
+    <w:lsdException w:name="Grid Table 2 Accent 6" w:uiPriority="47"/>
+    <w:lsdException w:name="Grid Table 3 Accent 6" w:uiPriority="48"/>
+    <w:lsdException w:name="Grid Table 4 Accent 6" w:uiPriority="49"/>
+    <w:lsdException w:name="Grid Table 5 Dark Accent 6" w:uiPriority="50"/>
+    <w:lsdException w:name="Grid Table 6 Colorful Accent 6" w:uiPriority="51"/>
+    <w:lsdException w:name="Grid Table 7 Colorful Accent 6" w:uiPriority="52"/>
+    <w:lsdException w:name="List Table 1 Light" w:uiPriority="46"/>
+    <w:lsdException w:name="List Table 2" w:uiPriority="47"/>
+    <w:lsdException w:name="List Table 3" w:uiPriority="48"/>
+    <w:lsdException w:name="List Table 4" w:uiPriority="49"/>
+    <w:lsdException w:name="List Table 5 Dark" w:uiPriority="50"/>
+    <w:lsdException w:name="List Table 6 Colorful" w:uiPriority="51"/>
+    <w:lsdException w:name="List Table 7 Colorful" w:uiPriority="52"/>
+    <w:lsdException w:name="List Table 1 Light Accent 1" w:uiPriority="46"/>
+    <w:lsdException w:name="List Table 2 Accent 1" w:uiPriority="47"/>
+    <w:lsdException w:name="List Table 3 Accent 1" w:uiPriority="48"/>
+    <w:lsdException w:name="List Table 4 Accent 1" w:uiPriority="49"/>
+    <w:lsdException w:name="List Table 5 Dark Accent 1" w:uiPriority="50"/>
+    <w:lsdException w:name="List Table 6 Colorful Accent 1" w:uiPriority="51"/>
+    <w:lsdException w:name="List Table 7 Colorful Accent 1" w:uiPriority="52"/>
+    <w:lsdException w:name="List Table 1 Light Accent 2" w:uiPriority="46"/>
+    <w:lsdException w:name="List Table 2 Accent 2" w:uiPriority="47"/>
+    <w:lsdException w:name="List Table 3 Accent 2" w:uiPriority="48"/>
+    <w:lsdException w:name="List Table 4 Accent 2" w:uiPriority="49"/>
+    <w:lsdException w:name="List Table 5 Dark Accent 2" w:uiPriority="50"/>
+    <w:lsdException w:name="List Table 6 Colorful Accent 2" w:uiPriority="51"/>
+    <w:lsdException w:name="List Table 7 Colorful Accent 2" w:uiPriority="52"/>
+    <w:lsdException w:name="List Table 1 Light Accent 3" w:uiPriority="46"/>
+    <w:lsdException w:name="List Table 2 Accent 3" w:uiPriority="47"/>
+    <w:lsdException w:name="List Table 3 Accent 3" w:uiPriority="48"/>
+    <w:lsdException w:name="List Table 4 Accent 3" w:uiPriority="49"/>
+    <w:lsdException w:name="List Table 5 Dark Accent 3" w:uiPriority="50"/>
+    <w:lsdException w:name="List Table 6 Colorful Accent 3" w:uiPriority="51"/>
+    <w:lsdException w:name="List Table 7 Colorful Accent 3" w:uiPriority="52"/>
+    <w:lsdException w:name="List Table 1 Light Accent 4" w:uiPriority="46"/>
+    <w:lsdException w:name="List Table 2 Accent 4" w:uiPriority="47"/>
+    <w:lsdException w:name="List Table 3 Accent 4" w:uiPriority="48"/>
+    <w:lsdException w:name="List Table 4 Accent 4" w:uiPriority="49"/>
+    <w:lsdException w:name="List Table 5 Dark Accent 4" w:uiPriority="50"/>
+    <w:lsdException w:name="List Table 6 Colorful Accent 4" w:uiPriority="51"/>
+    <w:lsdException w:name="List Table 7 Colorful Accent 4" w:uiPriority="52"/>
+    <w:lsdException w:name="List Table 1 Light Accent 5" w:uiPriority="46"/>
+    <w:lsdException w:name="List Table 2 Accent 5" w:uiPriority="47"/>
+    <w:lsdException w:name="List Table 3 Accent 5" w:uiPriority="48"/>
+    <w:lsdException w:name="List Table 4 Accent 5" w:uiPriority="49"/>
+    <w:lsdException w:name="List Table 5 Dark Accent 5" w:uiPriority="50"/>
+    <w:lsdException w:name="List Table 6 Colorful Accent 5" w:uiPriority="51"/>
+    <w:lsdException w:name="List Table 7 Colorful Accent 5" w:uiPriority="52"/>
+    <w:lsdException w:name="List Table 1 Light Accent 6" w:uiPriority="46"/>
+    <w:lsdException w:name="List Table 2 Accent 6" w:uiPriority="47"/>
+    <w:lsdException w:name="List Table 3 Accent 6" w:uiPriority="48"/>
+    <w:lsdException w:name="List Table 4 Accent 6" w:uiPriority="49"/>
+    <w:lsdException w:name="List Table 5 Dark Accent 6" w:uiPriority="50"/>
+    <w:lsdException w:name="List Table 6 Colorful Accent 6" w:uiPriority="51"/>
+    <w:lsdException w:name="List Table 7 Colorful Accent 6" w:uiPriority="52"/>
   </w:latentStyles>
   <w:style w:type="paragraph" w:default="1" w:styleId="Normal">
     <w:name w:val="Normal"/>
@@ -13314,7 +12644,7 @@
 </file>
 
 <file path=word/glossary/webSettings.xml><?xml version="1.0" encoding="utf-8"?>
-<w:webSettings xmlns:mc="http://schemas.openxmlformats.org/markup-compatibility/2006" xmlns:r="http://schemas.openxmlformats.org/officeDocument/2006/relationships" xmlns:w="http://schemas.openxmlformats.org/wordprocessingml/2006/main" xmlns:w14="http://schemas.microsoft.com/office/word/2010/wordml" mc:Ignorable="w14">
+<w:webSettings xmlns:mc="http://schemas.openxmlformats.org/markup-compatibility/2006" xmlns:r="http://schemas.openxmlformats.org/officeDocument/2006/relationships" xmlns:w="http://schemas.openxmlformats.org/wordprocessingml/2006/main" xmlns:w14="http://schemas.microsoft.com/office/word/2010/wordml" xmlns:w15="http://schemas.microsoft.com/office/word/2012/wordml" mc:Ignorable="w14 w15">
   <w:optimizeForBrowser/>
   <w:allowPNG/>
 </w:webSettings>
@@ -13515,7 +12845,7 @@
   <a:extraClrSchemeLst/>
   <a:extLst>
     <a:ext uri="{05A4C25C-085E-4340-85A3-A5531E510DB2}">
-      <thm15:themeFamily xmlns:thm15="http://schemas.microsoft.com/office/thememl/2012/main" xmlns="" name="Office Theme" id="{62F939B6-93AF-4DB8-9C6B-D6C7DFDC589F}" vid="{4A3C46E8-61CC-4603-A589-7422A47A8E4A}"/>
+      <thm15:themeFamily xmlns:thm15="http://schemas.microsoft.com/office/thememl/2012/main" name="Office Theme" id="{62F939B6-93AF-4DB8-9C6B-D6C7DFDC589F}" vid="{4A3C46E8-61CC-4603-A589-7422A47A8E4A}"/>
     </a:ext>
   </a:extLst>
 </a:theme>
@@ -13523,13 +12853,13 @@
 
 <file path=customXml/item1.xml><?xml version="1.0" encoding="utf-8"?>
 <CoverPageProperties xmlns="http://schemas.microsoft.com/office/2006/coverPageProps">
-  <PublishDate>Summer 2014</PublishDate>
+  <PublishDate> 2015</PublishDate>
   <Abstract/>
   <CompanyAddress>849 Valencia St
 San Francisco, CA 94110</CompanyAddress>
   <CompanyPhone>415-652-2766</CompanyPhone>
   <CompanyFax/>
-  <CompanyEmail>info@scholarmatch.org</CompanyEmail>
+  <CompanyEmail>c2c@scholarmatch.org</CompanyEmail>
 </CoverPageProperties>
 </file>
 
@@ -13563,7 +12893,7 @@
 </file>
 
 <file path=customXml/itemProps3.xml><?xml version="1.0" encoding="utf-8"?>
-<ds:datastoreItem xmlns:ds="http://schemas.openxmlformats.org/officeDocument/2006/customXml" ds:itemID="{7D1DAD4D-CFC6-4DCB-BF27-FEE6666C145D}">
+<ds:datastoreItem xmlns:ds="http://schemas.openxmlformats.org/officeDocument/2006/customXml" ds:itemID="{C2A40625-111A-475B-8438-D5ED2AB0327B}">
   <ds:schemaRefs>
     <ds:schemaRef ds:uri="http://schemas.openxmlformats.org/officeDocument/2006/bibliography"/>
   </ds:schemaRefs>

</xml_diff>